<commit_message>
Project entries are successfully entered
</commit_message>
<xml_diff>
--- a/ContractApplikation/Data/PrototypeVertrag.docx
+++ b/ContractApplikation/Data/PrototypeVertrag.docx
@@ -64,7 +64,6 @@
         </w:rPr>
         <w:t>[</w:t>
       </w:r>
-      <w:proofErr w:type="spellStart"/>
       <w:r>
         <w:rPr>
           <w:sz w:val="22"/>
@@ -77,15 +76,7 @@
           <w:sz w:val="22"/>
           <w:szCs w:val="22"/>
         </w:rPr>
-        <w:t>Firma</w:t>
-      </w:r>
-      <w:proofErr w:type="spellEnd"/>
-      <w:r>
-        <w:rPr>
-          <w:sz w:val="22"/>
-          <w:szCs w:val="22"/>
-        </w:rPr>
-        <w:t>]</w:t>
+        <w:t>Firma]</w:t>
       </w:r>
       <w:r>
         <w:rPr>
@@ -111,7 +102,6 @@
         </w:rPr>
         <w:t>[</w:t>
       </w:r>
-      <w:proofErr w:type="spellStart"/>
       <w:r>
         <w:rPr>
           <w:sz w:val="22"/>
@@ -119,7 +109,6 @@
         </w:rPr>
         <w:t>Kunden_Geschäftsbereich</w:t>
       </w:r>
-      <w:proofErr w:type="spellEnd"/>
       <w:r>
         <w:rPr>
           <w:sz w:val="22"/>
@@ -143,7 +132,6 @@
         </w:rPr>
         <w:t>[</w:t>
       </w:r>
-      <w:proofErr w:type="spellStart"/>
       <w:r>
         <w:rPr>
           <w:sz w:val="22"/>
@@ -151,7 +139,6 @@
         </w:rPr>
         <w:t>Kunden_Abteilungszusatz</w:t>
       </w:r>
-      <w:proofErr w:type="spellEnd"/>
       <w:r>
         <w:rPr>
           <w:sz w:val="22"/>
@@ -164,30 +151,30 @@
           <w:sz w:val="22"/>
           <w:szCs w:val="22"/>
         </w:rPr>
-        <w:t>/</w:t>
+        <w:t xml:space="preserve"> </w:t>
       </w:r>
       <w:r>
         <w:rPr>
           <w:sz w:val="22"/>
           <w:szCs w:val="22"/>
         </w:rPr>
-        <w:t>[</w:t>
-      </w:r>
-      <w:proofErr w:type="spellStart"/>
+        <w:t>/</w:t>
+      </w:r>
       <w:r>
         <w:rPr>
           <w:sz w:val="22"/>
           <w:szCs w:val="22"/>
         </w:rPr>
-        <w:t>Kunden_Abteilung</w:t>
-      </w:r>
-      <w:proofErr w:type="spellEnd"/>
+        <w:t xml:space="preserve"> </w:t>
+      </w:r>
+      <w:bookmarkStart w:id="2" w:name="_GoBack"/>
+      <w:bookmarkEnd w:id="2"/>
       <w:r>
         <w:rPr>
           <w:sz w:val="22"/>
           <w:szCs w:val="22"/>
         </w:rPr>
-        <w:t>]</w:t>
+        <w:t>[Kunden_Abteilung]</w:t>
       </w:r>
     </w:p>
     <w:p>
@@ -205,7 +192,6 @@
         </w:rPr>
         <w:t>[</w:t>
       </w:r>
-      <w:proofErr w:type="spellStart"/>
       <w:r>
         <w:rPr>
           <w:sz w:val="22"/>
@@ -234,7 +220,6 @@
         </w:rPr>
         <w:t>ame</w:t>
       </w:r>
-      <w:proofErr w:type="spellEnd"/>
       <w:r>
         <w:rPr>
           <w:sz w:val="22"/>
@@ -256,87 +241,39 @@
           <w:sz w:val="22"/>
           <w:szCs w:val="22"/>
         </w:rPr>
-        <w:t>[</w:t>
-      </w:r>
-      <w:proofErr w:type="spellStart"/>
-      <w:r>
+        <w:t>[Kunden_Strasse]</w:t>
+      </w:r>
+    </w:p>
+    <w:p>
+      <w:pPr>
+        <w:spacing w:line="280" w:lineRule="exact"/>
         <w:rPr>
           <w:sz w:val="22"/>
           <w:szCs w:val="22"/>
         </w:rPr>
-        <w:t>Kunden_Strasse</w:t>
-      </w:r>
-      <w:proofErr w:type="spellEnd"/>
+      </w:pPr>
+      <w:bookmarkStart w:id="3" w:name="KD_Ort"/>
       <w:r>
         <w:rPr>
           <w:sz w:val="22"/>
           <w:szCs w:val="22"/>
         </w:rPr>
-        <w:t>]</w:t>
-      </w:r>
-    </w:p>
-    <w:p>
-      <w:pPr>
-        <w:spacing w:line="280" w:lineRule="exact"/>
+        <w:t>[Kunden_PLZ]</w:t>
+      </w:r>
+      <w:r>
         <w:rPr>
           <w:sz w:val="22"/>
           <w:szCs w:val="22"/>
         </w:rPr>
-      </w:pPr>
-      <w:bookmarkStart w:id="2" w:name="KD_Ort"/>
+        <w:t xml:space="preserve"> </w:t>
+      </w:r>
+      <w:bookmarkEnd w:id="3"/>
       <w:r>
         <w:rPr>
           <w:sz w:val="22"/>
           <w:szCs w:val="22"/>
         </w:rPr>
-        <w:t>[</w:t>
-      </w:r>
-      <w:proofErr w:type="spellStart"/>
-      <w:r>
-        <w:rPr>
-          <w:sz w:val="22"/>
-          <w:szCs w:val="22"/>
-        </w:rPr>
-        <w:t>Kunden_PLZ</w:t>
-      </w:r>
-      <w:proofErr w:type="spellEnd"/>
-      <w:r>
-        <w:rPr>
-          <w:sz w:val="22"/>
-          <w:szCs w:val="22"/>
-        </w:rPr>
-        <w:t>]</w:t>
-      </w:r>
-      <w:r>
-        <w:rPr>
-          <w:sz w:val="22"/>
-          <w:szCs w:val="22"/>
-        </w:rPr>
-        <w:t xml:space="preserve"> </w:t>
-      </w:r>
-      <w:bookmarkEnd w:id="2"/>
-      <w:r>
-        <w:rPr>
-          <w:sz w:val="22"/>
-          <w:szCs w:val="22"/>
-        </w:rPr>
-        <w:t>[</w:t>
-      </w:r>
-      <w:proofErr w:type="spellStart"/>
-      <w:r>
-        <w:rPr>
-          <w:sz w:val="22"/>
-          <w:szCs w:val="22"/>
-        </w:rPr>
-        <w:t>Kunden_Ort</w:t>
-      </w:r>
-      <w:proofErr w:type="spellEnd"/>
-      <w:r>
-        <w:rPr>
-          <w:sz w:val="22"/>
-          <w:szCs w:val="22"/>
-        </w:rPr>
-        <w:t>]</w:t>
+        <w:t>[Kunden_Ort]</w:t>
       </w:r>
     </w:p>
     <w:p>
@@ -560,7 +497,6 @@
         </w:rPr>
         <w:t xml:space="preserve"> Zeichen: </w:t>
       </w:r>
-      <w:proofErr w:type="spellStart"/>
       <w:r>
         <w:rPr>
           <w:rFonts w:ascii="Arial Narrow" w:hAnsi="Arial Narrow"/>
@@ -568,7 +504,6 @@
         </w:rPr>
         <w:t>bae</w:t>
       </w:r>
-      <w:proofErr w:type="spellEnd"/>
       <w:r>
         <w:rPr>
           <w:rFonts w:ascii="Arial Narrow" w:hAnsi="Arial Narrow"/>
@@ -611,7 +546,7 @@
           <w:noProof/>
           <w:sz w:val="16"/>
         </w:rPr>
-        <w:t>21.03.2018</w:t>
+        <w:t>22.03.2018</w:t>
       </w:r>
       <w:r>
         <w:rPr>
@@ -669,7 +604,7 @@
         </w:rPr>
         <w:t xml:space="preserve">Angebot-Nr.: </w:t>
       </w:r>
-      <w:bookmarkStart w:id="3" w:name="angebot_nummer"/>
+      <w:bookmarkStart w:id="4" w:name="angebot_nummer"/>
       <w:r>
         <w:rPr>
           <w:b/>
@@ -681,7 +616,7 @@
         </w:rPr>
         <w:t>KE-2017-305</w:t>
       </w:r>
-      <w:bookmarkEnd w:id="3"/>
+      <w:bookmarkEnd w:id="4"/>
     </w:p>
     <w:p>
       <w:pPr>
@@ -740,61 +675,36 @@
         </w:rPr>
         <w:t xml:space="preserve"> </w:t>
       </w:r>
-      <w:bookmarkStart w:id="4" w:name="AP_Kunde_kurz"/>
+      <w:bookmarkStart w:id="5" w:name="AP_Kunde_kurz"/>
       <w:r>
         <w:rPr>
           <w:sz w:val="22"/>
           <w:szCs w:val="22"/>
         </w:rPr>
-        <w:t>[</w:t>
-      </w:r>
-      <w:proofErr w:type="spellStart"/>
+        <w:t>[Kunden_Anrede]</w:t>
+      </w:r>
       <w:r>
         <w:rPr>
           <w:sz w:val="22"/>
           <w:szCs w:val="22"/>
         </w:rPr>
-        <w:t>Kunden_Anrede</w:t>
-      </w:r>
-      <w:proofErr w:type="spellEnd"/>
+        <w:t xml:space="preserve"> </w:t>
+      </w:r>
       <w:r>
         <w:rPr>
           <w:sz w:val="22"/>
           <w:szCs w:val="22"/>
         </w:rPr>
-        <w:t>]</w:t>
+        <w:t>[Kunden_</w:t>
       </w:r>
       <w:r>
         <w:rPr>
           <w:sz w:val="22"/>
           <w:szCs w:val="22"/>
         </w:rPr>
-        <w:t xml:space="preserve"> </w:t>
-      </w:r>
-      <w:r>
-        <w:rPr>
-          <w:sz w:val="22"/>
-          <w:szCs w:val="22"/>
-        </w:rPr>
-        <w:t>[</w:t>
-      </w:r>
-      <w:proofErr w:type="spellStart"/>
-      <w:r>
-        <w:rPr>
-          <w:sz w:val="22"/>
-          <w:szCs w:val="22"/>
-        </w:rPr>
-        <w:t>Kunden_</w:t>
-      </w:r>
-      <w:r>
-        <w:rPr>
-          <w:sz w:val="22"/>
-          <w:szCs w:val="22"/>
-        </w:rPr>
         <w:t>Nachname</w:t>
       </w:r>
-      <w:bookmarkEnd w:id="4"/>
-      <w:proofErr w:type="spellEnd"/>
+      <w:bookmarkEnd w:id="5"/>
       <w:r>
         <w:rPr>
           <w:sz w:val="22"/>
@@ -843,59 +753,43 @@
         </w:rPr>
         <w:t xml:space="preserve"> </w:t>
       </w:r>
-      <w:bookmarkStart w:id="5" w:name="ang_APV_Kontakt"/>
+      <w:bookmarkStart w:id="6" w:name="ang_APV_Kontakt"/>
       <w:r>
         <w:rPr>
           <w:sz w:val="22"/>
           <w:szCs w:val="22"/>
         </w:rPr>
-        <w:t>[</w:t>
-      </w:r>
-      <w:proofErr w:type="spellStart"/>
+        <w:t>[Projekt_Gesprächsperson]</w:t>
+      </w:r>
+      <w:bookmarkEnd w:id="6"/>
       <w:r>
         <w:rPr>
           <w:sz w:val="22"/>
           <w:szCs w:val="22"/>
         </w:rPr>
-        <w:t>Projekt_Gesprächsperson</w:t>
-      </w:r>
-      <w:proofErr w:type="spellEnd"/>
-      <w:r>
+        <w:t xml:space="preserve"> unterbreiten wir Ihnen freibleibend nachfolgendes Angebot.</w:t>
+      </w:r>
+    </w:p>
+    <w:p>
+      <w:pPr>
+        <w:ind w:right="-7"/>
         <w:rPr>
           <w:sz w:val="22"/>
           <w:szCs w:val="22"/>
         </w:rPr>
-        <w:t>]</w:t>
-      </w:r>
-      <w:bookmarkEnd w:id="5"/>
-      <w:r>
+      </w:pPr>
+    </w:p>
+    <w:p>
+      <w:pPr>
+        <w:ind w:right="-7"/>
         <w:rPr>
           <w:sz w:val="22"/>
           <w:szCs w:val="22"/>
         </w:rPr>
-        <w:t xml:space="preserve"> unterbreiten wir Ihnen freibleibend nachfolgendes Angebot.</w:t>
-      </w:r>
+      </w:pPr>
     </w:p>
-    <w:p>
-      <w:pPr>
-        <w:ind w:right="-7"/>
-        <w:rPr>
-          <w:sz w:val="22"/>
-          <w:szCs w:val="22"/>
-        </w:rPr>
-      </w:pPr>
-    </w:p>
-    <w:p>
-      <w:pPr>
-        <w:ind w:right="-7"/>
-        <w:rPr>
-          <w:sz w:val="22"/>
-          <w:szCs w:val="22"/>
-        </w:rPr>
-      </w:pPr>
-    </w:p>
-    <w:bookmarkStart w:id="6" w:name="FAArt"/>
-    <w:bookmarkStart w:id="7" w:name="NameNL"/>
+    <w:bookmarkStart w:id="7" w:name="FAArt"/>
+    <w:bookmarkStart w:id="8" w:name="NameNL"/>
     <w:p>
       <w:pPr>
         <w:framePr w:w="2398" w:h="5897" w:hSpace="142" w:wrap="notBeside" w:vAnchor="page" w:hAnchor="page" w:x="8761" w:y="10309"/>
@@ -989,7 +883,7 @@
           </mc:Fallback>
         </mc:AlternateContent>
       </w:r>
-      <w:bookmarkEnd w:id="6"/>
+      <w:bookmarkEnd w:id="7"/>
       <w:r>
         <w:rPr>
           <w:rFonts w:ascii="Arial Narrow" w:eastAsia="Arial" w:hAnsi="Arial Narrow" w:cs="Arial"/>
@@ -1054,7 +948,7 @@
         <w:fldChar w:fldCharType="end"/>
       </w:r>
     </w:p>
-    <w:bookmarkEnd w:id="7"/>
+    <w:bookmarkEnd w:id="8"/>
     <w:p>
       <w:pPr>
         <w:framePr w:w="2398" w:h="5897" w:hSpace="142" w:wrap="notBeside" w:vAnchor="page" w:hAnchor="page" w:x="8761" w:y="10309"/>
@@ -3435,14 +3329,12 @@
         <w:rPr>
           <w:sz w:val="22"/>
           <w:szCs w:val="22"/>
-          <w:lang w:val="en-US"/>
         </w:rPr>
       </w:pPr>
       <w:r>
         <w:rPr>
           <w:sz w:val="22"/>
           <w:szCs w:val="22"/>
-          <w:lang w:val="en-US"/>
         </w:rPr>
         <w:t>FERCHAU Engineering GmbH</w:t>
       </w:r>
@@ -3453,7 +3345,6 @@
         <w:rPr>
           <w:sz w:val="22"/>
           <w:szCs w:val="22"/>
-          <w:lang w:val="en-US"/>
         </w:rPr>
       </w:pPr>
       <w:r>
@@ -3531,7 +3422,6 @@
         <w:rPr>
           <w:sz w:val="22"/>
           <w:szCs w:val="22"/>
-          <w:lang w:val="en-US"/>
         </w:rPr>
       </w:pPr>
     </w:p>
@@ -3540,7 +3430,6 @@
         <w:rPr>
           <w:sz w:val="22"/>
           <w:szCs w:val="22"/>
-          <w:lang w:val="en-US"/>
         </w:rPr>
         <w:alias w:val="Vollmacht"/>
         <w:tag w:val="Vollmacht"/>
@@ -3564,28 +3453,14 @@
             <w:rPr>
               <w:sz w:val="22"/>
               <w:szCs w:val="22"/>
-              <w:lang w:val="en-US"/>
             </w:rPr>
           </w:pPr>
-          <w:proofErr w:type="spellStart"/>
-          <w:proofErr w:type="gramStart"/>
           <w:r>
             <w:rPr>
               <w:sz w:val="22"/>
               <w:szCs w:val="22"/>
-              <w:lang w:val="en-US"/>
             </w:rPr>
-            <w:t>i</w:t>
-          </w:r>
-          <w:proofErr w:type="spellEnd"/>
-          <w:proofErr w:type="gramEnd"/>
-          <w:r>
-            <w:rPr>
-              <w:sz w:val="22"/>
-              <w:szCs w:val="22"/>
-              <w:lang w:val="en-US"/>
-            </w:rPr>
-            <w:t>. V.</w:t>
+            <w:t>i. V.</w:t>
           </w:r>
         </w:p>
       </w:sdtContent>
@@ -3596,7 +3471,6 @@
         <w:rPr>
           <w:sz w:val="22"/>
           <w:szCs w:val="22"/>
-          <w:lang w:val="en-US"/>
         </w:rPr>
       </w:pPr>
     </w:p>
@@ -3613,23 +3487,7 @@
           <w:sz w:val="22"/>
           <w:szCs w:val="22"/>
         </w:rPr>
-        <w:t>[</w:t>
-      </w:r>
-      <w:proofErr w:type="spellStart"/>
-      <w:r>
-        <w:rPr>
-          <w:sz w:val="22"/>
-          <w:szCs w:val="22"/>
-        </w:rPr>
-        <w:t>Projekt_Disponent</w:t>
-      </w:r>
-      <w:proofErr w:type="spellEnd"/>
-      <w:r>
-        <w:rPr>
-          <w:sz w:val="22"/>
-          <w:szCs w:val="22"/>
-        </w:rPr>
-        <w:t>]</w:t>
+        <w:t>[Projekt_Disponent]</w:t>
       </w:r>
     </w:p>
     <w:p>
@@ -4260,35 +4118,35 @@
       <w:pPr>
         <w:pStyle w:val="berschrift1"/>
       </w:pPr>
-      <w:bookmarkStart w:id="8" w:name="_Toc372806256"/>
-      <w:bookmarkStart w:id="9" w:name="_Toc372807697"/>
-      <w:bookmarkStart w:id="10" w:name="_Toc372808278"/>
-      <w:bookmarkStart w:id="11" w:name="_Toc454977883"/>
+      <w:bookmarkStart w:id="9" w:name="_Toc372806256"/>
+      <w:bookmarkStart w:id="10" w:name="_Toc372807697"/>
+      <w:bookmarkStart w:id="11" w:name="_Toc372808278"/>
+      <w:bookmarkStart w:id="12" w:name="_Toc454977883"/>
       <w:r>
         <w:lastRenderedPageBreak/>
         <w:t>LEISTUNGSBESCHREIBUNG</w:t>
       </w:r>
-      <w:bookmarkEnd w:id="8"/>
       <w:bookmarkEnd w:id="9"/>
       <w:bookmarkEnd w:id="10"/>
       <w:bookmarkEnd w:id="11"/>
+      <w:bookmarkEnd w:id="12"/>
     </w:p>
     <w:p>
       <w:pPr>
         <w:pStyle w:val="berschrift2"/>
         <w:ind w:left="426" w:hanging="426"/>
       </w:pPr>
-      <w:bookmarkStart w:id="12" w:name="_Toc372806257"/>
-      <w:bookmarkStart w:id="13" w:name="_Toc372807698"/>
-      <w:bookmarkStart w:id="14" w:name="_Toc372808279"/>
-      <w:bookmarkStart w:id="15" w:name="_Toc454977884"/>
+      <w:bookmarkStart w:id="13" w:name="_Toc372806257"/>
+      <w:bookmarkStart w:id="14" w:name="_Toc372807698"/>
+      <w:bookmarkStart w:id="15" w:name="_Toc372808279"/>
+      <w:bookmarkStart w:id="16" w:name="_Toc454977884"/>
       <w:r>
         <w:t>Projektbeschreibung</w:t>
       </w:r>
-      <w:bookmarkEnd w:id="12"/>
       <w:bookmarkEnd w:id="13"/>
       <w:bookmarkEnd w:id="14"/>
       <w:bookmarkEnd w:id="15"/>
+      <w:bookmarkEnd w:id="16"/>
       <w:r>
         <w:t>/Thema:</w:t>
       </w:r>
@@ -4304,7 +4162,7 @@
           <w:szCs w:val="20"/>
         </w:rPr>
       </w:pPr>
-      <w:bookmarkStart w:id="16" w:name="projekt_bezeichnung"/>
+      <w:bookmarkStart w:id="17" w:name="projekt_bezeichnung"/>
       <w:r>
         <w:rPr>
           <w:rFonts w:ascii="Arial" w:hAnsi="Arial"/>
@@ -4314,7 +4172,6 @@
         </w:rPr>
         <w:t>[</w:t>
       </w:r>
-      <w:proofErr w:type="spellStart"/>
       <w:r>
         <w:rPr>
           <w:rFonts w:ascii="Arial" w:hAnsi="Arial"/>
@@ -4333,7 +4190,7 @@
         </w:rPr>
         <w:t>_</w:t>
       </w:r>
-      <w:bookmarkEnd w:id="16"/>
+      <w:bookmarkEnd w:id="17"/>
       <w:r>
         <w:rPr>
           <w:rFonts w:ascii="Arial" w:hAnsi="Arial"/>
@@ -4343,7 +4200,6 @@
         </w:rPr>
         <w:t>Titel</w:t>
       </w:r>
-      <w:proofErr w:type="spellEnd"/>
       <w:r>
         <w:rPr>
           <w:rFonts w:ascii="Arial" w:hAnsi="Arial"/>
@@ -4613,20 +4469,20 @@
         <w:pStyle w:val="berschrift2"/>
         <w:ind w:left="426" w:hanging="426"/>
       </w:pPr>
-      <w:bookmarkStart w:id="17" w:name="_Toc372806259"/>
-      <w:bookmarkStart w:id="18" w:name="_Toc372807700"/>
-      <w:bookmarkStart w:id="19" w:name="_Toc372808281"/>
-      <w:bookmarkStart w:id="20" w:name="_Toc454977886"/>
+      <w:bookmarkStart w:id="18" w:name="_Toc372806259"/>
+      <w:bookmarkStart w:id="19" w:name="_Toc372807700"/>
+      <w:bookmarkStart w:id="20" w:name="_Toc372808281"/>
+      <w:bookmarkStart w:id="21" w:name="_Toc454977886"/>
       <w:r>
         <w:t>Arbeitspaket</w:t>
       </w:r>
       <w:r>
         <w:t xml:space="preserve"> (AP)</w:t>
       </w:r>
-      <w:bookmarkEnd w:id="17"/>
       <w:bookmarkEnd w:id="18"/>
       <w:bookmarkEnd w:id="19"/>
       <w:bookmarkEnd w:id="20"/>
+      <w:bookmarkEnd w:id="21"/>
       <w:r>
         <w:t>/Leistungsbeschreibung</w:t>
       </w:r>
@@ -4641,26 +4497,18 @@
       </w:sdtPr>
       <w:sdtEndPr/>
       <w:sdtContent>
-        <w:bookmarkStart w:id="21" w:name="projekt_beschreibung" w:displacedByCustomXml="prev"/>
+        <w:bookmarkStart w:id="22" w:name="projekt_beschreibung" w:displacedByCustomXml="prev"/>
         <w:p>
           <w:pPr>
             <w:ind w:left="426"/>
           </w:pPr>
           <w:r>
-            <w:t>[</w:t>
-          </w:r>
-          <w:proofErr w:type="spellStart"/>
-          <w:r>
-            <w:t>Projekt_beschreibung</w:t>
-          </w:r>
-          <w:proofErr w:type="spellEnd"/>
-          <w:r>
-            <w:t>]</w:t>
+            <w:t>[Projekt_beschreibung]</w:t>
           </w:r>
         </w:p>
       </w:sdtContent>
     </w:sdt>
-    <w:bookmarkEnd w:id="21" w:displacedByCustomXml="prev"/>
+    <w:bookmarkEnd w:id="22" w:displacedByCustomXml="prev"/>
     <w:p>
       <w:pPr>
         <w:pStyle w:val="berschrift2"/>
@@ -4813,29 +4661,7 @@
                 <w:sz w:val="18"/>
                 <w:szCs w:val="18"/>
               </w:rPr>
-              <w:t>[</w:t>
-            </w:r>
-            <w:proofErr w:type="spellStart"/>
-            <w:r>
-              <w:rPr>
-                <w:rFonts w:ascii="Arial" w:hAnsi="Arial"/>
-                <w:b/>
-                <w:color w:val="auto"/>
-                <w:sz w:val="18"/>
-                <w:szCs w:val="18"/>
-              </w:rPr>
-              <w:t>Projekt_ProjektTitel</w:t>
-            </w:r>
-            <w:proofErr w:type="spellEnd"/>
-            <w:r>
-              <w:rPr>
-                <w:rFonts w:ascii="Arial" w:hAnsi="Arial"/>
-                <w:b/>
-                <w:color w:val="auto"/>
-                <w:sz w:val="18"/>
-                <w:szCs w:val="18"/>
-              </w:rPr>
-              <w:t>]</w:t>
+              <w:t>[Projekt_ProjektTitel]</w:t>
             </w:r>
           </w:p>
         </w:tc>
@@ -5017,17 +4843,17 @@
         <w:pStyle w:val="berschrift2"/>
         <w:ind w:left="426" w:hanging="426"/>
       </w:pPr>
-      <w:bookmarkStart w:id="22" w:name="_Toc372806262"/>
-      <w:bookmarkStart w:id="23" w:name="_Toc372807703"/>
-      <w:bookmarkStart w:id="24" w:name="_Toc372808284"/>
-      <w:bookmarkStart w:id="25" w:name="_Toc454977889"/>
+      <w:bookmarkStart w:id="23" w:name="_Toc372806262"/>
+      <w:bookmarkStart w:id="24" w:name="_Toc372807703"/>
+      <w:bookmarkStart w:id="25" w:name="_Toc372808284"/>
+      <w:bookmarkStart w:id="26" w:name="_Toc454977889"/>
       <w:r>
         <w:t>Information über Projektfortschritt</w:t>
       </w:r>
-      <w:bookmarkEnd w:id="22"/>
       <w:bookmarkEnd w:id="23"/>
       <w:bookmarkEnd w:id="24"/>
       <w:bookmarkEnd w:id="25"/>
+      <w:bookmarkEnd w:id="26"/>
     </w:p>
     <w:sdt>
       <w:sdtPr>
@@ -5091,10 +4917,10 @@
           <w:sz w:val="20"/>
         </w:rPr>
       </w:pPr>
-      <w:bookmarkStart w:id="26" w:name="_Toc372806265"/>
-      <w:bookmarkStart w:id="27" w:name="_Toc372807706"/>
-      <w:bookmarkStart w:id="28" w:name="_Toc372808287"/>
-      <w:bookmarkStart w:id="29" w:name="_Toc454977892"/>
+      <w:bookmarkStart w:id="27" w:name="_Toc372806265"/>
+      <w:bookmarkStart w:id="28" w:name="_Toc372807706"/>
+      <w:bookmarkStart w:id="29" w:name="_Toc372808287"/>
+      <w:bookmarkStart w:id="30" w:name="_Toc454977892"/>
       <w:r>
         <w:rPr>
           <w:rStyle w:val="Hervorhebung"/>
@@ -5133,10 +4959,13 @@
           <w:color w:val="auto"/>
           <w:sz w:val="20"/>
         </w:rPr>
-        <w:t>[</w:t>
-      </w:r>
-      <w:proofErr w:type="spellStart"/>
-      <w:r>
+        <w:t>[Projekt_StartDatum]</w:t>
+      </w:r>
+    </w:p>
+    <w:p>
+      <w:pPr>
+        <w:pStyle w:val="Text"/>
+        <w:ind w:left="426"/>
         <w:rPr>
           <w:rStyle w:val="Hervorhebung"/>
           <w:i w:val="0"/>
@@ -5144,9 +4973,7 @@
           <w:color w:val="auto"/>
           <w:sz w:val="20"/>
         </w:rPr>
-        <w:t>Projekt_StartDatum</w:t>
-      </w:r>
-      <w:proofErr w:type="spellEnd"/>
+      </w:pPr>
       <w:r>
         <w:rPr>
           <w:rStyle w:val="Hervorhebung"/>
@@ -5155,13 +4982,10 @@
           <w:color w:val="auto"/>
           <w:sz w:val="20"/>
         </w:rPr>
-        <w:t>]</w:t>
-      </w:r>
-    </w:p>
-    <w:p>
-      <w:pPr>
-        <w:pStyle w:val="Text"/>
-        <w:ind w:left="426"/>
+        <w:lastRenderedPageBreak/>
+        <w:t xml:space="preserve">Es wird davon ausgegangen, dass bis zum </w:t>
+      </w:r>
+      <w:r>
         <w:rPr>
           <w:rStyle w:val="Hervorhebung"/>
           <w:i w:val="0"/>
@@ -5169,7 +4993,8 @@
           <w:color w:val="auto"/>
           <w:sz w:val="20"/>
         </w:rPr>
-      </w:pPr>
+        <w:t xml:space="preserve">[Projekt_StartDatum] </w:t>
+      </w:r>
       <w:r>
         <w:rPr>
           <w:rStyle w:val="Hervorhebung"/>
@@ -5178,59 +5003,6 @@
           <w:color w:val="auto"/>
           <w:sz w:val="20"/>
         </w:rPr>
-        <w:lastRenderedPageBreak/>
-        <w:t xml:space="preserve">Es wird davon ausgegangen, dass bis zum </w:t>
-      </w:r>
-      <w:r>
-        <w:rPr>
-          <w:rStyle w:val="Hervorhebung"/>
-          <w:i w:val="0"/>
-          <w:iCs w:val="0"/>
-          <w:color w:val="auto"/>
-          <w:sz w:val="20"/>
-        </w:rPr>
-        <w:t>[</w:t>
-      </w:r>
-      <w:proofErr w:type="spellStart"/>
-      <w:r>
-        <w:rPr>
-          <w:rStyle w:val="Hervorhebung"/>
-          <w:i w:val="0"/>
-          <w:iCs w:val="0"/>
-          <w:color w:val="auto"/>
-          <w:sz w:val="20"/>
-        </w:rPr>
-        <w:t>Projekt_StartDatum</w:t>
-      </w:r>
-      <w:proofErr w:type="spellEnd"/>
-      <w:r>
-        <w:rPr>
-          <w:rStyle w:val="Hervorhebung"/>
-          <w:i w:val="0"/>
-          <w:iCs w:val="0"/>
-          <w:color w:val="auto"/>
-          <w:sz w:val="20"/>
-        </w:rPr>
-        <w:t>]</w:t>
-      </w:r>
-      <w:r>
-        <w:rPr>
-          <w:rStyle w:val="Hervorhebung"/>
-          <w:i w:val="0"/>
-          <w:iCs w:val="0"/>
-          <w:color w:val="auto"/>
-          <w:sz w:val="20"/>
-        </w:rPr>
-        <w:t xml:space="preserve"> </w:t>
-      </w:r>
-      <w:r>
-        <w:rPr>
-          <w:rStyle w:val="Hervorhebung"/>
-          <w:i w:val="0"/>
-          <w:iCs w:val="0"/>
-          <w:color w:val="auto"/>
-          <w:sz w:val="20"/>
-        </w:rPr>
         <w:t>alle notwendigen kaufmännischen und technischen Einzelheiten geklärt sind. Unter dieser Prämisse kann der Projektstart eingehalten werden. Wenn die Parameter bis zum o. g. Datum nicht geklärt sind, werden die Parteien einen späteren Projektstart vereinbaren.</w:t>
       </w:r>
     </w:p>
@@ -5242,10 +5014,10 @@
       <w:r>
         <w:t>Abgabe der Arbeiten</w:t>
       </w:r>
-      <w:bookmarkEnd w:id="26"/>
       <w:bookmarkEnd w:id="27"/>
       <w:bookmarkEnd w:id="28"/>
       <w:bookmarkEnd w:id="29"/>
+      <w:bookmarkEnd w:id="30"/>
     </w:p>
     <w:tbl>
       <w:tblPr>
@@ -5312,31 +5084,7 @@
                 <w:sz w:val="18"/>
                 <w:szCs w:val="18"/>
               </w:rPr>
-              <w:t>[</w:t>
-            </w:r>
-            <w:proofErr w:type="spellStart"/>
-            <w:r>
-              <w:rPr>
-                <w:rFonts w:ascii="Arial" w:hAnsi="Arial" w:cs="Arial"/>
-                <w:b/>
-                <w:snapToGrid w:val="0"/>
-                <w:color w:val="auto"/>
-                <w:sz w:val="18"/>
-                <w:szCs w:val="18"/>
-              </w:rPr>
-              <w:t>Projekt_ProjektTitel</w:t>
-            </w:r>
-            <w:proofErr w:type="spellEnd"/>
-            <w:r>
-              <w:rPr>
-                <w:rFonts w:ascii="Arial" w:hAnsi="Arial" w:cs="Arial"/>
-                <w:b/>
-                <w:snapToGrid w:val="0"/>
-                <w:color w:val="auto"/>
-                <w:sz w:val="18"/>
-                <w:szCs w:val="18"/>
-              </w:rPr>
-              <w:t>]</w:t>
+              <w:t>[Projekt_ProjektTitel]</w:t>
             </w:r>
           </w:p>
         </w:tc>
@@ -5443,23 +5191,7 @@
                 <w:color w:val="000000" w:themeColor="text1"/>
                 <w:szCs w:val="16"/>
               </w:rPr>
-              <w:t>[</w:t>
-            </w:r>
-            <w:proofErr w:type="spellStart"/>
-            <w:r>
-              <w:rPr>
-                <w:color w:val="000000" w:themeColor="text1"/>
-                <w:szCs w:val="16"/>
-              </w:rPr>
-              <w:t>Projekt_EndDatum</w:t>
-            </w:r>
-            <w:proofErr w:type="spellEnd"/>
-            <w:r>
-              <w:rPr>
-                <w:color w:val="000000" w:themeColor="text1"/>
-                <w:szCs w:val="16"/>
-              </w:rPr>
-              <w:t>]</w:t>
+              <w:t>[Projekt_EndDatum]</w:t>
             </w:r>
             <w:r>
               <w:rPr>
@@ -5484,17 +5216,17 @@
         <w:pStyle w:val="berschrift2"/>
         <w:ind w:left="426" w:hanging="426"/>
       </w:pPr>
-      <w:bookmarkStart w:id="30" w:name="_Toc372806266"/>
-      <w:bookmarkStart w:id="31" w:name="_Toc372807707"/>
-      <w:bookmarkStart w:id="32" w:name="_Toc372808288"/>
-      <w:bookmarkStart w:id="33" w:name="_Toc454977893"/>
+      <w:bookmarkStart w:id="31" w:name="_Toc372806266"/>
+      <w:bookmarkStart w:id="32" w:name="_Toc372807707"/>
+      <w:bookmarkStart w:id="33" w:name="_Toc372808288"/>
+      <w:bookmarkStart w:id="34" w:name="_Toc454977893"/>
       <w:r>
         <w:t>Ausführungsort</w:t>
       </w:r>
-      <w:bookmarkEnd w:id="30"/>
       <w:bookmarkEnd w:id="31"/>
       <w:bookmarkEnd w:id="32"/>
       <w:bookmarkEnd w:id="33"/>
+      <w:bookmarkEnd w:id="34"/>
     </w:p>
     <w:p>
       <w:pPr>
@@ -5505,9 +5237,9 @@
           <w:sz w:val="20"/>
         </w:rPr>
       </w:pPr>
-      <w:bookmarkStart w:id="34" w:name="_Toc372806267"/>
-      <w:bookmarkStart w:id="35" w:name="_Toc372807708"/>
-      <w:bookmarkStart w:id="36" w:name="_Toc372808289"/>
+      <w:bookmarkStart w:id="35" w:name="_Toc372806267"/>
+      <w:bookmarkStart w:id="36" w:name="_Toc372807708"/>
+      <w:bookmarkStart w:id="37" w:name="_Toc372808289"/>
       <w:r>
         <w:rPr>
           <w:noProof/>
@@ -5591,15 +5323,7 @@
         <w:t xml:space="preserve"> </w:t>
       </w:r>
       <w:r>
-        <w:t>[</w:t>
-      </w:r>
-      <w:proofErr w:type="spellStart"/>
-      <w:r>
-        <w:t>Kunden_Vollname</w:t>
-      </w:r>
-      <w:proofErr w:type="spellEnd"/>
-      <w:r>
-        <w:t>]</w:t>
+        <w:t>[Kunden_Vollname]</w:t>
       </w:r>
       <w:r>
         <w:t>,</w:t>
@@ -5610,24 +5334,16 @@
       <w:r>
         <w:tab/>
       </w:r>
-      <w:bookmarkStart w:id="37" w:name="AP_Kunde_Art"/>
+      <w:bookmarkStart w:id="38" w:name="AP_Kunde_Art"/>
       <w:r>
         <w:t>Mail</w:t>
       </w:r>
-      <w:bookmarkEnd w:id="37"/>
+      <w:bookmarkEnd w:id="38"/>
       <w:r>
         <w:t xml:space="preserve">: </w:t>
       </w:r>
       <w:r>
-        <w:t>[</w:t>
-      </w:r>
-      <w:proofErr w:type="spellStart"/>
-      <w:r>
-        <w:t>Kunden_Email</w:t>
-      </w:r>
-      <w:proofErr w:type="spellEnd"/>
-      <w:r>
-        <w:t>]</w:t>
+        <w:t>[Kunden_Email]</w:t>
       </w:r>
     </w:p>
     <w:p>
@@ -5661,15 +5377,7 @@
         <w:t xml:space="preserve"> </w:t>
       </w:r>
       <w:r>
-        <w:t>[</w:t>
-      </w:r>
-      <w:proofErr w:type="spellStart"/>
-      <w:r>
-        <w:t>Projekt_Koordinator</w:t>
-      </w:r>
-      <w:proofErr w:type="spellEnd"/>
-      <w:r>
-        <w:t>]</w:t>
+        <w:t>[Projekt_Koordinator]</w:t>
       </w:r>
       <w:r>
         <w:t>,</w:t>
@@ -5678,11 +5386,11 @@
         <w:tab/>
         <w:t xml:space="preserve">  Tel.: </w:t>
       </w:r>
-      <w:bookmarkStart w:id="38" w:name="Tel_Koordinator"/>
+      <w:bookmarkStart w:id="39" w:name="Tel_Koordinator"/>
       <w:r>
         <w:t>08323-986 25-26</w:t>
       </w:r>
-      <w:bookmarkEnd w:id="38"/>
+      <w:bookmarkEnd w:id="39"/>
     </w:p>
     <w:p>
       <w:pPr>
@@ -5698,15 +5406,7 @@
         <w:t xml:space="preserve"> </w:t>
       </w:r>
       <w:r>
-        <w:t>[</w:t>
-      </w:r>
-      <w:proofErr w:type="spellStart"/>
-      <w:r>
-        <w:t>Projekt_Disponent</w:t>
-      </w:r>
-      <w:proofErr w:type="spellEnd"/>
-      <w:r>
-        <w:t>]</w:t>
+        <w:t>[Projekt_Disponent]</w:t>
       </w:r>
       <w:r>
         <w:t>,</w:t>
@@ -5715,28 +5415,28 @@
         <w:tab/>
         <w:t xml:space="preserve">  Tel.: </w:t>
       </w:r>
-      <w:bookmarkStart w:id="39" w:name="Tel_FENI_Anwender"/>
+      <w:bookmarkStart w:id="40" w:name="Tel_FENI_Anwender"/>
       <w:r>
         <w:t>0831-526 208-0</w:t>
       </w:r>
-      <w:bookmarkEnd w:id="39"/>
-    </w:p>
-    <w:p>
-      <w:pPr>
-        <w:pStyle w:val="berschrift2"/>
-        <w:ind w:left="426" w:hanging="426"/>
-      </w:pPr>
-      <w:bookmarkStart w:id="40" w:name="_Toc454977894"/>
-      <w:r>
-        <w:t xml:space="preserve">Unterstützung seitens Auftraggeber </w:t>
-      </w:r>
-      <w:bookmarkEnd w:id="34"/>
-      <w:bookmarkEnd w:id="35"/>
-      <w:bookmarkEnd w:id="36"/>
       <w:bookmarkEnd w:id="40"/>
     </w:p>
     <w:p>
       <w:pPr>
+        <w:pStyle w:val="berschrift2"/>
+        <w:ind w:left="426" w:hanging="426"/>
+      </w:pPr>
+      <w:bookmarkStart w:id="41" w:name="_Toc454977894"/>
+      <w:r>
+        <w:t xml:space="preserve">Unterstützung seitens Auftraggeber </w:t>
+      </w:r>
+      <w:bookmarkEnd w:id="35"/>
+      <w:bookmarkEnd w:id="36"/>
+      <w:bookmarkEnd w:id="37"/>
+      <w:bookmarkEnd w:id="41"/>
+    </w:p>
+    <w:p>
+      <w:pPr>
         <w:ind w:left="426"/>
       </w:pPr>
       <w:r>
@@ -5757,17 +5457,17 @@
         <w:pStyle w:val="berschrift2"/>
         <w:ind w:left="426" w:hanging="426"/>
       </w:pPr>
-      <w:bookmarkStart w:id="41" w:name="_Toc372806268"/>
-      <w:bookmarkStart w:id="42" w:name="_Toc372807709"/>
-      <w:bookmarkStart w:id="43" w:name="_Toc372808290"/>
-      <w:bookmarkStart w:id="44" w:name="_Toc454977895"/>
+      <w:bookmarkStart w:id="42" w:name="_Toc372806268"/>
+      <w:bookmarkStart w:id="43" w:name="_Toc372807709"/>
+      <w:bookmarkStart w:id="44" w:name="_Toc372808290"/>
+      <w:bookmarkStart w:id="45" w:name="_Toc454977895"/>
       <w:r>
         <w:t xml:space="preserve">Beistellungen seitens </w:t>
       </w:r>
-      <w:bookmarkEnd w:id="41"/>
       <w:bookmarkEnd w:id="42"/>
       <w:bookmarkEnd w:id="43"/>
       <w:bookmarkEnd w:id="44"/>
+      <w:bookmarkEnd w:id="45"/>
       <w:r>
         <w:t>Auftraggeber</w:t>
       </w:r>
@@ -5780,15 +5480,7 @@
         <w:t xml:space="preserve">Ihre Vorgaben in Gesprächen mit </w:t>
       </w:r>
       <w:r>
-        <w:t>[</w:t>
-      </w:r>
-      <w:proofErr w:type="spellStart"/>
-      <w:r>
-        <w:t>Projekt_Gesprächsperson</w:t>
-      </w:r>
-      <w:proofErr w:type="spellEnd"/>
-      <w:r>
-        <w:t>]</w:t>
+        <w:t>[Projekt_Gesprächsperson]</w:t>
       </w:r>
       <w:r>
         <w:t xml:space="preserve"> </w:t>
@@ -5806,17 +5498,17 @@
         <w:pStyle w:val="berschrift2"/>
         <w:ind w:left="426" w:hanging="426"/>
       </w:pPr>
-      <w:bookmarkStart w:id="45" w:name="_Toc372806269"/>
-      <w:bookmarkStart w:id="46" w:name="_Toc372807710"/>
-      <w:bookmarkStart w:id="47" w:name="_Toc372808291"/>
-      <w:bookmarkStart w:id="48" w:name="_Toc454977896"/>
+      <w:bookmarkStart w:id="46" w:name="_Toc372806269"/>
+      <w:bookmarkStart w:id="47" w:name="_Toc372807710"/>
+      <w:bookmarkStart w:id="48" w:name="_Toc372808291"/>
+      <w:bookmarkStart w:id="49" w:name="_Toc454977896"/>
       <w:r>
         <w:t>Offene Punkte</w:t>
       </w:r>
-      <w:bookmarkEnd w:id="45"/>
       <w:bookmarkEnd w:id="46"/>
       <w:bookmarkEnd w:id="47"/>
       <w:bookmarkEnd w:id="48"/>
+      <w:bookmarkEnd w:id="49"/>
     </w:p>
     <w:p>
       <w:pPr>
@@ -5830,34 +5522,34 @@
       <w:pPr>
         <w:pStyle w:val="berschrift1"/>
       </w:pPr>
-      <w:bookmarkStart w:id="49" w:name="_Toc372806271"/>
-      <w:bookmarkStart w:id="50" w:name="_Toc372807712"/>
-      <w:bookmarkStart w:id="51" w:name="_Toc372808293"/>
-      <w:bookmarkStart w:id="52" w:name="_Toc454977898"/>
+      <w:bookmarkStart w:id="50" w:name="_Toc372806271"/>
+      <w:bookmarkStart w:id="51" w:name="_Toc372807712"/>
+      <w:bookmarkStart w:id="52" w:name="_Toc372808293"/>
+      <w:bookmarkStart w:id="53" w:name="_Toc454977898"/>
       <w:r>
         <w:t>KAUFMÄNNISCHES ANGEBOT</w:t>
       </w:r>
-      <w:bookmarkEnd w:id="49"/>
       <w:bookmarkEnd w:id="50"/>
       <w:bookmarkEnd w:id="51"/>
       <w:bookmarkEnd w:id="52"/>
+      <w:bookmarkEnd w:id="53"/>
     </w:p>
     <w:p>
       <w:pPr>
         <w:pStyle w:val="berschrift2"/>
         <w:ind w:left="426" w:hanging="426"/>
       </w:pPr>
-      <w:bookmarkStart w:id="53" w:name="_Toc372806272"/>
-      <w:bookmarkStart w:id="54" w:name="_Toc372807713"/>
-      <w:bookmarkStart w:id="55" w:name="_Toc372808294"/>
-      <w:bookmarkStart w:id="56" w:name="_Toc454977899"/>
+      <w:bookmarkStart w:id="54" w:name="_Toc372806272"/>
+      <w:bookmarkStart w:id="55" w:name="_Toc372807713"/>
+      <w:bookmarkStart w:id="56" w:name="_Toc372808294"/>
+      <w:bookmarkStart w:id="57" w:name="_Toc454977899"/>
       <w:r>
         <w:t>Vertragsart</w:t>
       </w:r>
-      <w:bookmarkEnd w:id="53"/>
       <w:bookmarkEnd w:id="54"/>
       <w:bookmarkEnd w:id="55"/>
       <w:bookmarkEnd w:id="56"/>
+      <w:bookmarkEnd w:id="57"/>
     </w:p>
     <w:p>
       <w:pPr>
@@ -5879,18 +5571,18 @@
         <w:pStyle w:val="berschrift2"/>
         <w:ind w:left="426" w:hanging="426"/>
       </w:pPr>
-      <w:bookmarkStart w:id="57" w:name="_Toc372806273"/>
-      <w:bookmarkStart w:id="58" w:name="_Toc372807714"/>
-      <w:bookmarkStart w:id="59" w:name="_Toc372808295"/>
-      <w:bookmarkStart w:id="60" w:name="_Toc454977900"/>
+      <w:bookmarkStart w:id="58" w:name="_Toc372806273"/>
+      <w:bookmarkStart w:id="59" w:name="_Toc372807714"/>
+      <w:bookmarkStart w:id="60" w:name="_Toc372808295"/>
+      <w:bookmarkStart w:id="61" w:name="_Toc454977900"/>
       <w:r>
         <w:lastRenderedPageBreak/>
         <w:t>Angebotspreis</w:t>
       </w:r>
-      <w:bookmarkEnd w:id="57"/>
       <w:bookmarkEnd w:id="58"/>
       <w:bookmarkEnd w:id="59"/>
       <w:bookmarkEnd w:id="60"/>
+      <w:bookmarkEnd w:id="61"/>
     </w:p>
     <w:tbl>
       <w:tblPr>
@@ -6012,7 +5704,7 @@
                 <w:szCs w:val="18"/>
               </w:rPr>
             </w:pPr>
-            <w:bookmarkStart w:id="61" w:name="projekt_bezeichnung4"/>
+            <w:bookmarkStart w:id="62" w:name="projekt_bezeichnung4"/>
             <w:r>
               <w:rPr>
                 <w:rFonts w:ascii="Arial" w:hAnsi="Arial" w:cs="Arial"/>
@@ -6023,7 +5715,6 @@
               </w:rPr>
               <w:t>[</w:t>
             </w:r>
-            <w:proofErr w:type="spellStart"/>
             <w:r>
               <w:rPr>
                 <w:rFonts w:ascii="Arial" w:hAnsi="Arial" w:cs="Arial"/>
@@ -6094,7 +5785,6 @@
               </w:rPr>
               <w:t>Titel</w:t>
             </w:r>
-            <w:proofErr w:type="spellEnd"/>
             <w:r>
               <w:rPr>
                 <w:rFonts w:ascii="Arial" w:hAnsi="Arial" w:cs="Arial"/>
@@ -6105,7 +5795,7 @@
               </w:rPr>
               <w:fldChar w:fldCharType="end"/>
             </w:r>
-            <w:bookmarkEnd w:id="61"/>
+            <w:bookmarkEnd w:id="62"/>
             <w:r>
               <w:rPr>
                 <w:rFonts w:ascii="Arial" w:hAnsi="Arial" w:cs="Arial"/>
@@ -6374,23 +6064,7 @@
                 <w:color w:val="000000" w:themeColor="text1"/>
                 <w:szCs w:val="16"/>
               </w:rPr>
-              <w:t>[</w:t>
-            </w:r>
-            <w:proofErr w:type="spellStart"/>
-            <w:r>
-              <w:rPr>
-                <w:color w:val="000000" w:themeColor="text1"/>
-                <w:szCs w:val="16"/>
-              </w:rPr>
-              <w:t>Projekt_ProjektTitel</w:t>
-            </w:r>
-            <w:proofErr w:type="spellEnd"/>
-            <w:r>
-              <w:rPr>
-                <w:color w:val="000000" w:themeColor="text1"/>
-                <w:szCs w:val="16"/>
-              </w:rPr>
-              <w:t>]</w:t>
+              <w:t>[Projekt_ProjektTitel]</w:t>
             </w:r>
           </w:p>
         </w:tc>
@@ -6437,23 +6111,7 @@
                 <w:color w:val="000000" w:themeColor="text1"/>
                 <w:szCs w:val="16"/>
               </w:rPr>
-              <w:t>[</w:t>
-            </w:r>
-            <w:proofErr w:type="spellStart"/>
-            <w:r>
-              <w:rPr>
-                <w:color w:val="000000" w:themeColor="text1"/>
-                <w:szCs w:val="16"/>
-              </w:rPr>
-              <w:t>Projekt_AnzahlStunden</w:t>
-            </w:r>
-            <w:proofErr w:type="spellEnd"/>
-            <w:r>
-              <w:rPr>
-                <w:color w:val="000000" w:themeColor="text1"/>
-                <w:szCs w:val="16"/>
-              </w:rPr>
-              <w:t>]</w:t>
+              <w:t>[Projekt_AnzahlStunden]</w:t>
             </w:r>
           </w:p>
         </w:tc>
@@ -6514,15 +6172,7 @@
                 <w:color w:val="000000" w:themeColor="text1"/>
                 <w:szCs w:val="18"/>
               </w:rPr>
-              <w:t>[</w:t>
-            </w:r>
-            <w:proofErr w:type="spellStart"/>
-            <w:r>
-              <w:rPr>
-                <w:color w:val="000000" w:themeColor="text1"/>
-                <w:szCs w:val="18"/>
-              </w:rPr>
-              <w:t>Projekt_</w:t>
+              <w:t>[Projekt_</w:t>
             </w:r>
             <w:r>
               <w:rPr>
@@ -6531,7 +6181,6 @@
               </w:rPr>
               <w:t>Einzelpreis</w:t>
             </w:r>
-            <w:proofErr w:type="spellEnd"/>
             <w:r>
               <w:rPr>
                 <w:color w:val="000000" w:themeColor="text1"/>
@@ -6564,30 +6213,7 @@
                 <w:color w:val="000000" w:themeColor="text1"/>
                 <w:szCs w:val="18"/>
               </w:rPr>
-              <w:t>[</w:t>
-            </w:r>
-            <w:proofErr w:type="spellStart"/>
-            <w:r>
-              <w:rPr>
-                <w:color w:val="000000" w:themeColor="text1"/>
-                <w:szCs w:val="18"/>
-              </w:rPr>
-              <w:t>Projekt_</w:t>
-            </w:r>
-            <w:r>
-              <w:rPr>
-                <w:color w:val="000000" w:themeColor="text1"/>
-                <w:szCs w:val="18"/>
-              </w:rPr>
-              <w:t>AngebotSumme</w:t>
-            </w:r>
-            <w:proofErr w:type="spellEnd"/>
-            <w:r>
-              <w:rPr>
-                <w:color w:val="000000" w:themeColor="text1"/>
-                <w:szCs w:val="18"/>
-              </w:rPr>
-              <w:t>]</w:t>
+              <w:t>[Projekt_AngebotSumme]</w:t>
             </w:r>
           </w:p>
         </w:tc>
@@ -6834,16 +6460,8 @@
               <w:rPr>
                 <w:b/>
               </w:rPr>
-              <w:t xml:space="preserve">zzgl. gesetzlich gültiger </w:t>
+              <w:t>zzgl. gesetzlich gültiger USt</w:t>
             </w:r>
-            <w:proofErr w:type="spellStart"/>
-            <w:r>
-              <w:rPr>
-                <w:b/>
-              </w:rPr>
-              <w:t>USt</w:t>
-            </w:r>
-            <w:proofErr w:type="spellEnd"/>
             <w:r>
               <w:rPr>
                 <w:b/>
@@ -6881,37 +6499,17 @@
                 <w:sz w:val="18"/>
                 <w:szCs w:val="18"/>
               </w:rPr>
-              <w:t>[</w:t>
-            </w:r>
-            <w:proofErr w:type="spellStart"/>
-            <w:r>
-              <w:rPr>
-                <w:b/>
-                <w:color w:val="000000" w:themeColor="text1"/>
-                <w:sz w:val="18"/>
-                <w:szCs w:val="18"/>
-              </w:rPr>
-              <w:t>Projekt_AngebotSumme</w:t>
-            </w:r>
-            <w:proofErr w:type="spellEnd"/>
-            <w:r>
-              <w:rPr>
-                <w:b/>
-                <w:color w:val="000000" w:themeColor="text1"/>
-                <w:sz w:val="18"/>
-                <w:szCs w:val="18"/>
-              </w:rPr>
-              <w:t>]</w:t>
+              <w:t>[Projekt_AngebotSumme]</w:t>
             </w:r>
           </w:p>
         </w:tc>
       </w:tr>
     </w:tbl>
     <w:p>
-      <w:bookmarkStart w:id="62" w:name="_Toc372806274"/>
-      <w:bookmarkStart w:id="63" w:name="_Toc372807715"/>
-      <w:bookmarkStart w:id="64" w:name="_Toc372808296"/>
-      <w:bookmarkStart w:id="65" w:name="_Toc454977901"/>
+      <w:bookmarkStart w:id="63" w:name="_Toc372806274"/>
+      <w:bookmarkStart w:id="64" w:name="_Toc372807715"/>
+      <w:bookmarkStart w:id="65" w:name="_Toc372808296"/>
+      <w:bookmarkStart w:id="66" w:name="_Toc454977901"/>
     </w:p>
     <w:p>
       <w:pPr>
@@ -6929,34 +6527,34 @@
         <w:pStyle w:val="berschrift2"/>
         <w:ind w:left="426" w:hanging="426"/>
       </w:pPr>
-      <w:bookmarkStart w:id="66" w:name="_Toc372806276"/>
-      <w:bookmarkStart w:id="67" w:name="_Toc372807717"/>
-      <w:bookmarkStart w:id="68" w:name="_Toc372808298"/>
-      <w:bookmarkStart w:id="69" w:name="_Toc454977903"/>
-      <w:bookmarkEnd w:id="62"/>
+      <w:bookmarkStart w:id="67" w:name="_Toc372806276"/>
+      <w:bookmarkStart w:id="68" w:name="_Toc372807717"/>
+      <w:bookmarkStart w:id="69" w:name="_Toc372808298"/>
+      <w:bookmarkStart w:id="70" w:name="_Toc454977903"/>
       <w:bookmarkEnd w:id="63"/>
       <w:bookmarkEnd w:id="64"/>
       <w:bookmarkEnd w:id="65"/>
+      <w:bookmarkEnd w:id="66"/>
       <w:r>
         <w:t>Haftung</w:t>
       </w:r>
-      <w:bookmarkEnd w:id="66"/>
       <w:bookmarkEnd w:id="67"/>
       <w:bookmarkEnd w:id="68"/>
       <w:bookmarkEnd w:id="69"/>
+      <w:bookmarkEnd w:id="70"/>
     </w:p>
     <w:p>
       <w:pPr>
         <w:pStyle w:val="Kommentartext"/>
         <w:ind w:left="426"/>
       </w:pPr>
-      <w:bookmarkStart w:id="70" w:name="_Toc372806278"/>
-      <w:bookmarkStart w:id="71" w:name="_Toc372807719"/>
-      <w:bookmarkStart w:id="72" w:name="_Toc372808300"/>
-      <w:bookmarkStart w:id="73" w:name="_Toc454977905"/>
-      <w:bookmarkStart w:id="74" w:name="_Toc372806277"/>
-      <w:bookmarkStart w:id="75" w:name="_Toc372807718"/>
-      <w:bookmarkStart w:id="76" w:name="_Toc372808299"/>
+      <w:bookmarkStart w:id="71" w:name="_Toc372806278"/>
+      <w:bookmarkStart w:id="72" w:name="_Toc372807719"/>
+      <w:bookmarkStart w:id="73" w:name="_Toc372808300"/>
+      <w:bookmarkStart w:id="74" w:name="_Toc454977905"/>
+      <w:bookmarkStart w:id="75" w:name="_Toc372806277"/>
+      <w:bookmarkStart w:id="76" w:name="_Toc372807718"/>
+      <w:bookmarkStart w:id="77" w:name="_Toc372808299"/>
       <w:r>
         <w:t xml:space="preserve">Die Haftung ist in der </w:t>
       </w:r>
@@ -6979,22 +6577,12 @@
         <w:ind w:firstLine="139"/>
         <w:jc w:val="center"/>
       </w:pPr>
-      <w:bookmarkStart w:id="77" w:name="TabelleKosten"/>
-      <w:bookmarkStart w:id="78" w:name="_GoBack"/>
-      <w:r>
-        <w:t>[</w:t>
-      </w:r>
-      <w:proofErr w:type="spellStart"/>
-      <w:r>
-        <w:t>Projekt_TabelleKosten</w:t>
-      </w:r>
-      <w:proofErr w:type="spellEnd"/>
-      <w:r>
-        <w:t>]</w:t>
-      </w:r>
-      <w:bookmarkEnd w:id="78"/>
+      <w:bookmarkStart w:id="78" w:name="TabelleKosten"/>
+      <w:r>
+        <w:t>[Projekt_TabelleKosten]</w:t>
+      </w:r>
     </w:p>
-    <w:bookmarkEnd w:id="77"/>
+    <w:bookmarkEnd w:id="78"/>
     <w:p/>
     <w:p>
       <w:pPr>
@@ -7004,10 +6592,10 @@
       <w:r>
         <w:t>Rahmenvereinbarung</w:t>
       </w:r>
-      <w:bookmarkEnd w:id="70"/>
       <w:bookmarkEnd w:id="71"/>
       <w:bookmarkEnd w:id="72"/>
       <w:bookmarkEnd w:id="73"/>
+      <w:bookmarkEnd w:id="74"/>
     </w:p>
     <w:p>
       <w:pPr>
@@ -7096,9 +6684,9 @@
       <w:bookmarkStart w:id="85" w:name="_Toc372807721"/>
       <w:bookmarkStart w:id="86" w:name="_Toc372808302"/>
       <w:bookmarkStart w:id="87" w:name="_Toc454977907"/>
-      <w:bookmarkEnd w:id="74"/>
       <w:bookmarkEnd w:id="75"/>
       <w:bookmarkEnd w:id="76"/>
+      <w:bookmarkEnd w:id="77"/>
       <w:r>
         <w:t>Geltungsreihenfolge</w:t>
       </w:r>
@@ -7340,29 +6928,7 @@
           <w:color w:val="auto"/>
           <w:sz w:val="20"/>
         </w:rPr>
-        <w:t>[</w:t>
-      </w:r>
-      <w:proofErr w:type="spellStart"/>
-      <w:r>
-        <w:rPr>
-          <w:rStyle w:val="Hervorhebung"/>
-          <w:i w:val="0"/>
-          <w:iCs w:val="0"/>
-          <w:color w:val="auto"/>
-          <w:sz w:val="20"/>
-        </w:rPr>
-        <w:t>Projekt_Disponent</w:t>
-      </w:r>
-      <w:proofErr w:type="spellEnd"/>
-      <w:r>
-        <w:rPr>
-          <w:rStyle w:val="Hervorhebung"/>
-          <w:i w:val="0"/>
-          <w:iCs w:val="0"/>
-          <w:color w:val="auto"/>
-          <w:sz w:val="20"/>
-        </w:rPr>
-        <w:t>]</w:t>
+        <w:t>[Projekt_Disponent]</w:t>
       </w:r>
       <w:r>
         <w:rPr>
@@ -7651,25 +7217,7 @@
           <w:sz w:val="20"/>
           <w:szCs w:val="18"/>
         </w:rPr>
-        <w:t>[</w:t>
-      </w:r>
-      <w:proofErr w:type="spellStart"/>
-      <w:r>
-        <w:rPr>
-          <w:color w:val="auto"/>
-          <w:sz w:val="20"/>
-          <w:szCs w:val="18"/>
-        </w:rPr>
-        <w:t>Projekt_Disponent</w:t>
-      </w:r>
-      <w:proofErr w:type="spellEnd"/>
-      <w:r>
-        <w:rPr>
-          <w:color w:val="auto"/>
-          <w:sz w:val="20"/>
-          <w:szCs w:val="18"/>
-        </w:rPr>
-        <w:t>]</w:t>
+        <w:t>[Projekt_Disponent]</w:t>
       </w:r>
     </w:p>
     <w:sectPr>
@@ -8183,7 +7731,7 @@
                               <w:noProof/>
                               <w:sz w:val="16"/>
                             </w:rPr>
-                            <w:t>4</w:t>
+                            <w:t>5</w:t>
                           </w:r>
                           <w:r>
                             <w:rPr>
@@ -8318,7 +7866,7 @@
                         <w:noProof/>
                         <w:sz w:val="16"/>
                       </w:rPr>
-                      <w:t>4</w:t>
+                      <w:t>5</w:t>
                     </w:r>
                     <w:r>
                       <w:rPr>
@@ -13610,6 +13158,7 @@
     <w:rsid w:val="00850DA8"/>
     <w:rsid w:val="00874602"/>
     <w:rsid w:val="00945125"/>
+    <w:rsid w:val="00955FAE"/>
     <w:rsid w:val="00970ABA"/>
     <w:rsid w:val="009C3F01"/>
     <w:rsid w:val="009E75B7"/>
@@ -14682,7 +14231,7 @@
 </file>
 
 <file path=customXml/itemProps2.xml><?xml version="1.0" encoding="utf-8"?>
-<ds:datastoreItem xmlns:ds="http://schemas.openxmlformats.org/officeDocument/2006/customXml" ds:itemID="{B31D9FB5-629E-41EE-9F06-A19582574E8B}">
+<ds:datastoreItem xmlns:ds="http://schemas.openxmlformats.org/officeDocument/2006/customXml" ds:itemID="{58892847-8355-4B41-BD5C-3C21AEA78500}">
   <ds:schemaRefs>
     <ds:schemaRef ds:uri="http://schemas.openxmlformats.org/officeDocument/2006/bibliography"/>
   </ds:schemaRefs>

</xml_diff>

<commit_message>
Document values replaced using Document.Replace method
</commit_message>
<xml_diff>
--- a/ContractApplikation/Data/PrototypeVertrag.docx
+++ b/ContractApplikation/Data/PrototypeVertrag.docx
@@ -167,8 +167,6 @@
         </w:rPr>
         <w:t xml:space="preserve"> </w:t>
       </w:r>
-      <w:bookmarkStart w:id="2" w:name="_GoBack"/>
-      <w:bookmarkEnd w:id="2"/>
       <w:r>
         <w:rPr>
           <w:sz w:val="22"/>
@@ -252,7 +250,7 @@
           <w:szCs w:val="22"/>
         </w:rPr>
       </w:pPr>
-      <w:bookmarkStart w:id="3" w:name="KD_Ort"/>
+      <w:bookmarkStart w:id="2" w:name="KD_Ort"/>
       <w:r>
         <w:rPr>
           <w:sz w:val="22"/>
@@ -267,7 +265,7 @@
         </w:rPr>
         <w:t xml:space="preserve"> </w:t>
       </w:r>
-      <w:bookmarkEnd w:id="3"/>
+      <w:bookmarkEnd w:id="2"/>
       <w:r>
         <w:rPr>
           <w:sz w:val="22"/>
@@ -604,7 +602,7 @@
         </w:rPr>
         <w:t xml:space="preserve">Angebot-Nr.: </w:t>
       </w:r>
-      <w:bookmarkStart w:id="4" w:name="angebot_nummer"/>
+      <w:bookmarkStart w:id="3" w:name="angebot_nummer"/>
       <w:r>
         <w:rPr>
           <w:b/>
@@ -616,7 +614,7 @@
         </w:rPr>
         <w:t>KE-2017-305</w:t>
       </w:r>
-      <w:bookmarkEnd w:id="4"/>
+      <w:bookmarkEnd w:id="3"/>
     </w:p>
     <w:p>
       <w:pPr>
@@ -675,7 +673,7 @@
         </w:rPr>
         <w:t xml:space="preserve"> </w:t>
       </w:r>
-      <w:bookmarkStart w:id="5" w:name="AP_Kunde_kurz"/>
+      <w:bookmarkStart w:id="4" w:name="AP_Kunde_kurz"/>
       <w:r>
         <w:rPr>
           <w:sz w:val="22"/>
@@ -704,7 +702,7 @@
         </w:rPr>
         <w:t>Nachname</w:t>
       </w:r>
-      <w:bookmarkEnd w:id="5"/>
+      <w:bookmarkEnd w:id="4"/>
       <w:r>
         <w:rPr>
           <w:sz w:val="22"/>
@@ -753,7 +751,7 @@
         </w:rPr>
         <w:t xml:space="preserve"> </w:t>
       </w:r>
-      <w:bookmarkStart w:id="6" w:name="ang_APV_Kontakt"/>
+      <w:bookmarkStart w:id="5" w:name="ang_APV_Kontakt"/>
       <w:r>
         <w:rPr>
           <w:sz w:val="22"/>
@@ -761,7 +759,7 @@
         </w:rPr>
         <w:t>[Projekt_Gesprächsperson]</w:t>
       </w:r>
-      <w:bookmarkEnd w:id="6"/>
+      <w:bookmarkEnd w:id="5"/>
       <w:r>
         <w:rPr>
           <w:sz w:val="22"/>
@@ -788,8 +786,8 @@
         </w:rPr>
       </w:pPr>
     </w:p>
-    <w:bookmarkStart w:id="7" w:name="FAArt"/>
-    <w:bookmarkStart w:id="8" w:name="NameNL"/>
+    <w:bookmarkStart w:id="6" w:name="FAArt"/>
+    <w:bookmarkStart w:id="7" w:name="NameNL"/>
     <w:p>
       <w:pPr>
         <w:framePr w:w="2398" w:h="5897" w:hSpace="142" w:wrap="notBeside" w:vAnchor="page" w:hAnchor="page" w:x="8761" w:y="10309"/>
@@ -883,7 +881,7 @@
           </mc:Fallback>
         </mc:AlternateContent>
       </w:r>
-      <w:bookmarkEnd w:id="7"/>
+      <w:bookmarkEnd w:id="6"/>
       <w:r>
         <w:rPr>
           <w:rFonts w:ascii="Arial Narrow" w:eastAsia="Arial" w:hAnsi="Arial Narrow" w:cs="Arial"/>
@@ -948,7 +946,7 @@
         <w:fldChar w:fldCharType="end"/>
       </w:r>
     </w:p>
-    <w:bookmarkEnd w:id="8"/>
+    <w:bookmarkEnd w:id="7"/>
     <w:p>
       <w:pPr>
         <w:framePr w:w="2398" w:h="5897" w:hSpace="142" w:wrap="notBeside" w:vAnchor="page" w:hAnchor="page" w:x="8761" w:y="10309"/>
@@ -3329,12 +3327,14 @@
         <w:rPr>
           <w:sz w:val="22"/>
           <w:szCs w:val="22"/>
+          <w:lang w:val="en-US"/>
         </w:rPr>
       </w:pPr>
       <w:r>
         <w:rPr>
           <w:sz w:val="22"/>
           <w:szCs w:val="22"/>
+          <w:lang w:val="en-US"/>
         </w:rPr>
         <w:t>FERCHAU Engineering GmbH</w:t>
       </w:r>
@@ -3345,6 +3345,7 @@
         <w:rPr>
           <w:sz w:val="22"/>
           <w:szCs w:val="22"/>
+          <w:lang w:val="en-US"/>
         </w:rPr>
       </w:pPr>
       <w:r>
@@ -3422,6 +3423,7 @@
         <w:rPr>
           <w:sz w:val="22"/>
           <w:szCs w:val="22"/>
+          <w:lang w:val="en-US"/>
         </w:rPr>
       </w:pPr>
     </w:p>
@@ -3430,6 +3432,7 @@
         <w:rPr>
           <w:sz w:val="22"/>
           <w:szCs w:val="22"/>
+          <w:lang w:val="en-US"/>
         </w:rPr>
         <w:alias w:val="Vollmacht"/>
         <w:tag w:val="Vollmacht"/>
@@ -3453,12 +3456,14 @@
             <w:rPr>
               <w:sz w:val="22"/>
               <w:szCs w:val="22"/>
+              <w:lang w:val="en-US"/>
             </w:rPr>
           </w:pPr>
           <w:r>
             <w:rPr>
               <w:sz w:val="22"/>
               <w:szCs w:val="22"/>
+              <w:lang w:val="en-US"/>
             </w:rPr>
             <w:t>i. V.</w:t>
           </w:r>
@@ -3471,6 +3476,7 @@
         <w:rPr>
           <w:sz w:val="22"/>
           <w:szCs w:val="22"/>
+          <w:lang w:val="en-US"/>
         </w:rPr>
       </w:pPr>
     </w:p>
@@ -4118,35 +4124,35 @@
       <w:pPr>
         <w:pStyle w:val="berschrift1"/>
       </w:pPr>
-      <w:bookmarkStart w:id="9" w:name="_Toc372806256"/>
-      <w:bookmarkStart w:id="10" w:name="_Toc372807697"/>
-      <w:bookmarkStart w:id="11" w:name="_Toc372808278"/>
-      <w:bookmarkStart w:id="12" w:name="_Toc454977883"/>
+      <w:bookmarkStart w:id="8" w:name="_Toc372806256"/>
+      <w:bookmarkStart w:id="9" w:name="_Toc372807697"/>
+      <w:bookmarkStart w:id="10" w:name="_Toc372808278"/>
+      <w:bookmarkStart w:id="11" w:name="_Toc454977883"/>
       <w:r>
         <w:lastRenderedPageBreak/>
         <w:t>LEISTUNGSBESCHREIBUNG</w:t>
       </w:r>
+      <w:bookmarkEnd w:id="8"/>
       <w:bookmarkEnd w:id="9"/>
       <w:bookmarkEnd w:id="10"/>
       <w:bookmarkEnd w:id="11"/>
-      <w:bookmarkEnd w:id="12"/>
     </w:p>
     <w:p>
       <w:pPr>
         <w:pStyle w:val="berschrift2"/>
         <w:ind w:left="426" w:hanging="426"/>
       </w:pPr>
-      <w:bookmarkStart w:id="13" w:name="_Toc372806257"/>
-      <w:bookmarkStart w:id="14" w:name="_Toc372807698"/>
-      <w:bookmarkStart w:id="15" w:name="_Toc372808279"/>
-      <w:bookmarkStart w:id="16" w:name="_Toc454977884"/>
+      <w:bookmarkStart w:id="12" w:name="_Toc372806257"/>
+      <w:bookmarkStart w:id="13" w:name="_Toc372807698"/>
+      <w:bookmarkStart w:id="14" w:name="_Toc372808279"/>
+      <w:bookmarkStart w:id="15" w:name="_Toc454977884"/>
       <w:r>
         <w:t>Projektbeschreibung</w:t>
       </w:r>
+      <w:bookmarkEnd w:id="12"/>
       <w:bookmarkEnd w:id="13"/>
       <w:bookmarkEnd w:id="14"/>
       <w:bookmarkEnd w:id="15"/>
-      <w:bookmarkEnd w:id="16"/>
       <w:r>
         <w:t>/Thema:</w:t>
       </w:r>
@@ -4162,7 +4168,7 @@
           <w:szCs w:val="20"/>
         </w:rPr>
       </w:pPr>
-      <w:bookmarkStart w:id="17" w:name="projekt_bezeichnung"/>
+      <w:bookmarkStart w:id="16" w:name="projekt_bezeichnung"/>
       <w:r>
         <w:rPr>
           <w:rFonts w:ascii="Arial" w:hAnsi="Arial"/>
@@ -4190,7 +4196,16 @@
         </w:rPr>
         <w:t>_</w:t>
       </w:r>
-      <w:bookmarkEnd w:id="17"/>
+      <w:bookmarkEnd w:id="16"/>
+      <w:r>
+        <w:rPr>
+          <w:rFonts w:ascii="Arial" w:hAnsi="Arial"/>
+          <w:color w:val="auto"/>
+          <w:sz w:val="20"/>
+          <w:szCs w:val="20"/>
+        </w:rPr>
+        <w:t>Projekt</w:t>
+      </w:r>
       <w:r>
         <w:rPr>
           <w:rFonts w:ascii="Arial" w:hAnsi="Arial"/>
@@ -4469,20 +4484,20 @@
         <w:pStyle w:val="berschrift2"/>
         <w:ind w:left="426" w:hanging="426"/>
       </w:pPr>
-      <w:bookmarkStart w:id="18" w:name="_Toc372806259"/>
-      <w:bookmarkStart w:id="19" w:name="_Toc372807700"/>
-      <w:bookmarkStart w:id="20" w:name="_Toc372808281"/>
-      <w:bookmarkStart w:id="21" w:name="_Toc454977886"/>
+      <w:bookmarkStart w:id="17" w:name="_Toc372806259"/>
+      <w:bookmarkStart w:id="18" w:name="_Toc372807700"/>
+      <w:bookmarkStart w:id="19" w:name="_Toc372808281"/>
+      <w:bookmarkStart w:id="20" w:name="_Toc454977886"/>
       <w:r>
         <w:t>Arbeitspaket</w:t>
       </w:r>
       <w:r>
         <w:t xml:space="preserve"> (AP)</w:t>
       </w:r>
+      <w:bookmarkEnd w:id="17"/>
       <w:bookmarkEnd w:id="18"/>
       <w:bookmarkEnd w:id="19"/>
       <w:bookmarkEnd w:id="20"/>
-      <w:bookmarkEnd w:id="21"/>
       <w:r>
         <w:t>/Leistungsbeschreibung</w:t>
       </w:r>
@@ -4497,18 +4512,23 @@
       </w:sdtPr>
       <w:sdtEndPr/>
       <w:sdtContent>
-        <w:bookmarkStart w:id="22" w:name="projekt_beschreibung" w:displacedByCustomXml="prev"/>
+        <w:bookmarkStart w:id="21" w:name="projekt_beschreibung" w:displacedByCustomXml="prev"/>
         <w:p>
           <w:pPr>
             <w:ind w:left="426"/>
           </w:pPr>
           <w:r>
-            <w:t>[Projekt_beschreibung]</w:t>
+            <w:t>[Projekt_ProjektB</w:t>
+          </w:r>
+          <w:bookmarkStart w:id="22" w:name="_GoBack"/>
+          <w:bookmarkEnd w:id="22"/>
+          <w:r>
+            <w:t>eschreibung]</w:t>
           </w:r>
         </w:p>
       </w:sdtContent>
     </w:sdt>
-    <w:bookmarkEnd w:id="22" w:displacedByCustomXml="prev"/>
+    <w:bookmarkEnd w:id="21" w:displacedByCustomXml="prev"/>
     <w:p>
       <w:pPr>
         <w:pStyle w:val="berschrift2"/>
@@ -7419,7 +7439,7 @@
                               <w:noProof/>
                               <w:sz w:val="16"/>
                             </w:rPr>
-                            <w:t>5</w:t>
+                            <w:t>1</w:t>
                           </w:r>
                           <w:r>
                             <w:rPr>
@@ -7564,7 +7584,7 @@
                         <w:noProof/>
                         <w:sz w:val="16"/>
                       </w:rPr>
-                      <w:t>5</w:t>
+                      <w:t>1</w:t>
                     </w:r>
                     <w:r>
                       <w:rPr>
@@ -7731,7 +7751,7 @@
                               <w:noProof/>
                               <w:sz w:val="16"/>
                             </w:rPr>
-                            <w:t>5</w:t>
+                            <w:t>2</w:t>
                           </w:r>
                           <w:r>
                             <w:rPr>
@@ -7866,7 +7886,7 @@
                         <w:noProof/>
                         <w:sz w:val="16"/>
                       </w:rPr>
-                      <w:t>5</w:t>
+                      <w:t>2</w:t>
                     </w:r>
                     <w:r>
                       <w:rPr>
@@ -13078,19 +13098,18 @@
   </w:font>
   <w:font w:name="Bosch Office Sans">
     <w:altName w:val="Bosch Office Sans"/>
-    <w:panose1 w:val="00000000000000000000"/>
     <w:charset w:val="00"/>
-    <w:family w:val="swiss"/>
-    <w:notTrueType/>
+    <w:family w:val="auto"/>
     <w:pitch w:val="default"/>
-    <w:sig w:usb0="00000003" w:usb1="00000000" w:usb2="00000000" w:usb3="00000000" w:csb0="00000001" w:csb1="00000000"/>
+    <w:sig w:usb0="00000003" w:usb1="00000000" w:usb2="00000000" w:usb3="00000000" w:csb0="00000003" w:csb1="00000000"/>
   </w:font>
   <w:font w:name="Tahoma">
     <w:panose1 w:val="020B0604030504040204"/>
     <w:charset w:val="00"/>
     <w:family w:val="swiss"/>
+    <w:notTrueType/>
     <w:pitch w:val="variable"/>
-    <w:sig w:usb0="E1002EFF" w:usb1="C000605B" w:usb2="00000029" w:usb3="00000000" w:csb0="000101FF" w:csb1="00000000"/>
+    <w:sig w:usb0="00000003" w:usb1="00000000" w:usb2="00000000" w:usb3="00000000" w:csb0="00000001" w:csb1="00000000"/>
   </w:font>
   <w:font w:name="Cambria">
     <w:panose1 w:val="02040503050406030204"/>
@@ -13160,6 +13179,7 @@
     <w:rsid w:val="00945125"/>
     <w:rsid w:val="00955FAE"/>
     <w:rsid w:val="00970ABA"/>
+    <w:rsid w:val="009732A9"/>
     <w:rsid w:val="009C3F01"/>
     <w:rsid w:val="009E75B7"/>
     <w:rsid w:val="00A14F85"/>
@@ -14231,7 +14251,7 @@
 </file>
 
 <file path=customXml/itemProps2.xml><?xml version="1.0" encoding="utf-8"?>
-<ds:datastoreItem xmlns:ds="http://schemas.openxmlformats.org/officeDocument/2006/customXml" ds:itemID="{58892847-8355-4B41-BD5C-3C21AEA78500}">
+<ds:datastoreItem xmlns:ds="http://schemas.openxmlformats.org/officeDocument/2006/customXml" ds:itemID="{4DC4B247-BAB7-436F-AB5B-D6830BE762DB}">
   <ds:schemaRefs>
     <ds:schemaRef ds:uri="http://schemas.openxmlformats.org/officeDocument/2006/bibliography"/>
   </ds:schemaRefs>

</xml_diff>

<commit_message>
PrototypeVertrag modified to include project number
</commit_message>
<xml_diff>
--- a/ContractApplikation/Data/PrototypeVertrag.docx
+++ b/ContractApplikation/Data/PrototypeVertrag.docx
@@ -64,6 +64,7 @@
         </w:rPr>
         <w:t>[</w:t>
       </w:r>
+      <w:proofErr w:type="spellStart"/>
       <w:r>
         <w:rPr>
           <w:sz w:val="22"/>
@@ -76,7 +77,15 @@
           <w:sz w:val="22"/>
           <w:szCs w:val="22"/>
         </w:rPr>
-        <w:t>Firma]</w:t>
+        <w:t>Firma</w:t>
+      </w:r>
+      <w:proofErr w:type="spellEnd"/>
+      <w:r>
+        <w:rPr>
+          <w:sz w:val="22"/>
+          <w:szCs w:val="22"/>
+        </w:rPr>
+        <w:t>]</w:t>
       </w:r>
       <w:r>
         <w:rPr>
@@ -102,6 +111,7 @@
         </w:rPr>
         <w:t>[</w:t>
       </w:r>
+      <w:proofErr w:type="spellStart"/>
       <w:r>
         <w:rPr>
           <w:sz w:val="22"/>
@@ -109,6 +119,7 @@
         </w:rPr>
         <w:t>Kunden_Geschäftsbereich</w:t>
       </w:r>
+      <w:proofErr w:type="spellEnd"/>
       <w:r>
         <w:rPr>
           <w:sz w:val="22"/>
@@ -132,6 +143,7 @@
         </w:rPr>
         <w:t>[</w:t>
       </w:r>
+      <w:proofErr w:type="spellStart"/>
       <w:r>
         <w:rPr>
           <w:sz w:val="22"/>
@@ -139,6 +151,7 @@
         </w:rPr>
         <w:t>Kunden_Abteilungszusatz</w:t>
       </w:r>
+      <w:proofErr w:type="spellEnd"/>
       <w:r>
         <w:rPr>
           <w:sz w:val="22"/>
@@ -172,7 +185,23 @@
           <w:sz w:val="22"/>
           <w:szCs w:val="22"/>
         </w:rPr>
-        <w:t>[Kunden_Abteilung]</w:t>
+        <w:t>[</w:t>
+      </w:r>
+      <w:proofErr w:type="spellStart"/>
+      <w:r>
+        <w:rPr>
+          <w:sz w:val="22"/>
+          <w:szCs w:val="22"/>
+        </w:rPr>
+        <w:t>Kunden_Abteilung</w:t>
+      </w:r>
+      <w:proofErr w:type="spellEnd"/>
+      <w:r>
+        <w:rPr>
+          <w:sz w:val="22"/>
+          <w:szCs w:val="22"/>
+        </w:rPr>
+        <w:t>]</w:t>
       </w:r>
     </w:p>
     <w:p>
@@ -190,6 +219,7 @@
         </w:rPr>
         <w:t>[</w:t>
       </w:r>
+      <w:proofErr w:type="spellStart"/>
       <w:r>
         <w:rPr>
           <w:sz w:val="22"/>
@@ -218,6 +248,7 @@
         </w:rPr>
         <w:t>ame</w:t>
       </w:r>
+      <w:proofErr w:type="spellEnd"/>
       <w:r>
         <w:rPr>
           <w:sz w:val="22"/>
@@ -239,7 +270,23 @@
           <w:sz w:val="22"/>
           <w:szCs w:val="22"/>
         </w:rPr>
-        <w:t>[Kunden_Strasse]</w:t>
+        <w:t>[</w:t>
+      </w:r>
+      <w:proofErr w:type="spellStart"/>
+      <w:r>
+        <w:rPr>
+          <w:sz w:val="22"/>
+          <w:szCs w:val="22"/>
+        </w:rPr>
+        <w:t>Kunden_Strasse</w:t>
+      </w:r>
+      <w:proofErr w:type="spellEnd"/>
+      <w:r>
+        <w:rPr>
+          <w:sz w:val="22"/>
+          <w:szCs w:val="22"/>
+        </w:rPr>
+        <w:t>]</w:t>
       </w:r>
     </w:p>
     <w:p>
@@ -256,22 +303,54 @@
           <w:sz w:val="22"/>
           <w:szCs w:val="22"/>
         </w:rPr>
-        <w:t>[Kunden_PLZ]</w:t>
-      </w:r>
+        <w:t>[</w:t>
+      </w:r>
+      <w:proofErr w:type="spellStart"/>
       <w:r>
         <w:rPr>
           <w:sz w:val="22"/>
           <w:szCs w:val="22"/>
         </w:rPr>
-        <w:t xml:space="preserve"> </w:t>
-      </w:r>
-      <w:bookmarkEnd w:id="2"/>
+        <w:t>Kunden_PLZ</w:t>
+      </w:r>
+      <w:proofErr w:type="spellEnd"/>
       <w:r>
         <w:rPr>
           <w:sz w:val="22"/>
           <w:szCs w:val="22"/>
         </w:rPr>
-        <w:t>[Kunden_Ort]</w:t>
+        <w:t>]</w:t>
+      </w:r>
+      <w:r>
+        <w:rPr>
+          <w:sz w:val="22"/>
+          <w:szCs w:val="22"/>
+        </w:rPr>
+        <w:t xml:space="preserve"> </w:t>
+      </w:r>
+      <w:bookmarkEnd w:id="2"/>
+      <w:r>
+        <w:rPr>
+          <w:sz w:val="22"/>
+          <w:szCs w:val="22"/>
+        </w:rPr>
+        <w:t>[</w:t>
+      </w:r>
+      <w:proofErr w:type="spellStart"/>
+      <w:r>
+        <w:rPr>
+          <w:sz w:val="22"/>
+          <w:szCs w:val="22"/>
+        </w:rPr>
+        <w:t>Kunden_Ort</w:t>
+      </w:r>
+      <w:proofErr w:type="spellEnd"/>
+      <w:r>
+        <w:rPr>
+          <w:sz w:val="22"/>
+          <w:szCs w:val="22"/>
+        </w:rPr>
+        <w:t>]</w:t>
       </w:r>
     </w:p>
     <w:p>
@@ -495,6 +574,7 @@
         </w:rPr>
         <w:t xml:space="preserve"> Zeichen: </w:t>
       </w:r>
+      <w:proofErr w:type="spellStart"/>
       <w:r>
         <w:rPr>
           <w:rFonts w:ascii="Arial Narrow" w:hAnsi="Arial Narrow"/>
@@ -502,6 +582,7 @@
         </w:rPr>
         <w:t>bae</w:t>
       </w:r>
+      <w:proofErr w:type="spellEnd"/>
       <w:r>
         <w:rPr>
           <w:rFonts w:ascii="Arial Narrow" w:hAnsi="Arial Narrow"/>
@@ -602,7 +683,6 @@
         </w:rPr>
         <w:t xml:space="preserve">Angebot-Nr.: </w:t>
       </w:r>
-      <w:bookmarkStart w:id="3" w:name="angebot_nummer"/>
       <w:r>
         <w:rPr>
           <w:b/>
@@ -612,9 +692,21 @@
           <w:sz w:val="22"/>
           <w:szCs w:val="22"/>
         </w:rPr>
-        <w:t>KE-2017-305</w:t>
-      </w:r>
+        <w:t>[Projekt_Projektnummer</w:t>
+      </w:r>
+      <w:bookmarkStart w:id="3" w:name="_GoBack"/>
       <w:bookmarkEnd w:id="3"/>
+      <w:r>
+        <w:rPr>
+          <w:b/>
+          <w:noProof/>
+          <w:snapToGrid/>
+          <w:spacing w:val="-6"/>
+          <w:sz w:val="22"/>
+          <w:szCs w:val="22"/>
+        </w:rPr>
+        <w:t>]</w:t>
+      </w:r>
     </w:p>
     <w:p>
       <w:pPr>
@@ -679,30 +771,55 @@
           <w:sz w:val="22"/>
           <w:szCs w:val="22"/>
         </w:rPr>
-        <w:t>[Kunden_Anrede]</w:t>
-      </w:r>
+        <w:t>[</w:t>
+      </w:r>
+      <w:proofErr w:type="spellStart"/>
       <w:r>
         <w:rPr>
           <w:sz w:val="22"/>
           <w:szCs w:val="22"/>
         </w:rPr>
-        <w:t xml:space="preserve"> </w:t>
-      </w:r>
+        <w:t>Kunden_Anrede</w:t>
+      </w:r>
+      <w:proofErr w:type="spellEnd"/>
       <w:r>
         <w:rPr>
           <w:sz w:val="22"/>
           <w:szCs w:val="22"/>
         </w:rPr>
-        <w:t>[Kunden_</w:t>
+        <w:t>]</w:t>
       </w:r>
       <w:r>
         <w:rPr>
           <w:sz w:val="22"/>
           <w:szCs w:val="22"/>
         </w:rPr>
+        <w:t xml:space="preserve"> </w:t>
+      </w:r>
+      <w:r>
+        <w:rPr>
+          <w:sz w:val="22"/>
+          <w:szCs w:val="22"/>
+        </w:rPr>
+        <w:t>[</w:t>
+      </w:r>
+      <w:proofErr w:type="spellStart"/>
+      <w:r>
+        <w:rPr>
+          <w:sz w:val="22"/>
+          <w:szCs w:val="22"/>
+        </w:rPr>
+        <w:t>Kunden_</w:t>
+      </w:r>
+      <w:r>
+        <w:rPr>
+          <w:sz w:val="22"/>
+          <w:szCs w:val="22"/>
+        </w:rPr>
         <w:t>Nachname</w:t>
       </w:r>
       <w:bookmarkEnd w:id="4"/>
+      <w:proofErr w:type="spellEnd"/>
       <w:r>
         <w:rPr>
           <w:sz w:val="22"/>
@@ -757,7 +874,23 @@
           <w:sz w:val="22"/>
           <w:szCs w:val="22"/>
         </w:rPr>
-        <w:t>[Projekt_Gesprächsperson]</w:t>
+        <w:t>[</w:t>
+      </w:r>
+      <w:proofErr w:type="spellStart"/>
+      <w:r>
+        <w:rPr>
+          <w:sz w:val="22"/>
+          <w:szCs w:val="22"/>
+        </w:rPr>
+        <w:t>Projekt_Gesprächsperson</w:t>
+      </w:r>
+      <w:proofErr w:type="spellEnd"/>
+      <w:r>
+        <w:rPr>
+          <w:sz w:val="22"/>
+          <w:szCs w:val="22"/>
+        </w:rPr>
+        <w:t>]</w:t>
       </w:r>
       <w:bookmarkEnd w:id="5"/>
       <w:r>
@@ -3459,13 +3592,25 @@
               <w:lang w:val="en-US"/>
             </w:rPr>
           </w:pPr>
+          <w:proofErr w:type="spellStart"/>
+          <w:proofErr w:type="gramStart"/>
           <w:r>
             <w:rPr>
               <w:sz w:val="22"/>
               <w:szCs w:val="22"/>
               <w:lang w:val="en-US"/>
             </w:rPr>
-            <w:t>i. V.</w:t>
+            <w:t>i</w:t>
+          </w:r>
+          <w:proofErr w:type="spellEnd"/>
+          <w:proofErr w:type="gramEnd"/>
+          <w:r>
+            <w:rPr>
+              <w:sz w:val="22"/>
+              <w:szCs w:val="22"/>
+              <w:lang w:val="en-US"/>
+            </w:rPr>
+            <w:t>. V.</w:t>
           </w:r>
         </w:p>
       </w:sdtContent>
@@ -3493,7 +3638,23 @@
           <w:sz w:val="22"/>
           <w:szCs w:val="22"/>
         </w:rPr>
-        <w:t>[Projekt_Disponent]</w:t>
+        <w:t>[</w:t>
+      </w:r>
+      <w:proofErr w:type="spellStart"/>
+      <w:r>
+        <w:rPr>
+          <w:sz w:val="22"/>
+          <w:szCs w:val="22"/>
+        </w:rPr>
+        <w:t>Projekt_Disponent</w:t>
+      </w:r>
+      <w:proofErr w:type="spellEnd"/>
+      <w:r>
+        <w:rPr>
+          <w:sz w:val="22"/>
+          <w:szCs w:val="22"/>
+        </w:rPr>
+        <w:t>]</w:t>
       </w:r>
     </w:p>
     <w:p>
@@ -4178,6 +4339,7 @@
         </w:rPr>
         <w:t>[</w:t>
       </w:r>
+      <w:proofErr w:type="spellStart"/>
       <w:r>
         <w:rPr>
           <w:rFonts w:ascii="Arial" w:hAnsi="Arial"/>
@@ -4215,6 +4377,7 @@
         </w:rPr>
         <w:t>Titel</w:t>
       </w:r>
+      <w:proofErr w:type="spellEnd"/>
       <w:r>
         <w:rPr>
           <w:rFonts w:ascii="Arial" w:hAnsi="Arial"/>
@@ -4518,12 +4681,18 @@
             <w:ind w:left="426"/>
           </w:pPr>
           <w:r>
-            <w:t>[Projekt_ProjektB</w:t>
+            <w:t>[</w:t>
           </w:r>
-          <w:bookmarkStart w:id="22" w:name="_GoBack"/>
-          <w:bookmarkEnd w:id="22"/>
+          <w:proofErr w:type="spellStart"/>
           <w:r>
-            <w:t>eschreibung]</w:t>
+            <w:t>Projekt_ProjektB</w:t>
+          </w:r>
+          <w:r>
+            <w:t>eschreibung</w:t>
+          </w:r>
+          <w:proofErr w:type="spellEnd"/>
+          <w:r>
+            <w:t>]</w:t>
           </w:r>
         </w:p>
       </w:sdtContent>
@@ -4681,7 +4850,29 @@
                 <w:sz w:val="18"/>
                 <w:szCs w:val="18"/>
               </w:rPr>
-              <w:t>[Projekt_ProjektTitel]</w:t>
+              <w:t>[</w:t>
+            </w:r>
+            <w:proofErr w:type="spellStart"/>
+            <w:r>
+              <w:rPr>
+                <w:rFonts w:ascii="Arial" w:hAnsi="Arial"/>
+                <w:b/>
+                <w:color w:val="auto"/>
+                <w:sz w:val="18"/>
+                <w:szCs w:val="18"/>
+              </w:rPr>
+              <w:t>Projekt_ProjektTitel</w:t>
+            </w:r>
+            <w:proofErr w:type="spellEnd"/>
+            <w:r>
+              <w:rPr>
+                <w:rFonts w:ascii="Arial" w:hAnsi="Arial"/>
+                <w:b/>
+                <w:color w:val="auto"/>
+                <w:sz w:val="18"/>
+                <w:szCs w:val="18"/>
+              </w:rPr>
+              <w:t>]</w:t>
             </w:r>
           </w:p>
         </w:tc>
@@ -4863,17 +5054,17 @@
         <w:pStyle w:val="berschrift2"/>
         <w:ind w:left="426" w:hanging="426"/>
       </w:pPr>
-      <w:bookmarkStart w:id="23" w:name="_Toc372806262"/>
-      <w:bookmarkStart w:id="24" w:name="_Toc372807703"/>
-      <w:bookmarkStart w:id="25" w:name="_Toc372808284"/>
-      <w:bookmarkStart w:id="26" w:name="_Toc454977889"/>
+      <w:bookmarkStart w:id="22" w:name="_Toc372806262"/>
+      <w:bookmarkStart w:id="23" w:name="_Toc372807703"/>
+      <w:bookmarkStart w:id="24" w:name="_Toc372808284"/>
+      <w:bookmarkStart w:id="25" w:name="_Toc454977889"/>
       <w:r>
         <w:t>Information über Projektfortschritt</w:t>
       </w:r>
+      <w:bookmarkEnd w:id="22"/>
       <w:bookmarkEnd w:id="23"/>
       <w:bookmarkEnd w:id="24"/>
       <w:bookmarkEnd w:id="25"/>
-      <w:bookmarkEnd w:id="26"/>
     </w:p>
     <w:sdt>
       <w:sdtPr>
@@ -4937,10 +5128,10 @@
           <w:sz w:val="20"/>
         </w:rPr>
       </w:pPr>
-      <w:bookmarkStart w:id="27" w:name="_Toc372806265"/>
-      <w:bookmarkStart w:id="28" w:name="_Toc372807706"/>
-      <w:bookmarkStart w:id="29" w:name="_Toc372808287"/>
-      <w:bookmarkStart w:id="30" w:name="_Toc454977892"/>
+      <w:bookmarkStart w:id="26" w:name="_Toc372806265"/>
+      <w:bookmarkStart w:id="27" w:name="_Toc372807706"/>
+      <w:bookmarkStart w:id="28" w:name="_Toc372808287"/>
+      <w:bookmarkStart w:id="29" w:name="_Toc454977892"/>
       <w:r>
         <w:rPr>
           <w:rStyle w:val="Hervorhebung"/>
@@ -4979,13 +5170,10 @@
           <w:color w:val="auto"/>
           <w:sz w:val="20"/>
         </w:rPr>
-        <w:t>[Projekt_StartDatum]</w:t>
-      </w:r>
-    </w:p>
-    <w:p>
-      <w:pPr>
-        <w:pStyle w:val="Text"/>
-        <w:ind w:left="426"/>
+        <w:t>[</w:t>
+      </w:r>
+      <w:proofErr w:type="spellStart"/>
+      <w:r>
         <w:rPr>
           <w:rStyle w:val="Hervorhebung"/>
           <w:i w:val="0"/>
@@ -4993,7 +5181,9 @@
           <w:color w:val="auto"/>
           <w:sz w:val="20"/>
         </w:rPr>
-      </w:pPr>
+        <w:t>Projekt_StartDatum</w:t>
+      </w:r>
+      <w:proofErr w:type="spellEnd"/>
       <w:r>
         <w:rPr>
           <w:rStyle w:val="Hervorhebung"/>
@@ -5002,10 +5192,13 @@
           <w:color w:val="auto"/>
           <w:sz w:val="20"/>
         </w:rPr>
-        <w:lastRenderedPageBreak/>
-        <w:t xml:space="preserve">Es wird davon ausgegangen, dass bis zum </w:t>
-      </w:r>
-      <w:r>
+        <w:t>]</w:t>
+      </w:r>
+    </w:p>
+    <w:p>
+      <w:pPr>
+        <w:pStyle w:val="Text"/>
+        <w:ind w:left="426"/>
         <w:rPr>
           <w:rStyle w:val="Hervorhebung"/>
           <w:i w:val="0"/>
@@ -5013,8 +5206,7 @@
           <w:color w:val="auto"/>
           <w:sz w:val="20"/>
         </w:rPr>
-        <w:t xml:space="preserve">[Projekt_StartDatum] </w:t>
-      </w:r>
+      </w:pPr>
       <w:r>
         <w:rPr>
           <w:rStyle w:val="Hervorhebung"/>
@@ -5023,6 +5215,49 @@
           <w:color w:val="auto"/>
           <w:sz w:val="20"/>
         </w:rPr>
+        <w:lastRenderedPageBreak/>
+        <w:t xml:space="preserve">Es wird davon ausgegangen, dass bis zum </w:t>
+      </w:r>
+      <w:r>
+        <w:rPr>
+          <w:rStyle w:val="Hervorhebung"/>
+          <w:i w:val="0"/>
+          <w:iCs w:val="0"/>
+          <w:color w:val="auto"/>
+          <w:sz w:val="20"/>
+        </w:rPr>
+        <w:t>[</w:t>
+      </w:r>
+      <w:proofErr w:type="spellStart"/>
+      <w:r>
+        <w:rPr>
+          <w:rStyle w:val="Hervorhebung"/>
+          <w:i w:val="0"/>
+          <w:iCs w:val="0"/>
+          <w:color w:val="auto"/>
+          <w:sz w:val="20"/>
+        </w:rPr>
+        <w:t>Projekt_StartDatum</w:t>
+      </w:r>
+      <w:proofErr w:type="spellEnd"/>
+      <w:r>
+        <w:rPr>
+          <w:rStyle w:val="Hervorhebung"/>
+          <w:i w:val="0"/>
+          <w:iCs w:val="0"/>
+          <w:color w:val="auto"/>
+          <w:sz w:val="20"/>
+        </w:rPr>
+        <w:t xml:space="preserve">] </w:t>
+      </w:r>
+      <w:r>
+        <w:rPr>
+          <w:rStyle w:val="Hervorhebung"/>
+          <w:i w:val="0"/>
+          <w:iCs w:val="0"/>
+          <w:color w:val="auto"/>
+          <w:sz w:val="20"/>
+        </w:rPr>
         <w:t>alle notwendigen kaufmännischen und technischen Einzelheiten geklärt sind. Unter dieser Prämisse kann der Projektstart eingehalten werden. Wenn die Parameter bis zum o. g. Datum nicht geklärt sind, werden die Parteien einen späteren Projektstart vereinbaren.</w:t>
       </w:r>
     </w:p>
@@ -5034,10 +5269,10 @@
       <w:r>
         <w:t>Abgabe der Arbeiten</w:t>
       </w:r>
+      <w:bookmarkEnd w:id="26"/>
       <w:bookmarkEnd w:id="27"/>
       <w:bookmarkEnd w:id="28"/>
       <w:bookmarkEnd w:id="29"/>
-      <w:bookmarkEnd w:id="30"/>
     </w:p>
     <w:tbl>
       <w:tblPr>
@@ -5104,7 +5339,31 @@
                 <w:sz w:val="18"/>
                 <w:szCs w:val="18"/>
               </w:rPr>
-              <w:t>[Projekt_ProjektTitel]</w:t>
+              <w:t>[</w:t>
+            </w:r>
+            <w:proofErr w:type="spellStart"/>
+            <w:r>
+              <w:rPr>
+                <w:rFonts w:ascii="Arial" w:hAnsi="Arial" w:cs="Arial"/>
+                <w:b/>
+                <w:snapToGrid w:val="0"/>
+                <w:color w:val="auto"/>
+                <w:sz w:val="18"/>
+                <w:szCs w:val="18"/>
+              </w:rPr>
+              <w:t>Projekt_ProjektTitel</w:t>
+            </w:r>
+            <w:proofErr w:type="spellEnd"/>
+            <w:r>
+              <w:rPr>
+                <w:rFonts w:ascii="Arial" w:hAnsi="Arial" w:cs="Arial"/>
+                <w:b/>
+                <w:snapToGrid w:val="0"/>
+                <w:color w:val="auto"/>
+                <w:sz w:val="18"/>
+                <w:szCs w:val="18"/>
+              </w:rPr>
+              <w:t>]</w:t>
             </w:r>
           </w:p>
         </w:tc>
@@ -5211,7 +5470,23 @@
                 <w:color w:val="000000" w:themeColor="text1"/>
                 <w:szCs w:val="16"/>
               </w:rPr>
-              <w:t>[Projekt_EndDatum]</w:t>
+              <w:t>[</w:t>
+            </w:r>
+            <w:proofErr w:type="spellStart"/>
+            <w:r>
+              <w:rPr>
+                <w:color w:val="000000" w:themeColor="text1"/>
+                <w:szCs w:val="16"/>
+              </w:rPr>
+              <w:t>Projekt_EndDatum</w:t>
+            </w:r>
+            <w:proofErr w:type="spellEnd"/>
+            <w:r>
+              <w:rPr>
+                <w:color w:val="000000" w:themeColor="text1"/>
+                <w:szCs w:val="16"/>
+              </w:rPr>
+              <w:t>]</w:t>
             </w:r>
             <w:r>
               <w:rPr>
@@ -5236,17 +5511,17 @@
         <w:pStyle w:val="berschrift2"/>
         <w:ind w:left="426" w:hanging="426"/>
       </w:pPr>
-      <w:bookmarkStart w:id="31" w:name="_Toc372806266"/>
-      <w:bookmarkStart w:id="32" w:name="_Toc372807707"/>
-      <w:bookmarkStart w:id="33" w:name="_Toc372808288"/>
-      <w:bookmarkStart w:id="34" w:name="_Toc454977893"/>
+      <w:bookmarkStart w:id="30" w:name="_Toc372806266"/>
+      <w:bookmarkStart w:id="31" w:name="_Toc372807707"/>
+      <w:bookmarkStart w:id="32" w:name="_Toc372808288"/>
+      <w:bookmarkStart w:id="33" w:name="_Toc454977893"/>
       <w:r>
         <w:t>Ausführungsort</w:t>
       </w:r>
+      <w:bookmarkEnd w:id="30"/>
       <w:bookmarkEnd w:id="31"/>
       <w:bookmarkEnd w:id="32"/>
       <w:bookmarkEnd w:id="33"/>
-      <w:bookmarkEnd w:id="34"/>
     </w:p>
     <w:p>
       <w:pPr>
@@ -5257,9 +5532,9 @@
           <w:sz w:val="20"/>
         </w:rPr>
       </w:pPr>
-      <w:bookmarkStart w:id="35" w:name="_Toc372806267"/>
-      <w:bookmarkStart w:id="36" w:name="_Toc372807708"/>
-      <w:bookmarkStart w:id="37" w:name="_Toc372808289"/>
+      <w:bookmarkStart w:id="34" w:name="_Toc372806267"/>
+      <w:bookmarkStart w:id="35" w:name="_Toc372807708"/>
+      <w:bookmarkStart w:id="36" w:name="_Toc372808289"/>
       <w:r>
         <w:rPr>
           <w:noProof/>
@@ -5343,7 +5618,15 @@
         <w:t xml:space="preserve"> </w:t>
       </w:r>
       <w:r>
-        <w:t>[Kunden_Vollname]</w:t>
+        <w:t>[</w:t>
+      </w:r>
+      <w:proofErr w:type="spellStart"/>
+      <w:r>
+        <w:t>Kunden_Vollname</w:t>
+      </w:r>
+      <w:proofErr w:type="spellEnd"/>
+      <w:r>
+        <w:t>]</w:t>
       </w:r>
       <w:r>
         <w:t>,</w:t>
@@ -5354,16 +5637,24 @@
       <w:r>
         <w:tab/>
       </w:r>
-      <w:bookmarkStart w:id="38" w:name="AP_Kunde_Art"/>
+      <w:bookmarkStart w:id="37" w:name="AP_Kunde_Art"/>
       <w:r>
         <w:t>Mail</w:t>
       </w:r>
-      <w:bookmarkEnd w:id="38"/>
+      <w:bookmarkEnd w:id="37"/>
       <w:r>
         <w:t xml:space="preserve">: </w:t>
       </w:r>
       <w:r>
-        <w:t>[Kunden_Email]</w:t>
+        <w:t>[</w:t>
+      </w:r>
+      <w:proofErr w:type="spellStart"/>
+      <w:r>
+        <w:t>Kunden_Email</w:t>
+      </w:r>
+      <w:proofErr w:type="spellEnd"/>
+      <w:r>
+        <w:t>]</w:t>
       </w:r>
     </w:p>
     <w:p>
@@ -5397,7 +5688,15 @@
         <w:t xml:space="preserve"> </w:t>
       </w:r>
       <w:r>
-        <w:t>[Projekt_Koordinator]</w:t>
+        <w:t>[</w:t>
+      </w:r>
+      <w:proofErr w:type="spellStart"/>
+      <w:r>
+        <w:t>Projekt_Koordinator</w:t>
+      </w:r>
+      <w:proofErr w:type="spellEnd"/>
+      <w:r>
+        <w:t>]</w:t>
       </w:r>
       <w:r>
         <w:t>,</w:t>
@@ -5406,11 +5705,11 @@
         <w:tab/>
         <w:t xml:space="preserve">  Tel.: </w:t>
       </w:r>
-      <w:bookmarkStart w:id="39" w:name="Tel_Koordinator"/>
+      <w:bookmarkStart w:id="38" w:name="Tel_Koordinator"/>
       <w:r>
         <w:t>08323-986 25-26</w:t>
       </w:r>
-      <w:bookmarkEnd w:id="39"/>
+      <w:bookmarkEnd w:id="38"/>
     </w:p>
     <w:p>
       <w:pPr>
@@ -5426,7 +5725,15 @@
         <w:t xml:space="preserve"> </w:t>
       </w:r>
       <w:r>
-        <w:t>[Projekt_Disponent]</w:t>
+        <w:t>[</w:t>
+      </w:r>
+      <w:proofErr w:type="spellStart"/>
+      <w:r>
+        <w:t>Projekt_Disponent</w:t>
+      </w:r>
+      <w:proofErr w:type="spellEnd"/>
+      <w:r>
+        <w:t>]</w:t>
       </w:r>
       <w:r>
         <w:t>,</w:t>
@@ -5435,28 +5742,28 @@
         <w:tab/>
         <w:t xml:space="preserve">  Tel.: </w:t>
       </w:r>
-      <w:bookmarkStart w:id="40" w:name="Tel_FENI_Anwender"/>
+      <w:bookmarkStart w:id="39" w:name="Tel_FENI_Anwender"/>
       <w:r>
         <w:t>0831-526 208-0</w:t>
       </w:r>
+      <w:bookmarkEnd w:id="39"/>
+    </w:p>
+    <w:p>
+      <w:pPr>
+        <w:pStyle w:val="berschrift2"/>
+        <w:ind w:left="426" w:hanging="426"/>
+      </w:pPr>
+      <w:bookmarkStart w:id="40" w:name="_Toc454977894"/>
+      <w:r>
+        <w:t xml:space="preserve">Unterstützung seitens Auftraggeber </w:t>
+      </w:r>
+      <w:bookmarkEnd w:id="34"/>
+      <w:bookmarkEnd w:id="35"/>
+      <w:bookmarkEnd w:id="36"/>
       <w:bookmarkEnd w:id="40"/>
     </w:p>
     <w:p>
       <w:pPr>
-        <w:pStyle w:val="berschrift2"/>
-        <w:ind w:left="426" w:hanging="426"/>
-      </w:pPr>
-      <w:bookmarkStart w:id="41" w:name="_Toc454977894"/>
-      <w:r>
-        <w:t xml:space="preserve">Unterstützung seitens Auftraggeber </w:t>
-      </w:r>
-      <w:bookmarkEnd w:id="35"/>
-      <w:bookmarkEnd w:id="36"/>
-      <w:bookmarkEnd w:id="37"/>
-      <w:bookmarkEnd w:id="41"/>
-    </w:p>
-    <w:p>
-      <w:pPr>
         <w:ind w:left="426"/>
       </w:pPr>
       <w:r>
@@ -5477,17 +5784,17 @@
         <w:pStyle w:val="berschrift2"/>
         <w:ind w:left="426" w:hanging="426"/>
       </w:pPr>
-      <w:bookmarkStart w:id="42" w:name="_Toc372806268"/>
-      <w:bookmarkStart w:id="43" w:name="_Toc372807709"/>
-      <w:bookmarkStart w:id="44" w:name="_Toc372808290"/>
-      <w:bookmarkStart w:id="45" w:name="_Toc454977895"/>
+      <w:bookmarkStart w:id="41" w:name="_Toc372806268"/>
+      <w:bookmarkStart w:id="42" w:name="_Toc372807709"/>
+      <w:bookmarkStart w:id="43" w:name="_Toc372808290"/>
+      <w:bookmarkStart w:id="44" w:name="_Toc454977895"/>
       <w:r>
         <w:t xml:space="preserve">Beistellungen seitens </w:t>
       </w:r>
+      <w:bookmarkEnd w:id="41"/>
       <w:bookmarkEnd w:id="42"/>
       <w:bookmarkEnd w:id="43"/>
       <w:bookmarkEnd w:id="44"/>
-      <w:bookmarkEnd w:id="45"/>
       <w:r>
         <w:t>Auftraggeber</w:t>
       </w:r>
@@ -5500,7 +5807,15 @@
         <w:t xml:space="preserve">Ihre Vorgaben in Gesprächen mit </w:t>
       </w:r>
       <w:r>
-        <w:t>[Projekt_Gesprächsperson]</w:t>
+        <w:t>[</w:t>
+      </w:r>
+      <w:proofErr w:type="spellStart"/>
+      <w:r>
+        <w:t>Projekt_Gesprächsperson</w:t>
+      </w:r>
+      <w:proofErr w:type="spellEnd"/>
+      <w:r>
+        <w:t>]</w:t>
       </w:r>
       <w:r>
         <w:t xml:space="preserve"> </w:t>
@@ -5518,17 +5833,17 @@
         <w:pStyle w:val="berschrift2"/>
         <w:ind w:left="426" w:hanging="426"/>
       </w:pPr>
-      <w:bookmarkStart w:id="46" w:name="_Toc372806269"/>
-      <w:bookmarkStart w:id="47" w:name="_Toc372807710"/>
-      <w:bookmarkStart w:id="48" w:name="_Toc372808291"/>
-      <w:bookmarkStart w:id="49" w:name="_Toc454977896"/>
+      <w:bookmarkStart w:id="45" w:name="_Toc372806269"/>
+      <w:bookmarkStart w:id="46" w:name="_Toc372807710"/>
+      <w:bookmarkStart w:id="47" w:name="_Toc372808291"/>
+      <w:bookmarkStart w:id="48" w:name="_Toc454977896"/>
       <w:r>
         <w:t>Offene Punkte</w:t>
       </w:r>
+      <w:bookmarkEnd w:id="45"/>
       <w:bookmarkEnd w:id="46"/>
       <w:bookmarkEnd w:id="47"/>
       <w:bookmarkEnd w:id="48"/>
-      <w:bookmarkEnd w:id="49"/>
     </w:p>
     <w:p>
       <w:pPr>
@@ -5542,34 +5857,34 @@
       <w:pPr>
         <w:pStyle w:val="berschrift1"/>
       </w:pPr>
-      <w:bookmarkStart w:id="50" w:name="_Toc372806271"/>
-      <w:bookmarkStart w:id="51" w:name="_Toc372807712"/>
-      <w:bookmarkStart w:id="52" w:name="_Toc372808293"/>
-      <w:bookmarkStart w:id="53" w:name="_Toc454977898"/>
+      <w:bookmarkStart w:id="49" w:name="_Toc372806271"/>
+      <w:bookmarkStart w:id="50" w:name="_Toc372807712"/>
+      <w:bookmarkStart w:id="51" w:name="_Toc372808293"/>
+      <w:bookmarkStart w:id="52" w:name="_Toc454977898"/>
       <w:r>
         <w:t>KAUFMÄNNISCHES ANGEBOT</w:t>
       </w:r>
+      <w:bookmarkEnd w:id="49"/>
       <w:bookmarkEnd w:id="50"/>
       <w:bookmarkEnd w:id="51"/>
       <w:bookmarkEnd w:id="52"/>
-      <w:bookmarkEnd w:id="53"/>
     </w:p>
     <w:p>
       <w:pPr>
         <w:pStyle w:val="berschrift2"/>
         <w:ind w:left="426" w:hanging="426"/>
       </w:pPr>
-      <w:bookmarkStart w:id="54" w:name="_Toc372806272"/>
-      <w:bookmarkStart w:id="55" w:name="_Toc372807713"/>
-      <w:bookmarkStart w:id="56" w:name="_Toc372808294"/>
-      <w:bookmarkStart w:id="57" w:name="_Toc454977899"/>
+      <w:bookmarkStart w:id="53" w:name="_Toc372806272"/>
+      <w:bookmarkStart w:id="54" w:name="_Toc372807713"/>
+      <w:bookmarkStart w:id="55" w:name="_Toc372808294"/>
+      <w:bookmarkStart w:id="56" w:name="_Toc454977899"/>
       <w:r>
         <w:t>Vertragsart</w:t>
       </w:r>
+      <w:bookmarkEnd w:id="53"/>
       <w:bookmarkEnd w:id="54"/>
       <w:bookmarkEnd w:id="55"/>
       <w:bookmarkEnd w:id="56"/>
-      <w:bookmarkEnd w:id="57"/>
     </w:p>
     <w:p>
       <w:pPr>
@@ -5591,18 +5906,18 @@
         <w:pStyle w:val="berschrift2"/>
         <w:ind w:left="426" w:hanging="426"/>
       </w:pPr>
-      <w:bookmarkStart w:id="58" w:name="_Toc372806273"/>
-      <w:bookmarkStart w:id="59" w:name="_Toc372807714"/>
-      <w:bookmarkStart w:id="60" w:name="_Toc372808295"/>
-      <w:bookmarkStart w:id="61" w:name="_Toc454977900"/>
+      <w:bookmarkStart w:id="57" w:name="_Toc372806273"/>
+      <w:bookmarkStart w:id="58" w:name="_Toc372807714"/>
+      <w:bookmarkStart w:id="59" w:name="_Toc372808295"/>
+      <w:bookmarkStart w:id="60" w:name="_Toc454977900"/>
       <w:r>
         <w:lastRenderedPageBreak/>
         <w:t>Angebotspreis</w:t>
       </w:r>
+      <w:bookmarkEnd w:id="57"/>
       <w:bookmarkEnd w:id="58"/>
       <w:bookmarkEnd w:id="59"/>
       <w:bookmarkEnd w:id="60"/>
-      <w:bookmarkEnd w:id="61"/>
     </w:p>
     <w:tbl>
       <w:tblPr>
@@ -5724,7 +6039,7 @@
                 <w:szCs w:val="18"/>
               </w:rPr>
             </w:pPr>
-            <w:bookmarkStart w:id="62" w:name="projekt_bezeichnung4"/>
+            <w:bookmarkStart w:id="61" w:name="projekt_bezeichnung4"/>
             <w:r>
               <w:rPr>
                 <w:rFonts w:ascii="Arial" w:hAnsi="Arial" w:cs="Arial"/>
@@ -5735,6 +6050,7 @@
               </w:rPr>
               <w:t>[</w:t>
             </w:r>
+            <w:proofErr w:type="spellStart"/>
             <w:r>
               <w:rPr>
                 <w:rFonts w:ascii="Arial" w:hAnsi="Arial" w:cs="Arial"/>
@@ -5805,6 +6121,7 @@
               </w:rPr>
               <w:t>Titel</w:t>
             </w:r>
+            <w:proofErr w:type="spellEnd"/>
             <w:r>
               <w:rPr>
                 <w:rFonts w:ascii="Arial" w:hAnsi="Arial" w:cs="Arial"/>
@@ -5815,7 +6132,7 @@
               </w:rPr>
               <w:fldChar w:fldCharType="end"/>
             </w:r>
-            <w:bookmarkEnd w:id="62"/>
+            <w:bookmarkEnd w:id="61"/>
             <w:r>
               <w:rPr>
                 <w:rFonts w:ascii="Arial" w:hAnsi="Arial" w:cs="Arial"/>
@@ -6084,7 +6401,23 @@
                 <w:color w:val="000000" w:themeColor="text1"/>
                 <w:szCs w:val="16"/>
               </w:rPr>
-              <w:t>[Projekt_ProjektTitel]</w:t>
+              <w:t>[</w:t>
+            </w:r>
+            <w:proofErr w:type="spellStart"/>
+            <w:r>
+              <w:rPr>
+                <w:color w:val="000000" w:themeColor="text1"/>
+                <w:szCs w:val="16"/>
+              </w:rPr>
+              <w:t>Projekt_ProjektTitel</w:t>
+            </w:r>
+            <w:proofErr w:type="spellEnd"/>
+            <w:r>
+              <w:rPr>
+                <w:color w:val="000000" w:themeColor="text1"/>
+                <w:szCs w:val="16"/>
+              </w:rPr>
+              <w:t>]</w:t>
             </w:r>
           </w:p>
         </w:tc>
@@ -6131,7 +6464,23 @@
                 <w:color w:val="000000" w:themeColor="text1"/>
                 <w:szCs w:val="16"/>
               </w:rPr>
-              <w:t>[Projekt_AnzahlStunden]</w:t>
+              <w:t>[</w:t>
+            </w:r>
+            <w:proofErr w:type="spellStart"/>
+            <w:r>
+              <w:rPr>
+                <w:color w:val="000000" w:themeColor="text1"/>
+                <w:szCs w:val="16"/>
+              </w:rPr>
+              <w:t>Projekt_AnzahlStunden</w:t>
+            </w:r>
+            <w:proofErr w:type="spellEnd"/>
+            <w:r>
+              <w:rPr>
+                <w:color w:val="000000" w:themeColor="text1"/>
+                <w:szCs w:val="16"/>
+              </w:rPr>
+              <w:t>]</w:t>
             </w:r>
           </w:p>
         </w:tc>
@@ -6192,7 +6541,15 @@
                 <w:color w:val="000000" w:themeColor="text1"/>
                 <w:szCs w:val="18"/>
               </w:rPr>
-              <w:t>[Projekt_</w:t>
+              <w:t>[</w:t>
+            </w:r>
+            <w:proofErr w:type="spellStart"/>
+            <w:r>
+              <w:rPr>
+                <w:color w:val="000000" w:themeColor="text1"/>
+                <w:szCs w:val="18"/>
+              </w:rPr>
+              <w:t>Projekt_</w:t>
             </w:r>
             <w:r>
               <w:rPr>
@@ -6201,6 +6558,7 @@
               </w:rPr>
               <w:t>Einzelpreis</w:t>
             </w:r>
+            <w:proofErr w:type="spellEnd"/>
             <w:r>
               <w:rPr>
                 <w:color w:val="000000" w:themeColor="text1"/>
@@ -6233,7 +6591,23 @@
                 <w:color w:val="000000" w:themeColor="text1"/>
                 <w:szCs w:val="18"/>
               </w:rPr>
-              <w:t>[Projekt_AngebotSumme]</w:t>
+              <w:t>[</w:t>
+            </w:r>
+            <w:proofErr w:type="spellStart"/>
+            <w:r>
+              <w:rPr>
+                <w:color w:val="000000" w:themeColor="text1"/>
+                <w:szCs w:val="18"/>
+              </w:rPr>
+              <w:t>Projekt_AngebotSumme</w:t>
+            </w:r>
+            <w:proofErr w:type="spellEnd"/>
+            <w:r>
+              <w:rPr>
+                <w:color w:val="000000" w:themeColor="text1"/>
+                <w:szCs w:val="18"/>
+              </w:rPr>
+              <w:t>]</w:t>
             </w:r>
           </w:p>
         </w:tc>
@@ -6480,8 +6854,16 @@
               <w:rPr>
                 <w:b/>
               </w:rPr>
-              <w:t>zzgl. gesetzlich gültiger USt</w:t>
+              <w:t xml:space="preserve">zzgl. gesetzlich gültiger </w:t>
             </w:r>
+            <w:proofErr w:type="spellStart"/>
+            <w:r>
+              <w:rPr>
+                <w:b/>
+              </w:rPr>
+              <w:t>USt</w:t>
+            </w:r>
+            <w:proofErr w:type="spellEnd"/>
             <w:r>
               <w:rPr>
                 <w:b/>
@@ -6519,17 +6901,37 @@
                 <w:sz w:val="18"/>
                 <w:szCs w:val="18"/>
               </w:rPr>
-              <w:t>[Projekt_AngebotSumme]</w:t>
+              <w:t>[</w:t>
+            </w:r>
+            <w:proofErr w:type="spellStart"/>
+            <w:r>
+              <w:rPr>
+                <w:b/>
+                <w:color w:val="000000" w:themeColor="text1"/>
+                <w:sz w:val="18"/>
+                <w:szCs w:val="18"/>
+              </w:rPr>
+              <w:t>Projekt_AngebotSumme</w:t>
+            </w:r>
+            <w:proofErr w:type="spellEnd"/>
+            <w:r>
+              <w:rPr>
+                <w:b/>
+                <w:color w:val="000000" w:themeColor="text1"/>
+                <w:sz w:val="18"/>
+                <w:szCs w:val="18"/>
+              </w:rPr>
+              <w:t>]</w:t>
             </w:r>
           </w:p>
         </w:tc>
       </w:tr>
     </w:tbl>
     <w:p>
-      <w:bookmarkStart w:id="63" w:name="_Toc372806274"/>
-      <w:bookmarkStart w:id="64" w:name="_Toc372807715"/>
-      <w:bookmarkStart w:id="65" w:name="_Toc372808296"/>
-      <w:bookmarkStart w:id="66" w:name="_Toc454977901"/>
+      <w:bookmarkStart w:id="62" w:name="_Toc372806274"/>
+      <w:bookmarkStart w:id="63" w:name="_Toc372807715"/>
+      <w:bookmarkStart w:id="64" w:name="_Toc372808296"/>
+      <w:bookmarkStart w:id="65" w:name="_Toc454977901"/>
     </w:p>
     <w:p>
       <w:pPr>
@@ -6547,34 +6949,34 @@
         <w:pStyle w:val="berschrift2"/>
         <w:ind w:left="426" w:hanging="426"/>
       </w:pPr>
-      <w:bookmarkStart w:id="67" w:name="_Toc372806276"/>
-      <w:bookmarkStart w:id="68" w:name="_Toc372807717"/>
-      <w:bookmarkStart w:id="69" w:name="_Toc372808298"/>
-      <w:bookmarkStart w:id="70" w:name="_Toc454977903"/>
+      <w:bookmarkStart w:id="66" w:name="_Toc372806276"/>
+      <w:bookmarkStart w:id="67" w:name="_Toc372807717"/>
+      <w:bookmarkStart w:id="68" w:name="_Toc372808298"/>
+      <w:bookmarkStart w:id="69" w:name="_Toc454977903"/>
+      <w:bookmarkEnd w:id="62"/>
       <w:bookmarkEnd w:id="63"/>
       <w:bookmarkEnd w:id="64"/>
       <w:bookmarkEnd w:id="65"/>
+      <w:r>
+        <w:t>Haftung</w:t>
+      </w:r>
       <w:bookmarkEnd w:id="66"/>
-      <w:r>
-        <w:t>Haftung</w:t>
-      </w:r>
       <w:bookmarkEnd w:id="67"/>
       <w:bookmarkEnd w:id="68"/>
       <w:bookmarkEnd w:id="69"/>
-      <w:bookmarkEnd w:id="70"/>
     </w:p>
     <w:p>
       <w:pPr>
         <w:pStyle w:val="Kommentartext"/>
         <w:ind w:left="426"/>
       </w:pPr>
-      <w:bookmarkStart w:id="71" w:name="_Toc372806278"/>
-      <w:bookmarkStart w:id="72" w:name="_Toc372807719"/>
-      <w:bookmarkStart w:id="73" w:name="_Toc372808300"/>
-      <w:bookmarkStart w:id="74" w:name="_Toc454977905"/>
-      <w:bookmarkStart w:id="75" w:name="_Toc372806277"/>
-      <w:bookmarkStart w:id="76" w:name="_Toc372807718"/>
-      <w:bookmarkStart w:id="77" w:name="_Toc372808299"/>
+      <w:bookmarkStart w:id="70" w:name="_Toc372806278"/>
+      <w:bookmarkStart w:id="71" w:name="_Toc372807719"/>
+      <w:bookmarkStart w:id="72" w:name="_Toc372808300"/>
+      <w:bookmarkStart w:id="73" w:name="_Toc454977905"/>
+      <w:bookmarkStart w:id="74" w:name="_Toc372806277"/>
+      <w:bookmarkStart w:id="75" w:name="_Toc372807718"/>
+      <w:bookmarkStart w:id="76" w:name="_Toc372808299"/>
       <w:r>
         <w:t xml:space="preserve">Die Haftung ist in der </w:t>
       </w:r>
@@ -6597,12 +6999,20 @@
         <w:ind w:firstLine="139"/>
         <w:jc w:val="center"/>
       </w:pPr>
-      <w:bookmarkStart w:id="78" w:name="TabelleKosten"/>
-      <w:r>
-        <w:t>[Projekt_TabelleKosten]</w:t>
+      <w:bookmarkStart w:id="77" w:name="TabelleKosten"/>
+      <w:r>
+        <w:t>[</w:t>
+      </w:r>
+      <w:proofErr w:type="spellStart"/>
+      <w:r>
+        <w:t>Projekt_TabelleKosten</w:t>
+      </w:r>
+      <w:proofErr w:type="spellEnd"/>
+      <w:r>
+        <w:t>]</w:t>
       </w:r>
     </w:p>
-    <w:bookmarkEnd w:id="78"/>
+    <w:bookmarkEnd w:id="77"/>
     <w:p/>
     <w:p>
       <w:pPr>
@@ -6612,10 +7022,10 @@
       <w:r>
         <w:t>Rahmenvereinbarung</w:t>
       </w:r>
+      <w:bookmarkEnd w:id="70"/>
       <w:bookmarkEnd w:id="71"/>
       <w:bookmarkEnd w:id="72"/>
       <w:bookmarkEnd w:id="73"/>
-      <w:bookmarkEnd w:id="74"/>
     </w:p>
     <w:p>
       <w:pPr>
@@ -6644,7 +7054,7 @@
           </w:ffData>
         </w:fldChar>
       </w:r>
-      <w:bookmarkStart w:id="79" w:name="AGB_Text"/>
+      <w:bookmarkStart w:id="78" w:name="AGB_Text"/>
       <w:r>
         <w:rPr>
           <w:rStyle w:val="Hervorhebung"/>
@@ -6689,31 +7099,31 @@
         </w:rPr>
         <w:fldChar w:fldCharType="end"/>
       </w:r>
-      <w:bookmarkEnd w:id="79"/>
+      <w:bookmarkEnd w:id="78"/>
     </w:p>
     <w:p>
       <w:pPr>
         <w:pStyle w:val="berschrift2"/>
         <w:ind w:left="426" w:hanging="426"/>
       </w:pPr>
-      <w:bookmarkStart w:id="80" w:name="_Toc372806279"/>
-      <w:bookmarkStart w:id="81" w:name="_Toc372807720"/>
-      <w:bookmarkStart w:id="82" w:name="_Toc372808301"/>
-      <w:bookmarkStart w:id="83" w:name="_Toc454977906"/>
-      <w:bookmarkStart w:id="84" w:name="_Toc372806280"/>
-      <w:bookmarkStart w:id="85" w:name="_Toc372807721"/>
-      <w:bookmarkStart w:id="86" w:name="_Toc372808302"/>
-      <w:bookmarkStart w:id="87" w:name="_Toc454977907"/>
+      <w:bookmarkStart w:id="79" w:name="_Toc372806279"/>
+      <w:bookmarkStart w:id="80" w:name="_Toc372807720"/>
+      <w:bookmarkStart w:id="81" w:name="_Toc372808301"/>
+      <w:bookmarkStart w:id="82" w:name="_Toc454977906"/>
+      <w:bookmarkStart w:id="83" w:name="_Toc372806280"/>
+      <w:bookmarkStart w:id="84" w:name="_Toc372807721"/>
+      <w:bookmarkStart w:id="85" w:name="_Toc372808302"/>
+      <w:bookmarkStart w:id="86" w:name="_Toc454977907"/>
+      <w:bookmarkEnd w:id="74"/>
       <w:bookmarkEnd w:id="75"/>
       <w:bookmarkEnd w:id="76"/>
-      <w:bookmarkEnd w:id="77"/>
       <w:r>
         <w:t>Geltungsreihenfolge</w:t>
       </w:r>
+      <w:bookmarkEnd w:id="79"/>
       <w:bookmarkEnd w:id="80"/>
       <w:bookmarkEnd w:id="81"/>
       <w:bookmarkEnd w:id="82"/>
-      <w:bookmarkEnd w:id="83"/>
     </w:p>
     <w:p>
       <w:pPr>
@@ -6888,10 +7298,10 @@
       <w:r>
         <w:t>Angebotsbindung</w:t>
       </w:r>
+      <w:bookmarkEnd w:id="83"/>
       <w:bookmarkEnd w:id="84"/>
       <w:bookmarkEnd w:id="85"/>
       <w:bookmarkEnd w:id="86"/>
-      <w:bookmarkEnd w:id="87"/>
     </w:p>
     <w:sdt>
       <w:sdtPr>
@@ -6948,8 +7358,9 @@
           <w:color w:val="auto"/>
           <w:sz w:val="20"/>
         </w:rPr>
-        <w:t>[Projekt_Disponent]</w:t>
-      </w:r>
+        <w:t>[</w:t>
+      </w:r>
+      <w:proofErr w:type="spellStart"/>
       <w:r>
         <w:rPr>
           <w:rStyle w:val="Hervorhebung"/>
@@ -6958,6 +7369,27 @@
           <w:color w:val="auto"/>
           <w:sz w:val="20"/>
         </w:rPr>
+        <w:t>Projekt_Disponent</w:t>
+      </w:r>
+      <w:proofErr w:type="spellEnd"/>
+      <w:r>
+        <w:rPr>
+          <w:rStyle w:val="Hervorhebung"/>
+          <w:i w:val="0"/>
+          <w:iCs w:val="0"/>
+          <w:color w:val="auto"/>
+          <w:sz w:val="20"/>
+        </w:rPr>
+        <w:t>]</w:t>
+      </w:r>
+      <w:r>
+        <w:rPr>
+          <w:rStyle w:val="Hervorhebung"/>
+          <w:i w:val="0"/>
+          <w:iCs w:val="0"/>
+          <w:color w:val="auto"/>
+          <w:sz w:val="20"/>
+        </w:rPr>
         <w:t xml:space="preserve"> </w:t>
       </w:r>
       <w:r>
@@ -6970,7 +7402,7 @@
         </w:rPr>
         <w:t xml:space="preserve">gerne unter der Rufnummer </w:t>
       </w:r>
-      <w:bookmarkStart w:id="88" w:name="Tel_FENI_Anwender1"/>
+      <w:bookmarkStart w:id="87" w:name="Tel_FENI_Anwender1"/>
       <w:r>
         <w:rPr>
           <w:rStyle w:val="Hervorhebung"/>
@@ -6981,7 +7413,7 @@
         </w:rPr>
         <w:t>0831-526 208-0</w:t>
       </w:r>
-      <w:bookmarkEnd w:id="88"/>
+      <w:bookmarkEnd w:id="87"/>
       <w:r>
         <w:rPr>
           <w:rStyle w:val="Hervorhebung"/>
@@ -7237,7 +7669,25 @@
           <w:sz w:val="20"/>
           <w:szCs w:val="18"/>
         </w:rPr>
-        <w:t>[Projekt_Disponent]</w:t>
+        <w:t>[</w:t>
+      </w:r>
+      <w:proofErr w:type="spellStart"/>
+      <w:r>
+        <w:rPr>
+          <w:color w:val="auto"/>
+          <w:sz w:val="20"/>
+          <w:szCs w:val="18"/>
+        </w:rPr>
+        <w:t>Projekt_Disponent</w:t>
+      </w:r>
+      <w:proofErr w:type="spellEnd"/>
+      <w:r>
+        <w:rPr>
+          <w:color w:val="auto"/>
+          <w:sz w:val="20"/>
+          <w:szCs w:val="18"/>
+        </w:rPr>
+        <w:t>]</w:t>
       </w:r>
     </w:p>
     <w:sectPr>
@@ -7439,7 +7889,7 @@
                               <w:noProof/>
                               <w:sz w:val="16"/>
                             </w:rPr>
-                            <w:t>1</w:t>
+                            <w:t>5</w:t>
                           </w:r>
                           <w:r>
                             <w:rPr>
@@ -7584,7 +8034,7 @@
                         <w:noProof/>
                         <w:sz w:val="16"/>
                       </w:rPr>
-                      <w:t>1</w:t>
+                      <w:t>5</w:t>
                     </w:r>
                     <w:r>
                       <w:rPr>
@@ -7751,7 +8201,7 @@
                               <w:noProof/>
                               <w:sz w:val="16"/>
                             </w:rPr>
-                            <w:t>2</w:t>
+                            <w:t>5</w:t>
                           </w:r>
                           <w:r>
                             <w:rPr>
@@ -7886,7 +8336,7 @@
                         <w:noProof/>
                         <w:sz w:val="16"/>
                       </w:rPr>
-                      <w:t>2</w:t>
+                      <w:t>5</w:t>
                     </w:r>
                     <w:r>
                       <w:rPr>
@@ -13164,6 +13614,7 @@
     <w:rsid w:val="00482CE2"/>
     <w:rsid w:val="00522BEA"/>
     <w:rsid w:val="0056414C"/>
+    <w:rsid w:val="00585433"/>
     <w:rsid w:val="005A1996"/>
     <w:rsid w:val="005C191C"/>
     <w:rsid w:val="00620F2E"/>
@@ -14251,7 +14702,7 @@
 </file>
 
 <file path=customXml/itemProps2.xml><?xml version="1.0" encoding="utf-8"?>
-<ds:datastoreItem xmlns:ds="http://schemas.openxmlformats.org/officeDocument/2006/customXml" ds:itemID="{4DC4B247-BAB7-436F-AB5B-D6830BE762DB}">
+<ds:datastoreItem xmlns:ds="http://schemas.openxmlformats.org/officeDocument/2006/customXml" ds:itemID="{6B4369F0-A6F6-4812-B4D9-F5C8BE5BA711}">
   <ds:schemaRefs>
     <ds:schemaRef ds:uri="http://schemas.openxmlformats.org/officeDocument/2006/bibliography"/>
   </ds:schemaRefs>

</xml_diff>

<commit_message>
Restored variable replacement in doc, using free spiral doc. Protocol-vertrag is also modified
</commit_message>
<xml_diff>
--- a/ContractApplikation/Data/PrototypeVertrag.docx
+++ b/ContractApplikation/Data/PrototypeVertrag.docx
@@ -544,7 +544,7 @@
           <w:noProof/>
           <w:sz w:val="16"/>
         </w:rPr>
-        <w:t>22.03.2018</w:t>
+        <w:t>23.03.2018</w:t>
       </w:r>
       <w:r>
         <w:rPr>
@@ -4520,8 +4520,6 @@
           <w:r>
             <w:t>[Projekt_ProjektB</w:t>
           </w:r>
-          <w:bookmarkStart w:id="22" w:name="_GoBack"/>
-          <w:bookmarkEnd w:id="22"/>
           <w:r>
             <w:t>eschreibung]</w:t>
           </w:r>
@@ -4681,7 +4679,17 @@
                 <w:sz w:val="18"/>
                 <w:szCs w:val="18"/>
               </w:rPr>
-              <w:t>[Projekt_ProjektTitel]</w:t>
+              <w:t>[Projekt_</w:t>
+            </w:r>
+            <w:r>
+              <w:rPr>
+                <w:rFonts w:ascii="Arial" w:hAnsi="Arial"/>
+                <w:b/>
+                <w:color w:val="auto"/>
+                <w:sz w:val="18"/>
+                <w:szCs w:val="18"/>
+              </w:rPr>
+              <w:t>ProjektTitel]</w:t>
             </w:r>
           </w:p>
         </w:tc>
@@ -4863,17 +4871,17 @@
         <w:pStyle w:val="berschrift2"/>
         <w:ind w:left="426" w:hanging="426"/>
       </w:pPr>
-      <w:bookmarkStart w:id="23" w:name="_Toc372806262"/>
-      <w:bookmarkStart w:id="24" w:name="_Toc372807703"/>
-      <w:bookmarkStart w:id="25" w:name="_Toc372808284"/>
-      <w:bookmarkStart w:id="26" w:name="_Toc454977889"/>
+      <w:bookmarkStart w:id="22" w:name="_Toc372806262"/>
+      <w:bookmarkStart w:id="23" w:name="_Toc372807703"/>
+      <w:bookmarkStart w:id="24" w:name="_Toc372808284"/>
+      <w:bookmarkStart w:id="25" w:name="_Toc454977889"/>
       <w:r>
         <w:t>Information über Projektfortschritt</w:t>
       </w:r>
+      <w:bookmarkEnd w:id="22"/>
       <w:bookmarkEnd w:id="23"/>
       <w:bookmarkEnd w:id="24"/>
       <w:bookmarkEnd w:id="25"/>
-      <w:bookmarkEnd w:id="26"/>
     </w:p>
     <w:sdt>
       <w:sdtPr>
@@ -4937,10 +4945,10 @@
           <w:sz w:val="20"/>
         </w:rPr>
       </w:pPr>
-      <w:bookmarkStart w:id="27" w:name="_Toc372806265"/>
-      <w:bookmarkStart w:id="28" w:name="_Toc372807706"/>
-      <w:bookmarkStart w:id="29" w:name="_Toc372808287"/>
-      <w:bookmarkStart w:id="30" w:name="_Toc454977892"/>
+      <w:bookmarkStart w:id="26" w:name="_Toc372806265"/>
+      <w:bookmarkStart w:id="27" w:name="_Toc372807706"/>
+      <w:bookmarkStart w:id="28" w:name="_Toc372808287"/>
+      <w:bookmarkStart w:id="29" w:name="_Toc454977892"/>
       <w:r>
         <w:rPr>
           <w:rStyle w:val="Hervorhebung"/>
@@ -5034,10 +5042,10 @@
       <w:r>
         <w:t>Abgabe der Arbeiten</w:t>
       </w:r>
+      <w:bookmarkEnd w:id="26"/>
       <w:bookmarkEnd w:id="27"/>
       <w:bookmarkEnd w:id="28"/>
       <w:bookmarkEnd w:id="29"/>
-      <w:bookmarkEnd w:id="30"/>
     </w:p>
     <w:tbl>
       <w:tblPr>
@@ -5104,7 +5112,18 @@
                 <w:sz w:val="18"/>
                 <w:szCs w:val="18"/>
               </w:rPr>
-              <w:t>[Projekt_ProjektTitel]</w:t>
+              <w:t>[Projekt_</w:t>
+            </w:r>
+            <w:r>
+              <w:rPr>
+                <w:rFonts w:ascii="Arial" w:hAnsi="Arial" w:cs="Arial"/>
+                <w:b/>
+                <w:snapToGrid w:val="0"/>
+                <w:color w:val="auto"/>
+                <w:sz w:val="18"/>
+                <w:szCs w:val="18"/>
+              </w:rPr>
+              <w:t>ProjektTitel]</w:t>
             </w:r>
           </w:p>
         </w:tc>
@@ -5236,17 +5255,17 @@
         <w:pStyle w:val="berschrift2"/>
         <w:ind w:left="426" w:hanging="426"/>
       </w:pPr>
-      <w:bookmarkStart w:id="31" w:name="_Toc372806266"/>
-      <w:bookmarkStart w:id="32" w:name="_Toc372807707"/>
-      <w:bookmarkStart w:id="33" w:name="_Toc372808288"/>
-      <w:bookmarkStart w:id="34" w:name="_Toc454977893"/>
+      <w:bookmarkStart w:id="30" w:name="_Toc372806266"/>
+      <w:bookmarkStart w:id="31" w:name="_Toc372807707"/>
+      <w:bookmarkStart w:id="32" w:name="_Toc372808288"/>
+      <w:bookmarkStart w:id="33" w:name="_Toc454977893"/>
       <w:r>
         <w:t>Ausführungsort</w:t>
       </w:r>
+      <w:bookmarkEnd w:id="30"/>
       <w:bookmarkEnd w:id="31"/>
       <w:bookmarkEnd w:id="32"/>
       <w:bookmarkEnd w:id="33"/>
-      <w:bookmarkEnd w:id="34"/>
     </w:p>
     <w:p>
       <w:pPr>
@@ -5257,9 +5276,9 @@
           <w:sz w:val="20"/>
         </w:rPr>
       </w:pPr>
-      <w:bookmarkStart w:id="35" w:name="_Toc372806267"/>
-      <w:bookmarkStart w:id="36" w:name="_Toc372807708"/>
-      <w:bookmarkStart w:id="37" w:name="_Toc372808289"/>
+      <w:bookmarkStart w:id="34" w:name="_Toc372806267"/>
+      <w:bookmarkStart w:id="35" w:name="_Toc372807708"/>
+      <w:bookmarkStart w:id="36" w:name="_Toc372808289"/>
       <w:r>
         <w:rPr>
           <w:noProof/>
@@ -5354,11 +5373,11 @@
       <w:r>
         <w:tab/>
       </w:r>
-      <w:bookmarkStart w:id="38" w:name="AP_Kunde_Art"/>
+      <w:bookmarkStart w:id="37" w:name="AP_Kunde_Art"/>
       <w:r>
         <w:t>Mail</w:t>
       </w:r>
-      <w:bookmarkEnd w:id="38"/>
+      <w:bookmarkEnd w:id="37"/>
       <w:r>
         <w:t xml:space="preserve">: </w:t>
       </w:r>
@@ -5406,11 +5425,11 @@
         <w:tab/>
         <w:t xml:space="preserve">  Tel.: </w:t>
       </w:r>
-      <w:bookmarkStart w:id="39" w:name="Tel_Koordinator"/>
+      <w:bookmarkStart w:id="38" w:name="Tel_Koordinator"/>
       <w:r>
         <w:t>08323-986 25-26</w:t>
       </w:r>
-      <w:bookmarkEnd w:id="39"/>
+      <w:bookmarkEnd w:id="38"/>
     </w:p>
     <w:p>
       <w:pPr>
@@ -5435,28 +5454,28 @@
         <w:tab/>
         <w:t xml:space="preserve">  Tel.: </w:t>
       </w:r>
-      <w:bookmarkStart w:id="40" w:name="Tel_FENI_Anwender"/>
+      <w:bookmarkStart w:id="39" w:name="Tel_FENI_Anwender"/>
       <w:r>
         <w:t>0831-526 208-0</w:t>
       </w:r>
+      <w:bookmarkEnd w:id="39"/>
+    </w:p>
+    <w:p>
+      <w:pPr>
+        <w:pStyle w:val="berschrift2"/>
+        <w:ind w:left="426" w:hanging="426"/>
+      </w:pPr>
+      <w:bookmarkStart w:id="40" w:name="_Toc454977894"/>
+      <w:r>
+        <w:t xml:space="preserve">Unterstützung seitens Auftraggeber </w:t>
+      </w:r>
+      <w:bookmarkEnd w:id="34"/>
+      <w:bookmarkEnd w:id="35"/>
+      <w:bookmarkEnd w:id="36"/>
       <w:bookmarkEnd w:id="40"/>
     </w:p>
     <w:p>
       <w:pPr>
-        <w:pStyle w:val="berschrift2"/>
-        <w:ind w:left="426" w:hanging="426"/>
-      </w:pPr>
-      <w:bookmarkStart w:id="41" w:name="_Toc454977894"/>
-      <w:r>
-        <w:t xml:space="preserve">Unterstützung seitens Auftraggeber </w:t>
-      </w:r>
-      <w:bookmarkEnd w:id="35"/>
-      <w:bookmarkEnd w:id="36"/>
-      <w:bookmarkEnd w:id="37"/>
-      <w:bookmarkEnd w:id="41"/>
-    </w:p>
-    <w:p>
-      <w:pPr>
         <w:ind w:left="426"/>
       </w:pPr>
       <w:r>
@@ -5477,17 +5496,17 @@
         <w:pStyle w:val="berschrift2"/>
         <w:ind w:left="426" w:hanging="426"/>
       </w:pPr>
-      <w:bookmarkStart w:id="42" w:name="_Toc372806268"/>
-      <w:bookmarkStart w:id="43" w:name="_Toc372807709"/>
-      <w:bookmarkStart w:id="44" w:name="_Toc372808290"/>
-      <w:bookmarkStart w:id="45" w:name="_Toc454977895"/>
+      <w:bookmarkStart w:id="41" w:name="_Toc372806268"/>
+      <w:bookmarkStart w:id="42" w:name="_Toc372807709"/>
+      <w:bookmarkStart w:id="43" w:name="_Toc372808290"/>
+      <w:bookmarkStart w:id="44" w:name="_Toc454977895"/>
       <w:r>
         <w:t xml:space="preserve">Beistellungen seitens </w:t>
       </w:r>
+      <w:bookmarkEnd w:id="41"/>
       <w:bookmarkEnd w:id="42"/>
       <w:bookmarkEnd w:id="43"/>
       <w:bookmarkEnd w:id="44"/>
-      <w:bookmarkEnd w:id="45"/>
       <w:r>
         <w:t>Auftraggeber</w:t>
       </w:r>
@@ -5518,17 +5537,17 @@
         <w:pStyle w:val="berschrift2"/>
         <w:ind w:left="426" w:hanging="426"/>
       </w:pPr>
-      <w:bookmarkStart w:id="46" w:name="_Toc372806269"/>
-      <w:bookmarkStart w:id="47" w:name="_Toc372807710"/>
-      <w:bookmarkStart w:id="48" w:name="_Toc372808291"/>
-      <w:bookmarkStart w:id="49" w:name="_Toc454977896"/>
+      <w:bookmarkStart w:id="45" w:name="_Toc372806269"/>
+      <w:bookmarkStart w:id="46" w:name="_Toc372807710"/>
+      <w:bookmarkStart w:id="47" w:name="_Toc372808291"/>
+      <w:bookmarkStart w:id="48" w:name="_Toc454977896"/>
       <w:r>
         <w:t>Offene Punkte</w:t>
       </w:r>
+      <w:bookmarkEnd w:id="45"/>
       <w:bookmarkEnd w:id="46"/>
       <w:bookmarkEnd w:id="47"/>
       <w:bookmarkEnd w:id="48"/>
-      <w:bookmarkEnd w:id="49"/>
     </w:p>
     <w:p>
       <w:pPr>
@@ -5542,34 +5561,34 @@
       <w:pPr>
         <w:pStyle w:val="berschrift1"/>
       </w:pPr>
-      <w:bookmarkStart w:id="50" w:name="_Toc372806271"/>
-      <w:bookmarkStart w:id="51" w:name="_Toc372807712"/>
-      <w:bookmarkStart w:id="52" w:name="_Toc372808293"/>
-      <w:bookmarkStart w:id="53" w:name="_Toc454977898"/>
+      <w:bookmarkStart w:id="49" w:name="_Toc372806271"/>
+      <w:bookmarkStart w:id="50" w:name="_Toc372807712"/>
+      <w:bookmarkStart w:id="51" w:name="_Toc372808293"/>
+      <w:bookmarkStart w:id="52" w:name="_Toc454977898"/>
       <w:r>
         <w:t>KAUFMÄNNISCHES ANGEBOT</w:t>
       </w:r>
+      <w:bookmarkEnd w:id="49"/>
       <w:bookmarkEnd w:id="50"/>
       <w:bookmarkEnd w:id="51"/>
       <w:bookmarkEnd w:id="52"/>
-      <w:bookmarkEnd w:id="53"/>
     </w:p>
     <w:p>
       <w:pPr>
         <w:pStyle w:val="berschrift2"/>
         <w:ind w:left="426" w:hanging="426"/>
       </w:pPr>
-      <w:bookmarkStart w:id="54" w:name="_Toc372806272"/>
-      <w:bookmarkStart w:id="55" w:name="_Toc372807713"/>
-      <w:bookmarkStart w:id="56" w:name="_Toc372808294"/>
-      <w:bookmarkStart w:id="57" w:name="_Toc454977899"/>
+      <w:bookmarkStart w:id="53" w:name="_Toc372806272"/>
+      <w:bookmarkStart w:id="54" w:name="_Toc372807713"/>
+      <w:bookmarkStart w:id="55" w:name="_Toc372808294"/>
+      <w:bookmarkStart w:id="56" w:name="_Toc454977899"/>
       <w:r>
         <w:t>Vertragsart</w:t>
       </w:r>
+      <w:bookmarkEnd w:id="53"/>
       <w:bookmarkEnd w:id="54"/>
       <w:bookmarkEnd w:id="55"/>
       <w:bookmarkEnd w:id="56"/>
-      <w:bookmarkEnd w:id="57"/>
     </w:p>
     <w:p>
       <w:pPr>
@@ -5591,18 +5610,18 @@
         <w:pStyle w:val="berschrift2"/>
         <w:ind w:left="426" w:hanging="426"/>
       </w:pPr>
-      <w:bookmarkStart w:id="58" w:name="_Toc372806273"/>
-      <w:bookmarkStart w:id="59" w:name="_Toc372807714"/>
-      <w:bookmarkStart w:id="60" w:name="_Toc372808295"/>
-      <w:bookmarkStart w:id="61" w:name="_Toc454977900"/>
+      <w:bookmarkStart w:id="57" w:name="_Toc372806273"/>
+      <w:bookmarkStart w:id="58" w:name="_Toc372807714"/>
+      <w:bookmarkStart w:id="59" w:name="_Toc372808295"/>
+      <w:bookmarkStart w:id="60" w:name="_Toc454977900"/>
       <w:r>
         <w:lastRenderedPageBreak/>
         <w:t>Angebotspreis</w:t>
       </w:r>
+      <w:bookmarkEnd w:id="57"/>
       <w:bookmarkEnd w:id="58"/>
       <w:bookmarkEnd w:id="59"/>
       <w:bookmarkEnd w:id="60"/>
-      <w:bookmarkEnd w:id="61"/>
     </w:p>
     <w:tbl>
       <w:tblPr>
@@ -5724,7 +5743,7 @@
                 <w:szCs w:val="18"/>
               </w:rPr>
             </w:pPr>
-            <w:bookmarkStart w:id="62" w:name="projekt_bezeichnung4"/>
+            <w:bookmarkStart w:id="61" w:name="projekt_bezeichnung4"/>
             <w:r>
               <w:rPr>
                 <w:rFonts w:ascii="Arial" w:hAnsi="Arial" w:cs="Arial"/>
@@ -5783,7 +5802,7 @@
                 <w:sz w:val="18"/>
                 <w:szCs w:val="18"/>
               </w:rPr>
-              <w:t>_</w:t>
+              <w:t>-</w:t>
             </w:r>
             <w:r>
               <w:rPr>
@@ -5815,7 +5834,7 @@
               </w:rPr>
               <w:fldChar w:fldCharType="end"/>
             </w:r>
-            <w:bookmarkEnd w:id="62"/>
+            <w:bookmarkEnd w:id="61"/>
             <w:r>
               <w:rPr>
                 <w:rFonts w:ascii="Arial" w:hAnsi="Arial" w:cs="Arial"/>
@@ -6084,7 +6103,16 @@
                 <w:color w:val="000000" w:themeColor="text1"/>
                 <w:szCs w:val="16"/>
               </w:rPr>
-              <w:t>[Projekt_ProjektTitel]</w:t>
+              <w:t>[Projekt_</w:t>
+            </w:r>
+            <w:bookmarkStart w:id="62" w:name="_GoBack"/>
+            <w:bookmarkEnd w:id="62"/>
+            <w:r>
+              <w:rPr>
+                <w:color w:val="000000" w:themeColor="text1"/>
+                <w:szCs w:val="16"/>
+              </w:rPr>
+              <w:t>ProjektTitel]</w:t>
             </w:r>
           </w:p>
         </w:tc>
@@ -7751,7 +7779,7 @@
                               <w:noProof/>
                               <w:sz w:val="16"/>
                             </w:rPr>
-                            <w:t>2</w:t>
+                            <w:t>4</w:t>
                           </w:r>
                           <w:r>
                             <w:rPr>
@@ -7886,7 +7914,7 @@
                         <w:noProof/>
                         <w:sz w:val="16"/>
                       </w:rPr>
-                      <w:t>2</w:t>
+                      <w:t>4</w:t>
                     </w:r>
                     <w:r>
                       <w:rPr>
@@ -13152,10 +13180,12 @@
     <w:rsid w:val="00154F2F"/>
     <w:rsid w:val="00167F92"/>
     <w:rsid w:val="0018754D"/>
+    <w:rsid w:val="00215A3D"/>
     <w:rsid w:val="002229C6"/>
     <w:rsid w:val="0024037C"/>
     <w:rsid w:val="00264B0F"/>
     <w:rsid w:val="002E24AA"/>
+    <w:rsid w:val="003121C2"/>
     <w:rsid w:val="003218B9"/>
     <w:rsid w:val="003311C7"/>
     <w:rsid w:val="003557F3"/>
@@ -13177,6 +13207,7 @@
     <w:rsid w:val="00850DA8"/>
     <w:rsid w:val="00874602"/>
     <w:rsid w:val="00945125"/>
+    <w:rsid w:val="00947F03"/>
     <w:rsid w:val="00955FAE"/>
     <w:rsid w:val="00970ABA"/>
     <w:rsid w:val="009732A9"/>
@@ -13184,9 +13215,11 @@
     <w:rsid w:val="009E75B7"/>
     <w:rsid w:val="00A14F85"/>
     <w:rsid w:val="00A21D9D"/>
+    <w:rsid w:val="00A27325"/>
     <w:rsid w:val="00A37638"/>
     <w:rsid w:val="00AB743F"/>
     <w:rsid w:val="00AE76E8"/>
+    <w:rsid w:val="00AF4160"/>
     <w:rsid w:val="00AF76CA"/>
     <w:rsid w:val="00B17398"/>
     <w:rsid w:val="00B42374"/>
@@ -14251,7 +14284,7 @@
 </file>
 
 <file path=customXml/itemProps2.xml><?xml version="1.0" encoding="utf-8"?>
-<ds:datastoreItem xmlns:ds="http://schemas.openxmlformats.org/officeDocument/2006/customXml" ds:itemID="{4DC4B247-BAB7-436F-AB5B-D6830BE762DB}">
+<ds:datastoreItem xmlns:ds="http://schemas.openxmlformats.org/officeDocument/2006/customXml" ds:itemID="{97DCB442-F615-420F-86F5-76E39C63753E}">
   <ds:schemaRefs>
     <ds:schemaRef ds:uri="http://schemas.openxmlformats.org/officeDocument/2006/bibliography"/>
   </ds:schemaRefs>

</xml_diff>

<commit_message>
Added Spire Office library, Modified ProtypeVertrag to replace all keywords
</commit_message>
<xml_diff>
--- a/ContractApplikation/Data/PrototypeVertrag.docx
+++ b/ContractApplikation/Data/PrototypeVertrag.docx
@@ -602,7 +602,6 @@
         </w:rPr>
         <w:t xml:space="preserve">Angebot-Nr.: </w:t>
       </w:r>
-      <w:bookmarkStart w:id="3" w:name="angebot_nummer"/>
       <w:r>
         <w:rPr>
           <w:b/>
@@ -612,9 +611,21 @@
           <w:sz w:val="22"/>
           <w:szCs w:val="22"/>
         </w:rPr>
-        <w:t>KE-2017-305</w:t>
-      </w:r>
+        <w:t>[Projekt_Projektnummer</w:t>
+      </w:r>
+      <w:bookmarkStart w:id="3" w:name="_GoBack"/>
       <w:bookmarkEnd w:id="3"/>
+      <w:r>
+        <w:rPr>
+          <w:b/>
+          <w:noProof/>
+          <w:snapToGrid/>
+          <w:spacing w:val="-6"/>
+          <w:sz w:val="22"/>
+          <w:szCs w:val="22"/>
+        </w:rPr>
+        <w:t>]</w:t>
+      </w:r>
     </w:p>
     <w:p>
       <w:pPr>
@@ -3327,14 +3338,12 @@
         <w:rPr>
           <w:sz w:val="22"/>
           <w:szCs w:val="22"/>
-          <w:lang w:val="en-US"/>
         </w:rPr>
       </w:pPr>
       <w:r>
         <w:rPr>
           <w:sz w:val="22"/>
           <w:szCs w:val="22"/>
-          <w:lang w:val="en-US"/>
         </w:rPr>
         <w:t>FERCHAU Engineering GmbH</w:t>
       </w:r>
@@ -3345,7 +3354,6 @@
         <w:rPr>
           <w:sz w:val="22"/>
           <w:szCs w:val="22"/>
-          <w:lang w:val="en-US"/>
         </w:rPr>
       </w:pPr>
       <w:r>
@@ -3423,7 +3431,6 @@
         <w:rPr>
           <w:sz w:val="22"/>
           <w:szCs w:val="22"/>
-          <w:lang w:val="en-US"/>
         </w:rPr>
       </w:pPr>
     </w:p>
@@ -3432,7 +3439,6 @@
         <w:rPr>
           <w:sz w:val="22"/>
           <w:szCs w:val="22"/>
-          <w:lang w:val="en-US"/>
         </w:rPr>
         <w:alias w:val="Vollmacht"/>
         <w:tag w:val="Vollmacht"/>
@@ -3456,14 +3462,12 @@
             <w:rPr>
               <w:sz w:val="22"/>
               <w:szCs w:val="22"/>
-              <w:lang w:val="en-US"/>
             </w:rPr>
           </w:pPr>
           <w:r>
             <w:rPr>
               <w:sz w:val="22"/>
               <w:szCs w:val="22"/>
-              <w:lang w:val="en-US"/>
             </w:rPr>
             <w:t>i. V.</w:t>
           </w:r>
@@ -3476,7 +3480,6 @@
         <w:rPr>
           <w:sz w:val="22"/>
           <w:szCs w:val="22"/>
-          <w:lang w:val="en-US"/>
         </w:rPr>
       </w:pPr>
     </w:p>
@@ -5675,7 +5678,7 @@
                 <w:color w:val="000000" w:themeColor="text1"/>
                 <w:sz w:val="20"/>
               </w:rPr>
-              <w:t xml:space="preserve">Angebot </w:t>
+              <w:t>Angebot</w:t>
             </w:r>
           </w:p>
         </w:tc>
@@ -5690,7 +5693,8 @@
         </w:tblPrEx>
         <w:tc>
           <w:tcPr>
-            <w:tcW w:w="425" w:type="dxa"/>
+            <w:tcW w:w="6743" w:type="dxa"/>
+            <w:gridSpan w:val="7"/>
             <w:tcBorders>
               <w:top w:val="single" w:sz="2" w:space="0" w:color="auto"/>
               <w:bottom w:val="single" w:sz="2" w:space="0" w:color="auto"/>
@@ -5719,131 +5723,35 @@
               </w:rPr>
               <w:t>1</w:t>
             </w:r>
-          </w:p>
-        </w:tc>
-        <w:tc>
-          <w:tcPr>
-            <w:tcW w:w="6318" w:type="dxa"/>
-            <w:gridSpan w:val="6"/>
-            <w:tcBorders>
-              <w:top w:val="single" w:sz="2" w:space="0" w:color="auto"/>
-              <w:left w:val="nil"/>
-              <w:bottom w:val="single" w:sz="2" w:space="0" w:color="auto"/>
-              <w:right w:val="nil"/>
-            </w:tcBorders>
-            <w:shd w:val="clear" w:color="auto" w:fill="F2F2F2" w:themeFill="background1" w:themeFillShade="F2"/>
-          </w:tcPr>
-          <w:p>
-            <w:pPr>
-              <w:pStyle w:val="Default"/>
-              <w:rPr>
-                <w:rFonts w:ascii="Arial" w:hAnsi="Arial" w:cs="Arial"/>
-                <w:b/>
-                <w:sz w:val="18"/>
-                <w:szCs w:val="18"/>
-              </w:rPr>
-            </w:pPr>
-            <w:bookmarkStart w:id="61" w:name="projekt_bezeichnung4"/>
             <w:r>
               <w:rPr>
-                <w:rFonts w:ascii="Arial" w:hAnsi="Arial" w:cs="Arial"/>
+                <w:rFonts w:cs="Arial"/>
                 <w:b/>
                 <w:color w:val="000000" w:themeColor="text1"/>
                 <w:sz w:val="18"/>
                 <w:szCs w:val="18"/>
               </w:rPr>
-              <w:t>[</w:t>
+              <w:t xml:space="preserve"> </w:t>
             </w:r>
             <w:r>
               <w:rPr>
-                <w:rFonts w:ascii="Arial" w:hAnsi="Arial" w:cs="Arial"/>
+                <w:rFonts w:cs="Arial"/>
                 <w:b/>
                 <w:color w:val="000000" w:themeColor="text1"/>
                 <w:sz w:val="18"/>
                 <w:szCs w:val="18"/>
               </w:rPr>
-              <w:fldChar w:fldCharType="begin"/>
+              <w:t xml:space="preserve">     </w:t>
             </w:r>
             <w:r>
               <w:rPr>
-                <w:rFonts w:ascii="Arial" w:hAnsi="Arial" w:cs="Arial"/>
-                <w:b/>
-                <w:color w:val="000000" w:themeColor="text1"/>
-                <w:sz w:val="18"/>
-                <w:szCs w:val="18"/>
-              </w:rPr>
-              <w:instrText xml:space="preserve"> REF  projekt_bezeichnung  \* MERGEFORMAT </w:instrText>
-            </w:r>
-            <w:r>
-              <w:rPr>
-                <w:rFonts w:ascii="Arial" w:hAnsi="Arial" w:cs="Arial"/>
-                <w:b/>
-                <w:color w:val="000000" w:themeColor="text1"/>
-                <w:sz w:val="18"/>
-                <w:szCs w:val="18"/>
-              </w:rPr>
-              <w:fldChar w:fldCharType="separate"/>
-            </w:r>
-            <w:r>
-              <w:rPr>
-                <w:rFonts w:ascii="Arial" w:hAnsi="Arial"/>
+                <w:rFonts w:cs="Arial"/>
                 <w:b/>
                 <w:color w:val="auto"/>
                 <w:sz w:val="18"/>
                 <w:szCs w:val="18"/>
               </w:rPr>
-              <w:t>Projekt</w:t>
-            </w:r>
-            <w:r>
-              <w:rPr>
-                <w:rFonts w:ascii="Arial" w:hAnsi="Arial"/>
-                <w:b/>
-                <w:color w:val="auto"/>
-                <w:sz w:val="18"/>
-                <w:szCs w:val="18"/>
-              </w:rPr>
-              <w:t>-</w:t>
-            </w:r>
-            <w:r>
-              <w:rPr>
-                <w:rFonts w:ascii="Arial" w:hAnsi="Arial"/>
-                <w:b/>
-                <w:color w:val="auto"/>
-                <w:sz w:val="18"/>
-                <w:szCs w:val="18"/>
-              </w:rPr>
-              <w:t>Projekt</w:t>
-            </w:r>
-            <w:r>
-              <w:rPr>
-                <w:rFonts w:ascii="Arial" w:hAnsi="Arial"/>
-                <w:b/>
-                <w:color w:val="auto"/>
-                <w:sz w:val="18"/>
-                <w:szCs w:val="18"/>
-              </w:rPr>
-              <w:t>Titel</w:t>
-            </w:r>
-            <w:r>
-              <w:rPr>
-                <w:rFonts w:ascii="Arial" w:hAnsi="Arial" w:cs="Arial"/>
-                <w:b/>
-                <w:color w:val="000000" w:themeColor="text1"/>
-                <w:sz w:val="18"/>
-                <w:szCs w:val="18"/>
-              </w:rPr>
-              <w:fldChar w:fldCharType="end"/>
-            </w:r>
-            <w:bookmarkEnd w:id="61"/>
-            <w:r>
-              <w:rPr>
-                <w:rFonts w:ascii="Arial" w:hAnsi="Arial" w:cs="Arial"/>
-                <w:b/>
-                <w:color w:val="000000" w:themeColor="text1"/>
-                <w:sz w:val="18"/>
-                <w:szCs w:val="18"/>
-              </w:rPr>
-              <w:t>]</w:t>
+              <w:t>[Projekt_ProjektTitel]</w:t>
             </w:r>
           </w:p>
         </w:tc>
@@ -5860,7 +5768,6 @@
           <w:p>
             <w:pPr>
               <w:pStyle w:val="Tabelle"/>
-              <w:jc w:val="right"/>
               <w:rPr>
                 <w:rFonts w:cs="Arial"/>
                 <w:b/>
@@ -6105,8 +6012,6 @@
               </w:rPr>
               <w:t>[Projekt_</w:t>
             </w:r>
-            <w:bookmarkStart w:id="62" w:name="_GoBack"/>
-            <w:bookmarkEnd w:id="62"/>
             <w:r>
               <w:rPr>
                 <w:color w:val="000000" w:themeColor="text1"/>
@@ -6554,10 +6459,10 @@
       </w:tr>
     </w:tbl>
     <w:p>
-      <w:bookmarkStart w:id="63" w:name="_Toc372806274"/>
-      <w:bookmarkStart w:id="64" w:name="_Toc372807715"/>
-      <w:bookmarkStart w:id="65" w:name="_Toc372808296"/>
-      <w:bookmarkStart w:id="66" w:name="_Toc454977901"/>
+      <w:bookmarkStart w:id="61" w:name="_Toc372806274"/>
+      <w:bookmarkStart w:id="62" w:name="_Toc372807715"/>
+      <w:bookmarkStart w:id="63" w:name="_Toc372808296"/>
+      <w:bookmarkStart w:id="64" w:name="_Toc454977901"/>
     </w:p>
     <w:p>
       <w:pPr>
@@ -6575,34 +6480,34 @@
         <w:pStyle w:val="berschrift2"/>
         <w:ind w:left="426" w:hanging="426"/>
       </w:pPr>
-      <w:bookmarkStart w:id="67" w:name="_Toc372806276"/>
-      <w:bookmarkStart w:id="68" w:name="_Toc372807717"/>
-      <w:bookmarkStart w:id="69" w:name="_Toc372808298"/>
-      <w:bookmarkStart w:id="70" w:name="_Toc454977903"/>
+      <w:bookmarkStart w:id="65" w:name="_Toc372806276"/>
+      <w:bookmarkStart w:id="66" w:name="_Toc372807717"/>
+      <w:bookmarkStart w:id="67" w:name="_Toc372808298"/>
+      <w:bookmarkStart w:id="68" w:name="_Toc454977903"/>
+      <w:bookmarkEnd w:id="61"/>
+      <w:bookmarkEnd w:id="62"/>
       <w:bookmarkEnd w:id="63"/>
       <w:bookmarkEnd w:id="64"/>
+      <w:r>
+        <w:t>Haftung</w:t>
+      </w:r>
       <w:bookmarkEnd w:id="65"/>
       <w:bookmarkEnd w:id="66"/>
-      <w:r>
-        <w:t>Haftung</w:t>
-      </w:r>
       <w:bookmarkEnd w:id="67"/>
       <w:bookmarkEnd w:id="68"/>
-      <w:bookmarkEnd w:id="69"/>
-      <w:bookmarkEnd w:id="70"/>
     </w:p>
     <w:p>
       <w:pPr>
         <w:pStyle w:val="Kommentartext"/>
         <w:ind w:left="426"/>
       </w:pPr>
-      <w:bookmarkStart w:id="71" w:name="_Toc372806278"/>
-      <w:bookmarkStart w:id="72" w:name="_Toc372807719"/>
-      <w:bookmarkStart w:id="73" w:name="_Toc372808300"/>
-      <w:bookmarkStart w:id="74" w:name="_Toc454977905"/>
-      <w:bookmarkStart w:id="75" w:name="_Toc372806277"/>
-      <w:bookmarkStart w:id="76" w:name="_Toc372807718"/>
-      <w:bookmarkStart w:id="77" w:name="_Toc372808299"/>
+      <w:bookmarkStart w:id="69" w:name="_Toc372806278"/>
+      <w:bookmarkStart w:id="70" w:name="_Toc372807719"/>
+      <w:bookmarkStart w:id="71" w:name="_Toc372808300"/>
+      <w:bookmarkStart w:id="72" w:name="_Toc454977905"/>
+      <w:bookmarkStart w:id="73" w:name="_Toc372806277"/>
+      <w:bookmarkStart w:id="74" w:name="_Toc372807718"/>
+      <w:bookmarkStart w:id="75" w:name="_Toc372808299"/>
       <w:r>
         <w:t xml:space="preserve">Die Haftung ist in der </w:t>
       </w:r>
@@ -6625,12 +6530,12 @@
         <w:ind w:firstLine="139"/>
         <w:jc w:val="center"/>
       </w:pPr>
-      <w:bookmarkStart w:id="78" w:name="TabelleKosten"/>
+      <w:bookmarkStart w:id="76" w:name="TabelleKosten"/>
       <w:r>
         <w:t>[Projekt_TabelleKosten]</w:t>
       </w:r>
     </w:p>
-    <w:bookmarkEnd w:id="78"/>
+    <w:bookmarkEnd w:id="76"/>
     <w:p/>
     <w:p>
       <w:pPr>
@@ -6640,10 +6545,10 @@
       <w:r>
         <w:t>Rahmenvereinbarung</w:t>
       </w:r>
+      <w:bookmarkEnd w:id="69"/>
+      <w:bookmarkEnd w:id="70"/>
       <w:bookmarkEnd w:id="71"/>
       <w:bookmarkEnd w:id="72"/>
-      <w:bookmarkEnd w:id="73"/>
-      <w:bookmarkEnd w:id="74"/>
     </w:p>
     <w:p>
       <w:pPr>
@@ -6672,7 +6577,7 @@
           </w:ffData>
         </w:fldChar>
       </w:r>
-      <w:bookmarkStart w:id="79" w:name="AGB_Text"/>
+      <w:bookmarkStart w:id="77" w:name="AGB_Text"/>
       <w:r>
         <w:rPr>
           <w:rStyle w:val="Hervorhebung"/>
@@ -6717,31 +6622,31 @@
         </w:rPr>
         <w:fldChar w:fldCharType="end"/>
       </w:r>
-      <w:bookmarkEnd w:id="79"/>
+      <w:bookmarkEnd w:id="77"/>
     </w:p>
     <w:p>
       <w:pPr>
         <w:pStyle w:val="berschrift2"/>
         <w:ind w:left="426" w:hanging="426"/>
       </w:pPr>
-      <w:bookmarkStart w:id="80" w:name="_Toc372806279"/>
-      <w:bookmarkStart w:id="81" w:name="_Toc372807720"/>
-      <w:bookmarkStart w:id="82" w:name="_Toc372808301"/>
-      <w:bookmarkStart w:id="83" w:name="_Toc454977906"/>
-      <w:bookmarkStart w:id="84" w:name="_Toc372806280"/>
-      <w:bookmarkStart w:id="85" w:name="_Toc372807721"/>
-      <w:bookmarkStart w:id="86" w:name="_Toc372808302"/>
-      <w:bookmarkStart w:id="87" w:name="_Toc454977907"/>
+      <w:bookmarkStart w:id="78" w:name="_Toc372806279"/>
+      <w:bookmarkStart w:id="79" w:name="_Toc372807720"/>
+      <w:bookmarkStart w:id="80" w:name="_Toc372808301"/>
+      <w:bookmarkStart w:id="81" w:name="_Toc454977906"/>
+      <w:bookmarkStart w:id="82" w:name="_Toc372806280"/>
+      <w:bookmarkStart w:id="83" w:name="_Toc372807721"/>
+      <w:bookmarkStart w:id="84" w:name="_Toc372808302"/>
+      <w:bookmarkStart w:id="85" w:name="_Toc454977907"/>
+      <w:bookmarkEnd w:id="73"/>
+      <w:bookmarkEnd w:id="74"/>
       <w:bookmarkEnd w:id="75"/>
-      <w:bookmarkEnd w:id="76"/>
-      <w:bookmarkEnd w:id="77"/>
       <w:r>
         <w:t>Geltungsreihenfolge</w:t>
       </w:r>
+      <w:bookmarkEnd w:id="78"/>
+      <w:bookmarkEnd w:id="79"/>
       <w:bookmarkEnd w:id="80"/>
       <w:bookmarkEnd w:id="81"/>
-      <w:bookmarkEnd w:id="82"/>
-      <w:bookmarkEnd w:id="83"/>
     </w:p>
     <w:p>
       <w:pPr>
@@ -6916,10 +6821,10 @@
       <w:r>
         <w:t>Angebotsbindung</w:t>
       </w:r>
+      <w:bookmarkEnd w:id="82"/>
+      <w:bookmarkEnd w:id="83"/>
       <w:bookmarkEnd w:id="84"/>
       <w:bookmarkEnd w:id="85"/>
-      <w:bookmarkEnd w:id="86"/>
-      <w:bookmarkEnd w:id="87"/>
     </w:p>
     <w:sdt>
       <w:sdtPr>
@@ -6998,7 +6903,7 @@
         </w:rPr>
         <w:t xml:space="preserve">gerne unter der Rufnummer </w:t>
       </w:r>
-      <w:bookmarkStart w:id="88" w:name="Tel_FENI_Anwender1"/>
+      <w:bookmarkStart w:id="86" w:name="Tel_FENI_Anwender1"/>
       <w:r>
         <w:rPr>
           <w:rStyle w:val="Hervorhebung"/>
@@ -7009,7 +6914,7 @@
         </w:rPr>
         <w:t>0831-526 208-0</w:t>
       </w:r>
-      <w:bookmarkEnd w:id="88"/>
+      <w:bookmarkEnd w:id="86"/>
       <w:r>
         <w:rPr>
           <w:rStyle w:val="Hervorhebung"/>
@@ -7467,7 +7372,7 @@
                               <w:noProof/>
                               <w:sz w:val="16"/>
                             </w:rPr>
-                            <w:t>1</w:t>
+                            <w:t>5</w:t>
                           </w:r>
                           <w:r>
                             <w:rPr>
@@ -7612,7 +7517,7 @@
                         <w:noProof/>
                         <w:sz w:val="16"/>
                       </w:rPr>
-                      <w:t>1</w:t>
+                      <w:t>5</w:t>
                     </w:r>
                     <w:r>
                       <w:rPr>
@@ -7779,7 +7684,7 @@
                               <w:noProof/>
                               <w:sz w:val="16"/>
                             </w:rPr>
-                            <w:t>4</w:t>
+                            <w:t>2</w:t>
                           </w:r>
                           <w:r>
                             <w:rPr>
@@ -7914,7 +7819,7 @@
                         <w:noProof/>
                         <w:sz w:val="16"/>
                       </w:rPr>
-                      <w:t>4</w:t>
+                      <w:t>2</w:t>
                     </w:r>
                     <w:r>
                       <w:rPr>
@@ -13180,6 +13085,7 @@
     <w:rsid w:val="00154F2F"/>
     <w:rsid w:val="00167F92"/>
     <w:rsid w:val="0018754D"/>
+    <w:rsid w:val="001B531B"/>
     <w:rsid w:val="00215A3D"/>
     <w:rsid w:val="002229C6"/>
     <w:rsid w:val="0024037C"/>
@@ -13191,10 +13097,12 @@
     <w:rsid w:val="003557F3"/>
     <w:rsid w:val="0041065C"/>
     <w:rsid w:val="00412C98"/>
+    <w:rsid w:val="004801AB"/>
     <w:rsid w:val="00482CE2"/>
     <w:rsid w:val="00522BEA"/>
     <w:rsid w:val="0056414C"/>
     <w:rsid w:val="005A1996"/>
+    <w:rsid w:val="005B2384"/>
     <w:rsid w:val="005C191C"/>
     <w:rsid w:val="00620F2E"/>
     <w:rsid w:val="006372F9"/>
@@ -13206,6 +13114,7 @@
     <w:rsid w:val="008468DF"/>
     <w:rsid w:val="00850DA8"/>
     <w:rsid w:val="00874602"/>
+    <w:rsid w:val="008C48C6"/>
     <w:rsid w:val="00945125"/>
     <w:rsid w:val="00947F03"/>
     <w:rsid w:val="00955FAE"/>
@@ -13217,6 +13126,7 @@
     <w:rsid w:val="00A21D9D"/>
     <w:rsid w:val="00A27325"/>
     <w:rsid w:val="00A37638"/>
+    <w:rsid w:val="00AB2DAF"/>
     <w:rsid w:val="00AB743F"/>
     <w:rsid w:val="00AE76E8"/>
     <w:rsid w:val="00AF4160"/>
@@ -13226,6 +13136,7 @@
     <w:rsid w:val="00B87121"/>
     <w:rsid w:val="00BB79EB"/>
     <w:rsid w:val="00BE2AEE"/>
+    <w:rsid w:val="00CA1DA5"/>
     <w:rsid w:val="00CC1B22"/>
     <w:rsid w:val="00CF14F9"/>
     <w:rsid w:val="00D96768"/>
@@ -14284,7 +14195,7 @@
 </file>
 
 <file path=customXml/itemProps2.xml><?xml version="1.0" encoding="utf-8"?>
-<ds:datastoreItem xmlns:ds="http://schemas.openxmlformats.org/officeDocument/2006/customXml" ds:itemID="{97DCB442-F615-420F-86F5-76E39C63753E}">
+<ds:datastoreItem xmlns:ds="http://schemas.openxmlformats.org/officeDocument/2006/customXml" ds:itemID="{FD5186AB-60DE-4CEB-A4E4-79A7D0DD276E}">
   <ds:schemaRefs>
     <ds:schemaRef ds:uri="http://schemas.openxmlformats.org/officeDocument/2006/bibliography"/>
   </ds:schemaRefs>

</xml_diff>

<commit_message>
Redone all changes on the working version
</commit_message>
<xml_diff>
--- a/ContractApplikation/Data/PrototypeVertrag.docx
+++ b/ContractApplikation/Data/PrototypeVertrag.docx
@@ -64,7 +64,6 @@
         </w:rPr>
         <w:t>[</w:t>
       </w:r>
-      <w:proofErr w:type="spellStart"/>
       <w:r>
         <w:rPr>
           <w:sz w:val="22"/>
@@ -77,15 +76,7 @@
           <w:sz w:val="22"/>
           <w:szCs w:val="22"/>
         </w:rPr>
-        <w:t>Firma</w:t>
-      </w:r>
-      <w:proofErr w:type="spellEnd"/>
-      <w:r>
-        <w:rPr>
-          <w:sz w:val="22"/>
-          <w:szCs w:val="22"/>
-        </w:rPr>
-        <w:t>]</w:t>
+        <w:t>Firma]</w:t>
       </w:r>
       <w:r>
         <w:rPr>
@@ -111,7 +102,6 @@
         </w:rPr>
         <w:t>[</w:t>
       </w:r>
-      <w:proofErr w:type="spellStart"/>
       <w:r>
         <w:rPr>
           <w:sz w:val="22"/>
@@ -119,7 +109,6 @@
         </w:rPr>
         <w:t>Kunden_Geschäftsbereich</w:t>
       </w:r>
-      <w:proofErr w:type="spellEnd"/>
       <w:r>
         <w:rPr>
           <w:sz w:val="22"/>
@@ -143,7 +132,6 @@
         </w:rPr>
         <w:t>[</w:t>
       </w:r>
-      <w:proofErr w:type="spellStart"/>
       <w:r>
         <w:rPr>
           <w:sz w:val="22"/>
@@ -151,7 +139,6 @@
         </w:rPr>
         <w:t>Kunden_Abteilungszusatz</w:t>
       </w:r>
-      <w:proofErr w:type="spellEnd"/>
       <w:r>
         <w:rPr>
           <w:sz w:val="22"/>
@@ -185,22 +172,57 @@
           <w:sz w:val="22"/>
           <w:szCs w:val="22"/>
         </w:rPr>
-        <w:t>[</w:t>
-      </w:r>
-      <w:proofErr w:type="spellStart"/>
-      <w:r>
+        <w:t>[Kunden_Abteilung]</w:t>
+      </w:r>
+    </w:p>
+    <w:p>
+      <w:pPr>
+        <w:spacing w:line="280" w:lineRule="exact"/>
         <w:rPr>
           <w:sz w:val="22"/>
           <w:szCs w:val="22"/>
         </w:rPr>
-        <w:t>Kunden_Abteilung</w:t>
-      </w:r>
-      <w:proofErr w:type="spellEnd"/>
+      </w:pPr>
       <w:r>
         <w:rPr>
           <w:sz w:val="22"/>
           <w:szCs w:val="22"/>
         </w:rPr>
+        <w:t>[</w:t>
+      </w:r>
+      <w:r>
+        <w:rPr>
+          <w:sz w:val="22"/>
+          <w:szCs w:val="22"/>
+        </w:rPr>
+        <w:t>Kunden</w:t>
+      </w:r>
+      <w:r>
+        <w:rPr>
+          <w:sz w:val="22"/>
+          <w:szCs w:val="22"/>
+        </w:rPr>
+        <w:t>_</w:t>
+      </w:r>
+      <w:r>
+        <w:rPr>
+          <w:sz w:val="22"/>
+          <w:szCs w:val="22"/>
+        </w:rPr>
+        <w:t>Volln</w:t>
+      </w:r>
+      <w:r>
+        <w:rPr>
+          <w:sz w:val="22"/>
+          <w:szCs w:val="22"/>
+        </w:rPr>
+        <w:t>ame</w:t>
+      </w:r>
+      <w:r>
+        <w:rPr>
+          <w:sz w:val="22"/>
+          <w:szCs w:val="22"/>
+        </w:rPr>
         <w:t>]</w:t>
       </w:r>
     </w:p>
@@ -217,140 +239,39 @@
           <w:sz w:val="22"/>
           <w:szCs w:val="22"/>
         </w:rPr>
-        <w:t>[</w:t>
-      </w:r>
-      <w:proofErr w:type="spellStart"/>
-      <w:r>
+        <w:t>[Kunden_Strasse]</w:t>
+      </w:r>
+    </w:p>
+    <w:p>
+      <w:pPr>
+        <w:spacing w:line="280" w:lineRule="exact"/>
         <w:rPr>
           <w:sz w:val="22"/>
           <w:szCs w:val="22"/>
         </w:rPr>
-        <w:t>Kunden</w:t>
-      </w:r>
+      </w:pPr>
+      <w:bookmarkStart w:id="2" w:name="KD_Ort"/>
       <w:r>
         <w:rPr>
           <w:sz w:val="22"/>
           <w:szCs w:val="22"/>
         </w:rPr>
-        <w:t>_</w:t>
+        <w:t>[Kunden_PLZ]</w:t>
       </w:r>
       <w:r>
         <w:rPr>
           <w:sz w:val="22"/>
           <w:szCs w:val="22"/>
         </w:rPr>
-        <w:t>Volln</w:t>
-      </w:r>
+        <w:t xml:space="preserve"> </w:t>
+      </w:r>
+      <w:bookmarkEnd w:id="2"/>
       <w:r>
         <w:rPr>
           <w:sz w:val="22"/>
           <w:szCs w:val="22"/>
         </w:rPr>
-        <w:t>ame</w:t>
-      </w:r>
-      <w:proofErr w:type="spellEnd"/>
-      <w:r>
-        <w:rPr>
-          <w:sz w:val="22"/>
-          <w:szCs w:val="22"/>
-        </w:rPr>
-        <w:t>]</w:t>
-      </w:r>
-    </w:p>
-    <w:p>
-      <w:pPr>
-        <w:spacing w:line="280" w:lineRule="exact"/>
-        <w:rPr>
-          <w:sz w:val="22"/>
-          <w:szCs w:val="22"/>
-        </w:rPr>
-      </w:pPr>
-      <w:r>
-        <w:rPr>
-          <w:sz w:val="22"/>
-          <w:szCs w:val="22"/>
-        </w:rPr>
-        <w:t>[</w:t>
-      </w:r>
-      <w:proofErr w:type="spellStart"/>
-      <w:r>
-        <w:rPr>
-          <w:sz w:val="22"/>
-          <w:szCs w:val="22"/>
-        </w:rPr>
-        <w:t>Kunden_Strasse</w:t>
-      </w:r>
-      <w:proofErr w:type="spellEnd"/>
-      <w:r>
-        <w:rPr>
-          <w:sz w:val="22"/>
-          <w:szCs w:val="22"/>
-        </w:rPr>
-        <w:t>]</w:t>
-      </w:r>
-    </w:p>
-    <w:p>
-      <w:pPr>
-        <w:spacing w:line="280" w:lineRule="exact"/>
-        <w:rPr>
-          <w:sz w:val="22"/>
-          <w:szCs w:val="22"/>
-        </w:rPr>
-      </w:pPr>
-      <w:bookmarkStart w:id="2" w:name="KD_Ort"/>
-      <w:r>
-        <w:rPr>
-          <w:sz w:val="22"/>
-          <w:szCs w:val="22"/>
-        </w:rPr>
-        <w:t>[</w:t>
-      </w:r>
-      <w:proofErr w:type="spellStart"/>
-      <w:r>
-        <w:rPr>
-          <w:sz w:val="22"/>
-          <w:szCs w:val="22"/>
-        </w:rPr>
-        <w:t>Kunden_PLZ</w:t>
-      </w:r>
-      <w:proofErr w:type="spellEnd"/>
-      <w:r>
-        <w:rPr>
-          <w:sz w:val="22"/>
-          <w:szCs w:val="22"/>
-        </w:rPr>
-        <w:t>]</w:t>
-      </w:r>
-      <w:r>
-        <w:rPr>
-          <w:sz w:val="22"/>
-          <w:szCs w:val="22"/>
-        </w:rPr>
-        <w:t xml:space="preserve"> </w:t>
-      </w:r>
-      <w:bookmarkEnd w:id="2"/>
-      <w:r>
-        <w:rPr>
-          <w:sz w:val="22"/>
-          <w:szCs w:val="22"/>
-        </w:rPr>
-        <w:t>[</w:t>
-      </w:r>
-      <w:proofErr w:type="spellStart"/>
-      <w:r>
-        <w:rPr>
-          <w:sz w:val="22"/>
-          <w:szCs w:val="22"/>
-        </w:rPr>
-        <w:t>Kunden_Ort</w:t>
-      </w:r>
-      <w:proofErr w:type="spellEnd"/>
-      <w:r>
-        <w:rPr>
-          <w:sz w:val="22"/>
-          <w:szCs w:val="22"/>
-        </w:rPr>
-        <w:t>]</w:t>
+        <w:t>[Kunden_Ort]</w:t>
       </w:r>
     </w:p>
     <w:p>
@@ -574,7 +495,6 @@
         </w:rPr>
         <w:t xml:space="preserve"> Zeichen: </w:t>
       </w:r>
-      <w:proofErr w:type="spellStart"/>
       <w:r>
         <w:rPr>
           <w:rFonts w:ascii="Arial Narrow" w:hAnsi="Arial Narrow"/>
@@ -582,7 +502,6 @@
         </w:rPr>
         <w:t>bae</w:t>
       </w:r>
-      <w:proofErr w:type="spellEnd"/>
       <w:r>
         <w:rPr>
           <w:rFonts w:ascii="Arial Narrow" w:hAnsi="Arial Narrow"/>
@@ -625,7 +544,7 @@
           <w:noProof/>
           <w:sz w:val="16"/>
         </w:rPr>
-        <w:t>22.03.2018</w:t>
+        <w:t>23.03.2018</w:t>
       </w:r>
       <w:r>
         <w:rPr>
@@ -771,55 +690,30 @@
           <w:sz w:val="22"/>
           <w:szCs w:val="22"/>
         </w:rPr>
-        <w:t>[</w:t>
-      </w:r>
-      <w:proofErr w:type="spellStart"/>
+        <w:t>[Kunden_Anrede]</w:t>
+      </w:r>
       <w:r>
         <w:rPr>
           <w:sz w:val="22"/>
           <w:szCs w:val="22"/>
         </w:rPr>
-        <w:t>Kunden_Anrede</w:t>
-      </w:r>
-      <w:proofErr w:type="spellEnd"/>
+        <w:t xml:space="preserve"> </w:t>
+      </w:r>
       <w:r>
         <w:rPr>
           <w:sz w:val="22"/>
           <w:szCs w:val="22"/>
         </w:rPr>
-        <w:t>]</w:t>
+        <w:t>[Kunden_</w:t>
       </w:r>
       <w:r>
         <w:rPr>
           <w:sz w:val="22"/>
           <w:szCs w:val="22"/>
         </w:rPr>
-        <w:t xml:space="preserve"> </w:t>
-      </w:r>
-      <w:r>
-        <w:rPr>
-          <w:sz w:val="22"/>
-          <w:szCs w:val="22"/>
-        </w:rPr>
-        <w:t>[</w:t>
-      </w:r>
-      <w:proofErr w:type="spellStart"/>
-      <w:r>
-        <w:rPr>
-          <w:sz w:val="22"/>
-          <w:szCs w:val="22"/>
-        </w:rPr>
-        <w:t>Kunden_</w:t>
-      </w:r>
-      <w:r>
-        <w:rPr>
-          <w:sz w:val="22"/>
-          <w:szCs w:val="22"/>
-        </w:rPr>
         <w:t>Nachname</w:t>
       </w:r>
       <w:bookmarkEnd w:id="4"/>
-      <w:proofErr w:type="spellEnd"/>
       <w:r>
         <w:rPr>
           <w:sz w:val="22"/>
@@ -874,23 +768,7 @@
           <w:sz w:val="22"/>
           <w:szCs w:val="22"/>
         </w:rPr>
-        <w:t>[</w:t>
-      </w:r>
-      <w:proofErr w:type="spellStart"/>
-      <w:r>
-        <w:rPr>
-          <w:sz w:val="22"/>
-          <w:szCs w:val="22"/>
-        </w:rPr>
-        <w:t>Projekt_Gesprächsperson</w:t>
-      </w:r>
-      <w:proofErr w:type="spellEnd"/>
-      <w:r>
-        <w:rPr>
-          <w:sz w:val="22"/>
-          <w:szCs w:val="22"/>
-        </w:rPr>
-        <w:t>]</w:t>
+        <w:t>[Projekt_Gesprächsperson]</w:t>
       </w:r>
       <w:bookmarkEnd w:id="5"/>
       <w:r>
@@ -3460,14 +3338,12 @@
         <w:rPr>
           <w:sz w:val="22"/>
           <w:szCs w:val="22"/>
-          <w:lang w:val="en-US"/>
         </w:rPr>
       </w:pPr>
       <w:r>
         <w:rPr>
           <w:sz w:val="22"/>
           <w:szCs w:val="22"/>
-          <w:lang w:val="en-US"/>
         </w:rPr>
         <w:t>FERCHAU Engineering GmbH</w:t>
       </w:r>
@@ -3478,7 +3354,6 @@
         <w:rPr>
           <w:sz w:val="22"/>
           <w:szCs w:val="22"/>
-          <w:lang w:val="en-US"/>
         </w:rPr>
       </w:pPr>
       <w:r>
@@ -3556,7 +3431,6 @@
         <w:rPr>
           <w:sz w:val="22"/>
           <w:szCs w:val="22"/>
-          <w:lang w:val="en-US"/>
         </w:rPr>
       </w:pPr>
     </w:p>
@@ -3565,7 +3439,6 @@
         <w:rPr>
           <w:sz w:val="22"/>
           <w:szCs w:val="22"/>
-          <w:lang w:val="en-US"/>
         </w:rPr>
         <w:alias w:val="Vollmacht"/>
         <w:tag w:val="Vollmacht"/>
@@ -3589,28 +3462,14 @@
             <w:rPr>
               <w:sz w:val="22"/>
               <w:szCs w:val="22"/>
-              <w:lang w:val="en-US"/>
             </w:rPr>
           </w:pPr>
-          <w:proofErr w:type="spellStart"/>
-          <w:proofErr w:type="gramStart"/>
           <w:r>
             <w:rPr>
               <w:sz w:val="22"/>
               <w:szCs w:val="22"/>
-              <w:lang w:val="en-US"/>
             </w:rPr>
-            <w:t>i</w:t>
-          </w:r>
-          <w:proofErr w:type="spellEnd"/>
-          <w:proofErr w:type="gramEnd"/>
-          <w:r>
-            <w:rPr>
-              <w:sz w:val="22"/>
-              <w:szCs w:val="22"/>
-              <w:lang w:val="en-US"/>
-            </w:rPr>
-            <w:t>. V.</w:t>
+            <w:t>i. V.</w:t>
           </w:r>
         </w:p>
       </w:sdtContent>
@@ -3621,7 +3480,6 @@
         <w:rPr>
           <w:sz w:val="22"/>
           <w:szCs w:val="22"/>
-          <w:lang w:val="en-US"/>
         </w:rPr>
       </w:pPr>
     </w:p>
@@ -3638,23 +3496,7 @@
           <w:sz w:val="22"/>
           <w:szCs w:val="22"/>
         </w:rPr>
-        <w:t>[</w:t>
-      </w:r>
-      <w:proofErr w:type="spellStart"/>
-      <w:r>
-        <w:rPr>
-          <w:sz w:val="22"/>
-          <w:szCs w:val="22"/>
-        </w:rPr>
-        <w:t>Projekt_Disponent</w:t>
-      </w:r>
-      <w:proofErr w:type="spellEnd"/>
-      <w:r>
-        <w:rPr>
-          <w:sz w:val="22"/>
-          <w:szCs w:val="22"/>
-        </w:rPr>
-        <w:t>]</w:t>
+        <w:t>[Projekt_Disponent]</w:t>
       </w:r>
     </w:p>
     <w:p>
@@ -4339,7 +4181,6 @@
         </w:rPr>
         <w:t>[</w:t>
       </w:r>
-      <w:proofErr w:type="spellStart"/>
       <w:r>
         <w:rPr>
           <w:rFonts w:ascii="Arial" w:hAnsi="Arial"/>
@@ -4377,7 +4218,6 @@
         </w:rPr>
         <w:t>Titel</w:t>
       </w:r>
-      <w:proofErr w:type="spellEnd"/>
       <w:r>
         <w:rPr>
           <w:rFonts w:ascii="Arial" w:hAnsi="Arial"/>
@@ -4681,18 +4521,10 @@
             <w:ind w:left="426"/>
           </w:pPr>
           <w:r>
-            <w:t>[</w:t>
-          </w:r>
-          <w:proofErr w:type="spellStart"/>
-          <w:r>
-            <w:t>Projekt_ProjektB</w:t>
+            <w:t>[Projekt_ProjektB</w:t>
           </w:r>
           <w:r>
-            <w:t>eschreibung</w:t>
-          </w:r>
-          <w:proofErr w:type="spellEnd"/>
-          <w:r>
-            <w:t>]</w:t>
+            <w:t>eschreibung]</w:t>
           </w:r>
         </w:p>
       </w:sdtContent>
@@ -4850,9 +4682,8 @@
                 <w:sz w:val="18"/>
                 <w:szCs w:val="18"/>
               </w:rPr>
-              <w:t>[</w:t>
+              <w:t>[Projekt_</w:t>
             </w:r>
-            <w:proofErr w:type="spellStart"/>
             <w:r>
               <w:rPr>
                 <w:rFonts w:ascii="Arial" w:hAnsi="Arial"/>
@@ -4861,18 +4692,7 @@
                 <w:sz w:val="18"/>
                 <w:szCs w:val="18"/>
               </w:rPr>
-              <w:t>Projekt_ProjektTitel</w:t>
-            </w:r>
-            <w:proofErr w:type="spellEnd"/>
-            <w:r>
-              <w:rPr>
-                <w:rFonts w:ascii="Arial" w:hAnsi="Arial"/>
-                <w:b/>
-                <w:color w:val="auto"/>
-                <w:sz w:val="18"/>
-                <w:szCs w:val="18"/>
-              </w:rPr>
-              <w:t>]</w:t>
+              <w:t>ProjektTitel]</w:t>
             </w:r>
           </w:p>
         </w:tc>
@@ -5170,10 +4990,13 @@
           <w:color w:val="auto"/>
           <w:sz w:val="20"/>
         </w:rPr>
-        <w:t>[</w:t>
-      </w:r>
-      <w:proofErr w:type="spellStart"/>
-      <w:r>
+        <w:t>[Projekt_StartDatum]</w:t>
+      </w:r>
+    </w:p>
+    <w:p>
+      <w:pPr>
+        <w:pStyle w:val="Text"/>
+        <w:ind w:left="426"/>
         <w:rPr>
           <w:rStyle w:val="Hervorhebung"/>
           <w:i w:val="0"/>
@@ -5181,9 +5004,7 @@
           <w:color w:val="auto"/>
           <w:sz w:val="20"/>
         </w:rPr>
-        <w:t>Projekt_StartDatum</w:t>
-      </w:r>
-      <w:proofErr w:type="spellEnd"/>
+      </w:pPr>
       <w:r>
         <w:rPr>
           <w:rStyle w:val="Hervorhebung"/>
@@ -5192,13 +5013,10 @@
           <w:color w:val="auto"/>
           <w:sz w:val="20"/>
         </w:rPr>
-        <w:t>]</w:t>
-      </w:r>
-    </w:p>
-    <w:p>
-      <w:pPr>
-        <w:pStyle w:val="Text"/>
-        <w:ind w:left="426"/>
+        <w:lastRenderedPageBreak/>
+        <w:t xml:space="preserve">Es wird davon ausgegangen, dass bis zum </w:t>
+      </w:r>
+      <w:r>
         <w:rPr>
           <w:rStyle w:val="Hervorhebung"/>
           <w:i w:val="0"/>
@@ -5206,49 +5024,7 @@
           <w:color w:val="auto"/>
           <w:sz w:val="20"/>
         </w:rPr>
-      </w:pPr>
-      <w:r>
-        <w:rPr>
-          <w:rStyle w:val="Hervorhebung"/>
-          <w:i w:val="0"/>
-          <w:iCs w:val="0"/>
-          <w:color w:val="auto"/>
-          <w:sz w:val="20"/>
-        </w:rPr>
-        <w:lastRenderedPageBreak/>
-        <w:t xml:space="preserve">Es wird davon ausgegangen, dass bis zum </w:t>
-      </w:r>
-      <w:r>
-        <w:rPr>
-          <w:rStyle w:val="Hervorhebung"/>
-          <w:i w:val="0"/>
-          <w:iCs w:val="0"/>
-          <w:color w:val="auto"/>
-          <w:sz w:val="20"/>
-        </w:rPr>
-        <w:t>[</w:t>
-      </w:r>
-      <w:proofErr w:type="spellStart"/>
-      <w:r>
-        <w:rPr>
-          <w:rStyle w:val="Hervorhebung"/>
-          <w:i w:val="0"/>
-          <w:iCs w:val="0"/>
-          <w:color w:val="auto"/>
-          <w:sz w:val="20"/>
-        </w:rPr>
-        <w:t>Projekt_StartDatum</w:t>
-      </w:r>
-      <w:proofErr w:type="spellEnd"/>
-      <w:r>
-        <w:rPr>
-          <w:rStyle w:val="Hervorhebung"/>
-          <w:i w:val="0"/>
-          <w:iCs w:val="0"/>
-          <w:color w:val="auto"/>
-          <w:sz w:val="20"/>
-        </w:rPr>
-        <w:t xml:space="preserve">] </w:t>
+        <w:t xml:space="preserve">[Projekt_StartDatum] </w:t>
       </w:r>
       <w:r>
         <w:rPr>
@@ -5339,9 +5115,8 @@
                 <w:sz w:val="18"/>
                 <w:szCs w:val="18"/>
               </w:rPr>
-              <w:t>[</w:t>
+              <w:t>[Projekt_</w:t>
             </w:r>
-            <w:proofErr w:type="spellStart"/>
             <w:r>
               <w:rPr>
                 <w:rFonts w:ascii="Arial" w:hAnsi="Arial" w:cs="Arial"/>
@@ -5351,19 +5126,7 @@
                 <w:sz w:val="18"/>
                 <w:szCs w:val="18"/>
               </w:rPr>
-              <w:t>Projekt_ProjektTitel</w:t>
-            </w:r>
-            <w:proofErr w:type="spellEnd"/>
-            <w:r>
-              <w:rPr>
-                <w:rFonts w:ascii="Arial" w:hAnsi="Arial" w:cs="Arial"/>
-                <w:b/>
-                <w:snapToGrid w:val="0"/>
-                <w:color w:val="auto"/>
-                <w:sz w:val="18"/>
-                <w:szCs w:val="18"/>
-              </w:rPr>
-              <w:t>]</w:t>
+              <w:t>ProjektTitel]</w:t>
             </w:r>
           </w:p>
         </w:tc>
@@ -5470,23 +5233,7 @@
                 <w:color w:val="000000" w:themeColor="text1"/>
                 <w:szCs w:val="16"/>
               </w:rPr>
-              <w:t>[</w:t>
-            </w:r>
-            <w:proofErr w:type="spellStart"/>
-            <w:r>
-              <w:rPr>
-                <w:color w:val="000000" w:themeColor="text1"/>
-                <w:szCs w:val="16"/>
-              </w:rPr>
-              <w:t>Projekt_EndDatum</w:t>
-            </w:r>
-            <w:proofErr w:type="spellEnd"/>
-            <w:r>
-              <w:rPr>
-                <w:color w:val="000000" w:themeColor="text1"/>
-                <w:szCs w:val="16"/>
-              </w:rPr>
-              <w:t>]</w:t>
+              <w:t>[Projekt_EndDatum]</w:t>
             </w:r>
             <w:r>
               <w:rPr>
@@ -5618,15 +5365,7 @@
         <w:t xml:space="preserve"> </w:t>
       </w:r>
       <w:r>
-        <w:t>[</w:t>
-      </w:r>
-      <w:proofErr w:type="spellStart"/>
-      <w:r>
-        <w:t>Kunden_Vollname</w:t>
-      </w:r>
-      <w:proofErr w:type="spellEnd"/>
-      <w:r>
-        <w:t>]</w:t>
+        <w:t>[Kunden_Vollname]</w:t>
       </w:r>
       <w:r>
         <w:t>,</w:t>
@@ -5646,15 +5385,7 @@
         <w:t xml:space="preserve">: </w:t>
       </w:r>
       <w:r>
-        <w:t>[</w:t>
-      </w:r>
-      <w:proofErr w:type="spellStart"/>
-      <w:r>
-        <w:t>Kunden_Email</w:t>
-      </w:r>
-      <w:proofErr w:type="spellEnd"/>
-      <w:r>
-        <w:t>]</w:t>
+        <w:t>[Kunden_Email]</w:t>
       </w:r>
     </w:p>
     <w:p>
@@ -5688,15 +5419,7 @@
         <w:t xml:space="preserve"> </w:t>
       </w:r>
       <w:r>
-        <w:t>[</w:t>
-      </w:r>
-      <w:proofErr w:type="spellStart"/>
-      <w:r>
-        <w:t>Projekt_Koordinator</w:t>
-      </w:r>
-      <w:proofErr w:type="spellEnd"/>
-      <w:r>
-        <w:t>]</w:t>
+        <w:t>[Projekt_Koordinator]</w:t>
       </w:r>
       <w:r>
         <w:t>,</w:t>
@@ -5725,15 +5448,7 @@
         <w:t xml:space="preserve"> </w:t>
       </w:r>
       <w:r>
-        <w:t>[</w:t>
-      </w:r>
-      <w:proofErr w:type="spellStart"/>
-      <w:r>
-        <w:t>Projekt_Disponent</w:t>
-      </w:r>
-      <w:proofErr w:type="spellEnd"/>
-      <w:r>
-        <w:t>]</w:t>
+        <w:t>[Projekt_Disponent]</w:t>
       </w:r>
       <w:r>
         <w:t>,</w:t>
@@ -5807,15 +5522,7 @@
         <w:t xml:space="preserve">Ihre Vorgaben in Gesprächen mit </w:t>
       </w:r>
       <w:r>
-        <w:t>[</w:t>
-      </w:r>
-      <w:proofErr w:type="spellStart"/>
-      <w:r>
-        <w:t>Projekt_Gesprächsperson</w:t>
-      </w:r>
-      <w:proofErr w:type="spellEnd"/>
-      <w:r>
-        <w:t>]</w:t>
+        <w:t>[Projekt_Gesprächsperson]</w:t>
       </w:r>
       <w:r>
         <w:t xml:space="preserve"> </w:t>
@@ -5971,7 +5678,7 @@
                 <w:color w:val="000000" w:themeColor="text1"/>
                 <w:sz w:val="20"/>
               </w:rPr>
-              <w:t xml:space="preserve">Angebot </w:t>
+              <w:t>Angebot</w:t>
             </w:r>
           </w:p>
         </w:tc>
@@ -5986,7 +5693,8 @@
         </w:tblPrEx>
         <w:tc>
           <w:tcPr>
-            <w:tcW w:w="425" w:type="dxa"/>
+            <w:tcW w:w="6743" w:type="dxa"/>
+            <w:gridSpan w:val="7"/>
             <w:tcBorders>
               <w:top w:val="single" w:sz="2" w:space="0" w:color="auto"/>
               <w:bottom w:val="single" w:sz="2" w:space="0" w:color="auto"/>
@@ -6015,133 +5723,35 @@
               </w:rPr>
               <w:t>1</w:t>
             </w:r>
-          </w:p>
-        </w:tc>
-        <w:tc>
-          <w:tcPr>
-            <w:tcW w:w="6318" w:type="dxa"/>
-            <w:gridSpan w:val="6"/>
-            <w:tcBorders>
-              <w:top w:val="single" w:sz="2" w:space="0" w:color="auto"/>
-              <w:left w:val="nil"/>
-              <w:bottom w:val="single" w:sz="2" w:space="0" w:color="auto"/>
-              <w:right w:val="nil"/>
-            </w:tcBorders>
-            <w:shd w:val="clear" w:color="auto" w:fill="F2F2F2" w:themeFill="background1" w:themeFillShade="F2"/>
-          </w:tcPr>
-          <w:p>
-            <w:pPr>
-              <w:pStyle w:val="Default"/>
-              <w:rPr>
-                <w:rFonts w:ascii="Arial" w:hAnsi="Arial" w:cs="Arial"/>
-                <w:b/>
-                <w:sz w:val="18"/>
-                <w:szCs w:val="18"/>
-              </w:rPr>
-            </w:pPr>
-            <w:bookmarkStart w:id="61" w:name="projekt_bezeichnung4"/>
             <w:r>
               <w:rPr>
-                <w:rFonts w:ascii="Arial" w:hAnsi="Arial" w:cs="Arial"/>
+                <w:rFonts w:cs="Arial"/>
                 <w:b/>
                 <w:color w:val="000000" w:themeColor="text1"/>
                 <w:sz w:val="18"/>
                 <w:szCs w:val="18"/>
               </w:rPr>
-              <w:t>[</w:t>
+              <w:t xml:space="preserve"> </w:t>
             </w:r>
-            <w:proofErr w:type="spellStart"/>
             <w:r>
               <w:rPr>
-                <w:rFonts w:ascii="Arial" w:hAnsi="Arial" w:cs="Arial"/>
+                <w:rFonts w:cs="Arial"/>
                 <w:b/>
                 <w:color w:val="000000" w:themeColor="text1"/>
                 <w:sz w:val="18"/>
                 <w:szCs w:val="18"/>
               </w:rPr>
-              <w:fldChar w:fldCharType="begin"/>
+              <w:t xml:space="preserve">     </w:t>
             </w:r>
             <w:r>
               <w:rPr>
-                <w:rFonts w:ascii="Arial" w:hAnsi="Arial" w:cs="Arial"/>
-                <w:b/>
-                <w:color w:val="000000" w:themeColor="text1"/>
-                <w:sz w:val="18"/>
-                <w:szCs w:val="18"/>
-              </w:rPr>
-              <w:instrText xml:space="preserve"> REF  projekt_bezeichnung  \* MERGEFORMAT </w:instrText>
-            </w:r>
-            <w:r>
-              <w:rPr>
-                <w:rFonts w:ascii="Arial" w:hAnsi="Arial" w:cs="Arial"/>
-                <w:b/>
-                <w:color w:val="000000" w:themeColor="text1"/>
-                <w:sz w:val="18"/>
-                <w:szCs w:val="18"/>
-              </w:rPr>
-              <w:fldChar w:fldCharType="separate"/>
-            </w:r>
-            <w:r>
-              <w:rPr>
-                <w:rFonts w:ascii="Arial" w:hAnsi="Arial"/>
+                <w:rFonts w:cs="Arial"/>
                 <w:b/>
                 <w:color w:val="auto"/>
                 <w:sz w:val="18"/>
                 <w:szCs w:val="18"/>
               </w:rPr>
-              <w:t>Projekt</w:t>
-            </w:r>
-            <w:r>
-              <w:rPr>
-                <w:rFonts w:ascii="Arial" w:hAnsi="Arial"/>
-                <w:b/>
-                <w:color w:val="auto"/>
-                <w:sz w:val="18"/>
-                <w:szCs w:val="18"/>
-              </w:rPr>
-              <w:t>_</w:t>
-            </w:r>
-            <w:r>
-              <w:rPr>
-                <w:rFonts w:ascii="Arial" w:hAnsi="Arial"/>
-                <w:b/>
-                <w:color w:val="auto"/>
-                <w:sz w:val="18"/>
-                <w:szCs w:val="18"/>
-              </w:rPr>
-              <w:t>Projekt</w:t>
-            </w:r>
-            <w:r>
-              <w:rPr>
-                <w:rFonts w:ascii="Arial" w:hAnsi="Arial"/>
-                <w:b/>
-                <w:color w:val="auto"/>
-                <w:sz w:val="18"/>
-                <w:szCs w:val="18"/>
-              </w:rPr>
-              <w:t>Titel</w:t>
-            </w:r>
-            <w:proofErr w:type="spellEnd"/>
-            <w:r>
-              <w:rPr>
-                <w:rFonts w:ascii="Arial" w:hAnsi="Arial" w:cs="Arial"/>
-                <w:b/>
-                <w:color w:val="000000" w:themeColor="text1"/>
-                <w:sz w:val="18"/>
-                <w:szCs w:val="18"/>
-              </w:rPr>
-              <w:fldChar w:fldCharType="end"/>
-            </w:r>
-            <w:bookmarkEnd w:id="61"/>
-            <w:r>
-              <w:rPr>
-                <w:rFonts w:ascii="Arial" w:hAnsi="Arial" w:cs="Arial"/>
-                <w:b/>
-                <w:color w:val="000000" w:themeColor="text1"/>
-                <w:sz w:val="18"/>
-                <w:szCs w:val="18"/>
-              </w:rPr>
-              <w:t>]</w:t>
+              <w:t>[Projekt_ProjektTitel]</w:t>
             </w:r>
           </w:p>
         </w:tc>
@@ -6158,7 +5768,6 @@
           <w:p>
             <w:pPr>
               <w:pStyle w:val="Tabelle"/>
-              <w:jc w:val="right"/>
               <w:rPr>
                 <w:rFonts w:cs="Arial"/>
                 <w:b/>
@@ -6401,23 +6010,14 @@
                 <w:color w:val="000000" w:themeColor="text1"/>
                 <w:szCs w:val="16"/>
               </w:rPr>
-              <w:t>[</w:t>
+              <w:t>[Projekt_</w:t>
             </w:r>
-            <w:proofErr w:type="spellStart"/>
             <w:r>
               <w:rPr>
                 <w:color w:val="000000" w:themeColor="text1"/>
                 <w:szCs w:val="16"/>
               </w:rPr>
-              <w:t>Projekt_ProjektTitel</w:t>
-            </w:r>
-            <w:proofErr w:type="spellEnd"/>
-            <w:r>
-              <w:rPr>
-                <w:color w:val="000000" w:themeColor="text1"/>
-                <w:szCs w:val="16"/>
-              </w:rPr>
-              <w:t>]</w:t>
+              <w:t>ProjektTitel]</w:t>
             </w:r>
           </w:p>
         </w:tc>
@@ -6464,23 +6064,7 @@
                 <w:color w:val="000000" w:themeColor="text1"/>
                 <w:szCs w:val="16"/>
               </w:rPr>
-              <w:t>[</w:t>
-            </w:r>
-            <w:proofErr w:type="spellStart"/>
-            <w:r>
-              <w:rPr>
-                <w:color w:val="000000" w:themeColor="text1"/>
-                <w:szCs w:val="16"/>
-              </w:rPr>
-              <w:t>Projekt_AnzahlStunden</w:t>
-            </w:r>
-            <w:proofErr w:type="spellEnd"/>
-            <w:r>
-              <w:rPr>
-                <w:color w:val="000000" w:themeColor="text1"/>
-                <w:szCs w:val="16"/>
-              </w:rPr>
-              <w:t>]</w:t>
+              <w:t>[Projekt_AnzahlStunden]</w:t>
             </w:r>
           </w:p>
         </w:tc>
@@ -6541,15 +6125,7 @@
                 <w:color w:val="000000" w:themeColor="text1"/>
                 <w:szCs w:val="18"/>
               </w:rPr>
-              <w:t>[</w:t>
-            </w:r>
-            <w:proofErr w:type="spellStart"/>
-            <w:r>
-              <w:rPr>
-                <w:color w:val="000000" w:themeColor="text1"/>
-                <w:szCs w:val="18"/>
-              </w:rPr>
-              <w:t>Projekt_</w:t>
+              <w:t>[Projekt_</w:t>
             </w:r>
             <w:r>
               <w:rPr>
@@ -6558,7 +6134,6 @@
               </w:rPr>
               <w:t>Einzelpreis</w:t>
             </w:r>
-            <w:proofErr w:type="spellEnd"/>
             <w:r>
               <w:rPr>
                 <w:color w:val="000000" w:themeColor="text1"/>
@@ -6591,23 +6166,7 @@
                 <w:color w:val="000000" w:themeColor="text1"/>
                 <w:szCs w:val="18"/>
               </w:rPr>
-              <w:t>[</w:t>
-            </w:r>
-            <w:proofErr w:type="spellStart"/>
-            <w:r>
-              <w:rPr>
-                <w:color w:val="000000" w:themeColor="text1"/>
-                <w:szCs w:val="18"/>
-              </w:rPr>
-              <w:t>Projekt_AngebotSumme</w:t>
-            </w:r>
-            <w:proofErr w:type="spellEnd"/>
-            <w:r>
-              <w:rPr>
-                <w:color w:val="000000" w:themeColor="text1"/>
-                <w:szCs w:val="18"/>
-              </w:rPr>
-              <w:t>]</w:t>
+              <w:t>[Projekt_AngebotSumme]</w:t>
             </w:r>
           </w:p>
         </w:tc>
@@ -6854,16 +6413,8 @@
               <w:rPr>
                 <w:b/>
               </w:rPr>
-              <w:t xml:space="preserve">zzgl. gesetzlich gültiger </w:t>
+              <w:t>zzgl. gesetzlich gültiger USt</w:t>
             </w:r>
-            <w:proofErr w:type="spellStart"/>
-            <w:r>
-              <w:rPr>
-                <w:b/>
-              </w:rPr>
-              <w:t>USt</w:t>
-            </w:r>
-            <w:proofErr w:type="spellEnd"/>
             <w:r>
               <w:rPr>
                 <w:b/>
@@ -6901,37 +6452,17 @@
                 <w:sz w:val="18"/>
                 <w:szCs w:val="18"/>
               </w:rPr>
-              <w:t>[</w:t>
-            </w:r>
-            <w:proofErr w:type="spellStart"/>
-            <w:r>
-              <w:rPr>
-                <w:b/>
-                <w:color w:val="000000" w:themeColor="text1"/>
-                <w:sz w:val="18"/>
-                <w:szCs w:val="18"/>
-              </w:rPr>
-              <w:t>Projekt_AngebotSumme</w:t>
-            </w:r>
-            <w:proofErr w:type="spellEnd"/>
-            <w:r>
-              <w:rPr>
-                <w:b/>
-                <w:color w:val="000000" w:themeColor="text1"/>
-                <w:sz w:val="18"/>
-                <w:szCs w:val="18"/>
-              </w:rPr>
-              <w:t>]</w:t>
+              <w:t>[Projekt_AngebotSumme]</w:t>
             </w:r>
           </w:p>
         </w:tc>
       </w:tr>
     </w:tbl>
     <w:p>
-      <w:bookmarkStart w:id="62" w:name="_Toc372806274"/>
-      <w:bookmarkStart w:id="63" w:name="_Toc372807715"/>
-      <w:bookmarkStart w:id="64" w:name="_Toc372808296"/>
-      <w:bookmarkStart w:id="65" w:name="_Toc454977901"/>
+      <w:bookmarkStart w:id="61" w:name="_Toc372806274"/>
+      <w:bookmarkStart w:id="62" w:name="_Toc372807715"/>
+      <w:bookmarkStart w:id="63" w:name="_Toc372808296"/>
+      <w:bookmarkStart w:id="64" w:name="_Toc454977901"/>
     </w:p>
     <w:p>
       <w:pPr>
@@ -6949,34 +6480,34 @@
         <w:pStyle w:val="berschrift2"/>
         <w:ind w:left="426" w:hanging="426"/>
       </w:pPr>
-      <w:bookmarkStart w:id="66" w:name="_Toc372806276"/>
-      <w:bookmarkStart w:id="67" w:name="_Toc372807717"/>
-      <w:bookmarkStart w:id="68" w:name="_Toc372808298"/>
-      <w:bookmarkStart w:id="69" w:name="_Toc454977903"/>
+      <w:bookmarkStart w:id="65" w:name="_Toc372806276"/>
+      <w:bookmarkStart w:id="66" w:name="_Toc372807717"/>
+      <w:bookmarkStart w:id="67" w:name="_Toc372808298"/>
+      <w:bookmarkStart w:id="68" w:name="_Toc454977903"/>
+      <w:bookmarkEnd w:id="61"/>
       <w:bookmarkEnd w:id="62"/>
       <w:bookmarkEnd w:id="63"/>
       <w:bookmarkEnd w:id="64"/>
+      <w:r>
+        <w:t>Haftung</w:t>
+      </w:r>
       <w:bookmarkEnd w:id="65"/>
-      <w:r>
-        <w:t>Haftung</w:t>
-      </w:r>
       <w:bookmarkEnd w:id="66"/>
       <w:bookmarkEnd w:id="67"/>
       <w:bookmarkEnd w:id="68"/>
-      <w:bookmarkEnd w:id="69"/>
     </w:p>
     <w:p>
       <w:pPr>
         <w:pStyle w:val="Kommentartext"/>
         <w:ind w:left="426"/>
       </w:pPr>
-      <w:bookmarkStart w:id="70" w:name="_Toc372806278"/>
-      <w:bookmarkStart w:id="71" w:name="_Toc372807719"/>
-      <w:bookmarkStart w:id="72" w:name="_Toc372808300"/>
-      <w:bookmarkStart w:id="73" w:name="_Toc454977905"/>
-      <w:bookmarkStart w:id="74" w:name="_Toc372806277"/>
-      <w:bookmarkStart w:id="75" w:name="_Toc372807718"/>
-      <w:bookmarkStart w:id="76" w:name="_Toc372808299"/>
+      <w:bookmarkStart w:id="69" w:name="_Toc372806278"/>
+      <w:bookmarkStart w:id="70" w:name="_Toc372807719"/>
+      <w:bookmarkStart w:id="71" w:name="_Toc372808300"/>
+      <w:bookmarkStart w:id="72" w:name="_Toc454977905"/>
+      <w:bookmarkStart w:id="73" w:name="_Toc372806277"/>
+      <w:bookmarkStart w:id="74" w:name="_Toc372807718"/>
+      <w:bookmarkStart w:id="75" w:name="_Toc372808299"/>
       <w:r>
         <w:t xml:space="preserve">Die Haftung ist in der </w:t>
       </w:r>
@@ -6999,20 +6530,12 @@
         <w:ind w:firstLine="139"/>
         <w:jc w:val="center"/>
       </w:pPr>
-      <w:bookmarkStart w:id="77" w:name="TabelleKosten"/>
-      <w:r>
-        <w:t>[</w:t>
-      </w:r>
-      <w:proofErr w:type="spellStart"/>
-      <w:r>
-        <w:t>Projekt_TabelleKosten</w:t>
-      </w:r>
-      <w:proofErr w:type="spellEnd"/>
-      <w:r>
-        <w:t>]</w:t>
+      <w:bookmarkStart w:id="76" w:name="TabelleKosten"/>
+      <w:r>
+        <w:t>[Projekt_TabelleKosten]</w:t>
       </w:r>
     </w:p>
-    <w:bookmarkEnd w:id="77"/>
+    <w:bookmarkEnd w:id="76"/>
     <w:p/>
     <w:p>
       <w:pPr>
@@ -7022,10 +6545,10 @@
       <w:r>
         <w:t>Rahmenvereinbarung</w:t>
       </w:r>
+      <w:bookmarkEnd w:id="69"/>
       <w:bookmarkEnd w:id="70"/>
       <w:bookmarkEnd w:id="71"/>
       <w:bookmarkEnd w:id="72"/>
-      <w:bookmarkEnd w:id="73"/>
     </w:p>
     <w:p>
       <w:pPr>
@@ -7054,7 +6577,7 @@
           </w:ffData>
         </w:fldChar>
       </w:r>
-      <w:bookmarkStart w:id="78" w:name="AGB_Text"/>
+      <w:bookmarkStart w:id="77" w:name="AGB_Text"/>
       <w:r>
         <w:rPr>
           <w:rStyle w:val="Hervorhebung"/>
@@ -7099,31 +6622,31 @@
         </w:rPr>
         <w:fldChar w:fldCharType="end"/>
       </w:r>
-      <w:bookmarkEnd w:id="78"/>
+      <w:bookmarkEnd w:id="77"/>
     </w:p>
     <w:p>
       <w:pPr>
         <w:pStyle w:val="berschrift2"/>
         <w:ind w:left="426" w:hanging="426"/>
       </w:pPr>
-      <w:bookmarkStart w:id="79" w:name="_Toc372806279"/>
-      <w:bookmarkStart w:id="80" w:name="_Toc372807720"/>
-      <w:bookmarkStart w:id="81" w:name="_Toc372808301"/>
-      <w:bookmarkStart w:id="82" w:name="_Toc454977906"/>
-      <w:bookmarkStart w:id="83" w:name="_Toc372806280"/>
-      <w:bookmarkStart w:id="84" w:name="_Toc372807721"/>
-      <w:bookmarkStart w:id="85" w:name="_Toc372808302"/>
-      <w:bookmarkStart w:id="86" w:name="_Toc454977907"/>
+      <w:bookmarkStart w:id="78" w:name="_Toc372806279"/>
+      <w:bookmarkStart w:id="79" w:name="_Toc372807720"/>
+      <w:bookmarkStart w:id="80" w:name="_Toc372808301"/>
+      <w:bookmarkStart w:id="81" w:name="_Toc454977906"/>
+      <w:bookmarkStart w:id="82" w:name="_Toc372806280"/>
+      <w:bookmarkStart w:id="83" w:name="_Toc372807721"/>
+      <w:bookmarkStart w:id="84" w:name="_Toc372808302"/>
+      <w:bookmarkStart w:id="85" w:name="_Toc454977907"/>
+      <w:bookmarkEnd w:id="73"/>
       <w:bookmarkEnd w:id="74"/>
       <w:bookmarkEnd w:id="75"/>
-      <w:bookmarkEnd w:id="76"/>
       <w:r>
         <w:t>Geltungsreihenfolge</w:t>
       </w:r>
+      <w:bookmarkEnd w:id="78"/>
       <w:bookmarkEnd w:id="79"/>
       <w:bookmarkEnd w:id="80"/>
       <w:bookmarkEnd w:id="81"/>
-      <w:bookmarkEnd w:id="82"/>
     </w:p>
     <w:p>
       <w:pPr>
@@ -7298,10 +6821,10 @@
       <w:r>
         <w:t>Angebotsbindung</w:t>
       </w:r>
+      <w:bookmarkEnd w:id="82"/>
       <w:bookmarkEnd w:id="83"/>
       <w:bookmarkEnd w:id="84"/>
       <w:bookmarkEnd w:id="85"/>
-      <w:bookmarkEnd w:id="86"/>
     </w:p>
     <w:sdt>
       <w:sdtPr>
@@ -7358,9 +6881,8 @@
           <w:color w:val="auto"/>
           <w:sz w:val="20"/>
         </w:rPr>
-        <w:t>[</w:t>
-      </w:r>
-      <w:proofErr w:type="spellStart"/>
+        <w:t>[Projekt_Disponent]</w:t>
+      </w:r>
       <w:r>
         <w:rPr>
           <w:rStyle w:val="Hervorhebung"/>
@@ -7369,27 +6891,6 @@
           <w:color w:val="auto"/>
           <w:sz w:val="20"/>
         </w:rPr>
-        <w:t>Projekt_Disponent</w:t>
-      </w:r>
-      <w:proofErr w:type="spellEnd"/>
-      <w:r>
-        <w:rPr>
-          <w:rStyle w:val="Hervorhebung"/>
-          <w:i w:val="0"/>
-          <w:iCs w:val="0"/>
-          <w:color w:val="auto"/>
-          <w:sz w:val="20"/>
-        </w:rPr>
-        <w:t>]</w:t>
-      </w:r>
-      <w:r>
-        <w:rPr>
-          <w:rStyle w:val="Hervorhebung"/>
-          <w:i w:val="0"/>
-          <w:iCs w:val="0"/>
-          <w:color w:val="auto"/>
-          <w:sz w:val="20"/>
-        </w:rPr>
         <w:t xml:space="preserve"> </w:t>
       </w:r>
       <w:r>
@@ -7402,7 +6903,7 @@
         </w:rPr>
         <w:t xml:space="preserve">gerne unter der Rufnummer </w:t>
       </w:r>
-      <w:bookmarkStart w:id="87" w:name="Tel_FENI_Anwender1"/>
+      <w:bookmarkStart w:id="86" w:name="Tel_FENI_Anwender1"/>
       <w:r>
         <w:rPr>
           <w:rStyle w:val="Hervorhebung"/>
@@ -7413,7 +6914,7 @@
         </w:rPr>
         <w:t>0831-526 208-0</w:t>
       </w:r>
-      <w:bookmarkEnd w:id="87"/>
+      <w:bookmarkEnd w:id="86"/>
       <w:r>
         <w:rPr>
           <w:rStyle w:val="Hervorhebung"/>
@@ -7669,25 +7170,7 @@
           <w:sz w:val="20"/>
           <w:szCs w:val="18"/>
         </w:rPr>
-        <w:t>[</w:t>
-      </w:r>
-      <w:proofErr w:type="spellStart"/>
-      <w:r>
-        <w:rPr>
-          <w:color w:val="auto"/>
-          <w:sz w:val="20"/>
-          <w:szCs w:val="18"/>
-        </w:rPr>
-        <w:t>Projekt_Disponent</w:t>
-      </w:r>
-      <w:proofErr w:type="spellEnd"/>
-      <w:r>
-        <w:rPr>
-          <w:color w:val="auto"/>
-          <w:sz w:val="20"/>
-          <w:szCs w:val="18"/>
-        </w:rPr>
-        <w:t>]</w:t>
+        <w:t>[Projekt_Disponent]</w:t>
       </w:r>
     </w:p>
     <w:sectPr>
@@ -8201,7 +7684,7 @@
                               <w:noProof/>
                               <w:sz w:val="16"/>
                             </w:rPr>
-                            <w:t>5</w:t>
+                            <w:t>2</w:t>
                           </w:r>
                           <w:r>
                             <w:rPr>
@@ -8336,7 +7819,7 @@
                         <w:noProof/>
                         <w:sz w:val="16"/>
                       </w:rPr>
-                      <w:t>5</w:t>
+                      <w:t>2</w:t>
                     </w:r>
                     <w:r>
                       <w:rPr>
@@ -13602,20 +13085,24 @@
     <w:rsid w:val="00154F2F"/>
     <w:rsid w:val="00167F92"/>
     <w:rsid w:val="0018754D"/>
+    <w:rsid w:val="001B531B"/>
+    <w:rsid w:val="00215A3D"/>
     <w:rsid w:val="002229C6"/>
     <w:rsid w:val="0024037C"/>
     <w:rsid w:val="00264B0F"/>
     <w:rsid w:val="002E24AA"/>
+    <w:rsid w:val="003121C2"/>
     <w:rsid w:val="003218B9"/>
     <w:rsid w:val="003311C7"/>
     <w:rsid w:val="003557F3"/>
     <w:rsid w:val="0041065C"/>
     <w:rsid w:val="00412C98"/>
+    <w:rsid w:val="004801AB"/>
     <w:rsid w:val="00482CE2"/>
     <w:rsid w:val="00522BEA"/>
     <w:rsid w:val="0056414C"/>
-    <w:rsid w:val="00585433"/>
     <w:rsid w:val="005A1996"/>
+    <w:rsid w:val="005B2384"/>
     <w:rsid w:val="005C191C"/>
     <w:rsid w:val="00620F2E"/>
     <w:rsid w:val="006372F9"/>
@@ -13627,7 +13114,9 @@
     <w:rsid w:val="008468DF"/>
     <w:rsid w:val="00850DA8"/>
     <w:rsid w:val="00874602"/>
+    <w:rsid w:val="008C48C6"/>
     <w:rsid w:val="00945125"/>
+    <w:rsid w:val="00947F03"/>
     <w:rsid w:val="00955FAE"/>
     <w:rsid w:val="00970ABA"/>
     <w:rsid w:val="009732A9"/>
@@ -13635,15 +13124,19 @@
     <w:rsid w:val="009E75B7"/>
     <w:rsid w:val="00A14F85"/>
     <w:rsid w:val="00A21D9D"/>
+    <w:rsid w:val="00A27325"/>
     <w:rsid w:val="00A37638"/>
+    <w:rsid w:val="00AB2DAF"/>
     <w:rsid w:val="00AB743F"/>
     <w:rsid w:val="00AE76E8"/>
+    <w:rsid w:val="00AF4160"/>
     <w:rsid w:val="00AF76CA"/>
     <w:rsid w:val="00B17398"/>
     <w:rsid w:val="00B42374"/>
     <w:rsid w:val="00B87121"/>
     <w:rsid w:val="00BB79EB"/>
     <w:rsid w:val="00BE2AEE"/>
+    <w:rsid w:val="00CA1DA5"/>
     <w:rsid w:val="00CC1B22"/>
     <w:rsid w:val="00CF14F9"/>
     <w:rsid w:val="00D96768"/>
@@ -14702,7 +14195,7 @@
 </file>
 
 <file path=customXml/itemProps2.xml><?xml version="1.0" encoding="utf-8"?>
-<ds:datastoreItem xmlns:ds="http://schemas.openxmlformats.org/officeDocument/2006/customXml" ds:itemID="{6B4369F0-A6F6-4812-B4D9-F5C8BE5BA711}">
+<ds:datastoreItem xmlns:ds="http://schemas.openxmlformats.org/officeDocument/2006/customXml" ds:itemID="{FD5186AB-60DE-4CEB-A4E4-79A7D0DD276E}">
   <ds:schemaRefs>
     <ds:schemaRef ds:uri="http://schemas.openxmlformats.org/officeDocument/2006/bibliography"/>
   </ds:schemaRefs>

</xml_diff>

<commit_message>
Added spire office dependency, included module in documentManager for adding table from excel sheet to the word document
</commit_message>
<xml_diff>
--- a/ContractApplikation/Data/PrototypeVertrag.docx
+++ b/ContractApplikation/Data/PrototypeVertrag.docx
@@ -64,6 +64,7 @@
         </w:rPr>
         <w:t>[</w:t>
       </w:r>
+      <w:proofErr w:type="spellStart"/>
       <w:r>
         <w:rPr>
           <w:sz w:val="22"/>
@@ -76,7 +77,15 @@
           <w:sz w:val="22"/>
           <w:szCs w:val="22"/>
         </w:rPr>
-        <w:t>Firma]</w:t>
+        <w:t>Firma</w:t>
+      </w:r>
+      <w:proofErr w:type="spellEnd"/>
+      <w:r>
+        <w:rPr>
+          <w:sz w:val="22"/>
+          <w:szCs w:val="22"/>
+        </w:rPr>
+        <w:t>]</w:t>
       </w:r>
       <w:r>
         <w:rPr>
@@ -102,6 +111,7 @@
         </w:rPr>
         <w:t>[</w:t>
       </w:r>
+      <w:proofErr w:type="spellStart"/>
       <w:r>
         <w:rPr>
           <w:sz w:val="22"/>
@@ -109,6 +119,7 @@
         </w:rPr>
         <w:t>Kunden_Geschäftsbereich</w:t>
       </w:r>
+      <w:proofErr w:type="spellEnd"/>
       <w:r>
         <w:rPr>
           <w:sz w:val="22"/>
@@ -132,6 +143,7 @@
         </w:rPr>
         <w:t>[</w:t>
       </w:r>
+      <w:proofErr w:type="spellStart"/>
       <w:r>
         <w:rPr>
           <w:sz w:val="22"/>
@@ -139,6 +151,7 @@
         </w:rPr>
         <w:t>Kunden_Abteilungszusatz</w:t>
       </w:r>
+      <w:proofErr w:type="spellEnd"/>
       <w:r>
         <w:rPr>
           <w:sz w:val="22"/>
@@ -172,7 +185,23 @@
           <w:sz w:val="22"/>
           <w:szCs w:val="22"/>
         </w:rPr>
-        <w:t>[Kunden_Abteilung]</w:t>
+        <w:t>[</w:t>
+      </w:r>
+      <w:proofErr w:type="spellStart"/>
+      <w:r>
+        <w:rPr>
+          <w:sz w:val="22"/>
+          <w:szCs w:val="22"/>
+        </w:rPr>
+        <w:t>Kunden_Abteilung</w:t>
+      </w:r>
+      <w:proofErr w:type="spellEnd"/>
+      <w:r>
+        <w:rPr>
+          <w:sz w:val="22"/>
+          <w:szCs w:val="22"/>
+        </w:rPr>
+        <w:t>]</w:t>
       </w:r>
     </w:p>
     <w:p>
@@ -190,6 +219,7 @@
         </w:rPr>
         <w:t>[</w:t>
       </w:r>
+      <w:proofErr w:type="spellStart"/>
       <w:r>
         <w:rPr>
           <w:sz w:val="22"/>
@@ -218,6 +248,7 @@
         </w:rPr>
         <w:t>ame</w:t>
       </w:r>
+      <w:proofErr w:type="spellEnd"/>
       <w:r>
         <w:rPr>
           <w:sz w:val="22"/>
@@ -239,7 +270,23 @@
           <w:sz w:val="22"/>
           <w:szCs w:val="22"/>
         </w:rPr>
-        <w:t>[Kunden_Strasse]</w:t>
+        <w:t>[</w:t>
+      </w:r>
+      <w:proofErr w:type="spellStart"/>
+      <w:r>
+        <w:rPr>
+          <w:sz w:val="22"/>
+          <w:szCs w:val="22"/>
+        </w:rPr>
+        <w:t>Kunden_Strasse</w:t>
+      </w:r>
+      <w:proofErr w:type="spellEnd"/>
+      <w:r>
+        <w:rPr>
+          <w:sz w:val="22"/>
+          <w:szCs w:val="22"/>
+        </w:rPr>
+        <w:t>]</w:t>
       </w:r>
     </w:p>
     <w:p>
@@ -256,22 +303,54 @@
           <w:sz w:val="22"/>
           <w:szCs w:val="22"/>
         </w:rPr>
-        <w:t>[Kunden_PLZ]</w:t>
-      </w:r>
+        <w:t>[</w:t>
+      </w:r>
+      <w:proofErr w:type="spellStart"/>
       <w:r>
         <w:rPr>
           <w:sz w:val="22"/>
           <w:szCs w:val="22"/>
         </w:rPr>
-        <w:t xml:space="preserve"> </w:t>
-      </w:r>
-      <w:bookmarkEnd w:id="2"/>
+        <w:t>Kunden_PLZ</w:t>
+      </w:r>
+      <w:proofErr w:type="spellEnd"/>
       <w:r>
         <w:rPr>
           <w:sz w:val="22"/>
           <w:szCs w:val="22"/>
         </w:rPr>
-        <w:t>[Kunden_Ort]</w:t>
+        <w:t>]</w:t>
+      </w:r>
+      <w:r>
+        <w:rPr>
+          <w:sz w:val="22"/>
+          <w:szCs w:val="22"/>
+        </w:rPr>
+        <w:t xml:space="preserve"> </w:t>
+      </w:r>
+      <w:bookmarkEnd w:id="2"/>
+      <w:r>
+        <w:rPr>
+          <w:sz w:val="22"/>
+          <w:szCs w:val="22"/>
+        </w:rPr>
+        <w:t>[</w:t>
+      </w:r>
+      <w:proofErr w:type="spellStart"/>
+      <w:r>
+        <w:rPr>
+          <w:sz w:val="22"/>
+          <w:szCs w:val="22"/>
+        </w:rPr>
+        <w:t>Kunden_Ort</w:t>
+      </w:r>
+      <w:proofErr w:type="spellEnd"/>
+      <w:r>
+        <w:rPr>
+          <w:sz w:val="22"/>
+          <w:szCs w:val="22"/>
+        </w:rPr>
+        <w:t>]</w:t>
       </w:r>
     </w:p>
     <w:p>
@@ -495,6 +574,7 @@
         </w:rPr>
         <w:t xml:space="preserve"> Zeichen: </w:t>
       </w:r>
+      <w:proofErr w:type="spellStart"/>
       <w:r>
         <w:rPr>
           <w:rFonts w:ascii="Arial Narrow" w:hAnsi="Arial Narrow"/>
@@ -502,6 +582,7 @@
         </w:rPr>
         <w:t>bae</w:t>
       </w:r>
+      <w:proofErr w:type="spellEnd"/>
       <w:r>
         <w:rPr>
           <w:rFonts w:ascii="Arial Narrow" w:hAnsi="Arial Narrow"/>
@@ -611,20 +692,7 @@
           <w:sz w:val="22"/>
           <w:szCs w:val="22"/>
         </w:rPr>
-        <w:t>[Projekt_Projektnummer</w:t>
-      </w:r>
-      <w:bookmarkStart w:id="3" w:name="_GoBack"/>
-      <w:bookmarkEnd w:id="3"/>
-      <w:r>
-        <w:rPr>
-          <w:b/>
-          <w:noProof/>
-          <w:snapToGrid/>
-          <w:spacing w:val="-6"/>
-          <w:sz w:val="22"/>
-          <w:szCs w:val="22"/>
-        </w:rPr>
-        <w:t>]</w:t>
+        <w:t>[Projekt_Projektnummer]</w:t>
       </w:r>
     </w:p>
     <w:p>
@@ -684,36 +752,61 @@
         </w:rPr>
         <w:t xml:space="preserve"> </w:t>
       </w:r>
-      <w:bookmarkStart w:id="4" w:name="AP_Kunde_kurz"/>
+      <w:bookmarkStart w:id="3" w:name="AP_Kunde_kurz"/>
       <w:r>
         <w:rPr>
           <w:sz w:val="22"/>
           <w:szCs w:val="22"/>
         </w:rPr>
-        <w:t>[Kunden_Anrede]</w:t>
-      </w:r>
+        <w:t>[</w:t>
+      </w:r>
+      <w:proofErr w:type="spellStart"/>
       <w:r>
         <w:rPr>
           <w:sz w:val="22"/>
           <w:szCs w:val="22"/>
         </w:rPr>
-        <w:t xml:space="preserve"> </w:t>
-      </w:r>
+        <w:t>Kunden_Anrede</w:t>
+      </w:r>
+      <w:proofErr w:type="spellEnd"/>
       <w:r>
         <w:rPr>
           <w:sz w:val="22"/>
           <w:szCs w:val="22"/>
         </w:rPr>
-        <w:t>[Kunden_</w:t>
+        <w:t>]</w:t>
       </w:r>
       <w:r>
         <w:rPr>
           <w:sz w:val="22"/>
           <w:szCs w:val="22"/>
         </w:rPr>
+        <w:t xml:space="preserve"> </w:t>
+      </w:r>
+      <w:r>
+        <w:rPr>
+          <w:sz w:val="22"/>
+          <w:szCs w:val="22"/>
+        </w:rPr>
+        <w:t>[</w:t>
+      </w:r>
+      <w:proofErr w:type="spellStart"/>
+      <w:r>
+        <w:rPr>
+          <w:sz w:val="22"/>
+          <w:szCs w:val="22"/>
+        </w:rPr>
+        <w:t>Kunden_</w:t>
+      </w:r>
+      <w:r>
+        <w:rPr>
+          <w:sz w:val="22"/>
+          <w:szCs w:val="22"/>
+        </w:rPr>
         <w:t>Nachname</w:t>
       </w:r>
-      <w:bookmarkEnd w:id="4"/>
+      <w:bookmarkEnd w:id="3"/>
+      <w:proofErr w:type="spellEnd"/>
       <w:r>
         <w:rPr>
           <w:sz w:val="22"/>
@@ -762,20 +855,36 @@
         </w:rPr>
         <w:t xml:space="preserve"> </w:t>
       </w:r>
-      <w:bookmarkStart w:id="5" w:name="ang_APV_Kontakt"/>
+      <w:bookmarkStart w:id="4" w:name="ang_APV_Kontakt"/>
       <w:r>
         <w:rPr>
           <w:sz w:val="22"/>
           <w:szCs w:val="22"/>
         </w:rPr>
-        <w:t>[Projekt_Gesprächsperson]</w:t>
-      </w:r>
-      <w:bookmarkEnd w:id="5"/>
+        <w:t>[</w:t>
+      </w:r>
+      <w:proofErr w:type="spellStart"/>
       <w:r>
         <w:rPr>
           <w:sz w:val="22"/>
           <w:szCs w:val="22"/>
         </w:rPr>
+        <w:t>Projekt_Gesprächsperson</w:t>
+      </w:r>
+      <w:proofErr w:type="spellEnd"/>
+      <w:r>
+        <w:rPr>
+          <w:sz w:val="22"/>
+          <w:szCs w:val="22"/>
+        </w:rPr>
+        <w:t>]</w:t>
+      </w:r>
+      <w:bookmarkEnd w:id="4"/>
+      <w:r>
+        <w:rPr>
+          <w:sz w:val="22"/>
+          <w:szCs w:val="22"/>
+        </w:rPr>
         <w:t xml:space="preserve"> unterbreiten wir Ihnen freibleibend nachfolgendes Angebot.</w:t>
       </w:r>
     </w:p>
@@ -797,8 +906,8 @@
         </w:rPr>
       </w:pPr>
     </w:p>
-    <w:bookmarkStart w:id="6" w:name="FAArt"/>
-    <w:bookmarkStart w:id="7" w:name="NameNL"/>
+    <w:bookmarkStart w:id="5" w:name="FAArt"/>
+    <w:bookmarkStart w:id="6" w:name="NameNL"/>
     <w:p>
       <w:pPr>
         <w:framePr w:w="2398" w:h="5897" w:hSpace="142" w:wrap="notBeside" w:vAnchor="page" w:hAnchor="page" w:x="8761" w:y="10309"/>
@@ -892,7 +1001,7 @@
           </mc:Fallback>
         </mc:AlternateContent>
       </w:r>
-      <w:bookmarkEnd w:id="6"/>
+      <w:bookmarkEnd w:id="5"/>
       <w:r>
         <w:rPr>
           <w:rFonts w:ascii="Arial Narrow" w:eastAsia="Arial" w:hAnsi="Arial Narrow" w:cs="Arial"/>
@@ -957,7 +1066,7 @@
         <w:fldChar w:fldCharType="end"/>
       </w:r>
     </w:p>
-    <w:bookmarkEnd w:id="7"/>
+    <w:bookmarkEnd w:id="6"/>
     <w:p>
       <w:pPr>
         <w:framePr w:w="2398" w:h="5897" w:hSpace="142" w:wrap="notBeside" w:vAnchor="page" w:hAnchor="page" w:x="8761" w:y="10309"/>
@@ -3338,12 +3447,14 @@
         <w:rPr>
           <w:sz w:val="22"/>
           <w:szCs w:val="22"/>
+          <w:lang w:val="en-US"/>
         </w:rPr>
       </w:pPr>
       <w:r>
         <w:rPr>
           <w:sz w:val="22"/>
           <w:szCs w:val="22"/>
+          <w:lang w:val="en-US"/>
         </w:rPr>
         <w:t>FERCHAU Engineering GmbH</w:t>
       </w:r>
@@ -3354,6 +3465,7 @@
         <w:rPr>
           <w:sz w:val="22"/>
           <w:szCs w:val="22"/>
+          <w:lang w:val="en-US"/>
         </w:rPr>
       </w:pPr>
       <w:r>
@@ -3431,6 +3543,7 @@
         <w:rPr>
           <w:sz w:val="22"/>
           <w:szCs w:val="22"/>
+          <w:lang w:val="en-US"/>
         </w:rPr>
       </w:pPr>
     </w:p>
@@ -3439,6 +3552,7 @@
         <w:rPr>
           <w:sz w:val="22"/>
           <w:szCs w:val="22"/>
+          <w:lang w:val="en-US"/>
         </w:rPr>
         <w:alias w:val="Vollmacht"/>
         <w:tag w:val="Vollmacht"/>
@@ -3462,14 +3576,26 @@
             <w:rPr>
               <w:sz w:val="22"/>
               <w:szCs w:val="22"/>
+              <w:lang w:val="en-US"/>
             </w:rPr>
           </w:pPr>
+          <w:proofErr w:type="gramStart"/>
           <w:r>
             <w:rPr>
               <w:sz w:val="22"/>
               <w:szCs w:val="22"/>
+              <w:lang w:val="en-US"/>
             </w:rPr>
-            <w:t>i. V.</w:t>
+            <w:t>i</w:t>
+          </w:r>
+          <w:proofErr w:type="gramEnd"/>
+          <w:r>
+            <w:rPr>
+              <w:sz w:val="22"/>
+              <w:szCs w:val="22"/>
+              <w:lang w:val="en-US"/>
+            </w:rPr>
+            <w:t>. V.</w:t>
           </w:r>
         </w:p>
       </w:sdtContent>
@@ -3480,6 +3606,7 @@
         <w:rPr>
           <w:sz w:val="22"/>
           <w:szCs w:val="22"/>
+          <w:lang w:val="en-US"/>
         </w:rPr>
       </w:pPr>
     </w:p>
@@ -3496,7 +3623,23 @@
           <w:sz w:val="22"/>
           <w:szCs w:val="22"/>
         </w:rPr>
-        <w:t>[Projekt_Disponent]</w:t>
+        <w:t>[</w:t>
+      </w:r>
+      <w:proofErr w:type="spellStart"/>
+      <w:r>
+        <w:rPr>
+          <w:sz w:val="22"/>
+          <w:szCs w:val="22"/>
+        </w:rPr>
+        <w:t>Projekt_Disponent</w:t>
+      </w:r>
+      <w:proofErr w:type="spellEnd"/>
+      <w:r>
+        <w:rPr>
+          <w:sz w:val="22"/>
+          <w:szCs w:val="22"/>
+        </w:rPr>
+        <w:t>]</w:t>
       </w:r>
     </w:p>
     <w:p>
@@ -4127,35 +4270,35 @@
       <w:pPr>
         <w:pStyle w:val="berschrift1"/>
       </w:pPr>
-      <w:bookmarkStart w:id="8" w:name="_Toc372806256"/>
-      <w:bookmarkStart w:id="9" w:name="_Toc372807697"/>
-      <w:bookmarkStart w:id="10" w:name="_Toc372808278"/>
-      <w:bookmarkStart w:id="11" w:name="_Toc454977883"/>
+      <w:bookmarkStart w:id="7" w:name="_Toc372806256"/>
+      <w:bookmarkStart w:id="8" w:name="_Toc372807697"/>
+      <w:bookmarkStart w:id="9" w:name="_Toc372808278"/>
+      <w:bookmarkStart w:id="10" w:name="_Toc454977883"/>
       <w:r>
         <w:lastRenderedPageBreak/>
         <w:t>LEISTUNGSBESCHREIBUNG</w:t>
       </w:r>
+      <w:bookmarkEnd w:id="7"/>
       <w:bookmarkEnd w:id="8"/>
       <w:bookmarkEnd w:id="9"/>
       <w:bookmarkEnd w:id="10"/>
-      <w:bookmarkEnd w:id="11"/>
     </w:p>
     <w:p>
       <w:pPr>
         <w:pStyle w:val="berschrift2"/>
         <w:ind w:left="426" w:hanging="426"/>
       </w:pPr>
-      <w:bookmarkStart w:id="12" w:name="_Toc372806257"/>
-      <w:bookmarkStart w:id="13" w:name="_Toc372807698"/>
-      <w:bookmarkStart w:id="14" w:name="_Toc372808279"/>
-      <w:bookmarkStart w:id="15" w:name="_Toc454977884"/>
+      <w:bookmarkStart w:id="11" w:name="_Toc372806257"/>
+      <w:bookmarkStart w:id="12" w:name="_Toc372807698"/>
+      <w:bookmarkStart w:id="13" w:name="_Toc372808279"/>
+      <w:bookmarkStart w:id="14" w:name="_Toc454977884"/>
       <w:r>
         <w:t>Projektbeschreibung</w:t>
       </w:r>
+      <w:bookmarkEnd w:id="11"/>
       <w:bookmarkEnd w:id="12"/>
       <w:bookmarkEnd w:id="13"/>
       <w:bookmarkEnd w:id="14"/>
-      <w:bookmarkEnd w:id="15"/>
       <w:r>
         <w:t>/Thema:</w:t>
       </w:r>
@@ -4171,7 +4314,7 @@
           <w:szCs w:val="20"/>
         </w:rPr>
       </w:pPr>
-      <w:bookmarkStart w:id="16" w:name="projekt_bezeichnung"/>
+      <w:bookmarkStart w:id="15" w:name="projekt_bezeichnung"/>
       <w:r>
         <w:rPr>
           <w:rFonts w:ascii="Arial" w:hAnsi="Arial"/>
@@ -4181,6 +4324,7 @@
         </w:rPr>
         <w:t>[</w:t>
       </w:r>
+      <w:proofErr w:type="spellStart"/>
       <w:r>
         <w:rPr>
           <w:rFonts w:ascii="Arial" w:hAnsi="Arial"/>
@@ -4199,7 +4343,7 @@
         </w:rPr>
         <w:t>_</w:t>
       </w:r>
-      <w:bookmarkEnd w:id="16"/>
+      <w:bookmarkEnd w:id="15"/>
       <w:r>
         <w:rPr>
           <w:rFonts w:ascii="Arial" w:hAnsi="Arial"/>
@@ -4218,6 +4362,7 @@
         </w:rPr>
         <w:t>Titel</w:t>
       </w:r>
+      <w:proofErr w:type="spellEnd"/>
       <w:r>
         <w:rPr>
           <w:rFonts w:ascii="Arial" w:hAnsi="Arial"/>
@@ -4487,20 +4632,20 @@
         <w:pStyle w:val="berschrift2"/>
         <w:ind w:left="426" w:hanging="426"/>
       </w:pPr>
-      <w:bookmarkStart w:id="17" w:name="_Toc372806259"/>
-      <w:bookmarkStart w:id="18" w:name="_Toc372807700"/>
-      <w:bookmarkStart w:id="19" w:name="_Toc372808281"/>
-      <w:bookmarkStart w:id="20" w:name="_Toc454977886"/>
+      <w:bookmarkStart w:id="16" w:name="_Toc372806259"/>
+      <w:bookmarkStart w:id="17" w:name="_Toc372807700"/>
+      <w:bookmarkStart w:id="18" w:name="_Toc372808281"/>
+      <w:bookmarkStart w:id="19" w:name="_Toc454977886"/>
       <w:r>
         <w:t>Arbeitspaket</w:t>
       </w:r>
       <w:r>
         <w:t xml:space="preserve"> (AP)</w:t>
       </w:r>
+      <w:bookmarkEnd w:id="16"/>
       <w:bookmarkEnd w:id="17"/>
       <w:bookmarkEnd w:id="18"/>
       <w:bookmarkEnd w:id="19"/>
-      <w:bookmarkEnd w:id="20"/>
       <w:r>
         <w:t>/Leistungsbeschreibung</w:t>
       </w:r>
@@ -4515,21 +4660,29 @@
       </w:sdtPr>
       <w:sdtEndPr/>
       <w:sdtContent>
-        <w:bookmarkStart w:id="21" w:name="projekt_beschreibung" w:displacedByCustomXml="prev"/>
+        <w:bookmarkStart w:id="20" w:name="projekt_beschreibung" w:displacedByCustomXml="prev"/>
         <w:p>
           <w:pPr>
             <w:ind w:left="426"/>
           </w:pPr>
           <w:r>
-            <w:t>[Projekt_ProjektB</w:t>
+            <w:t>[</w:t>
+          </w:r>
+          <w:proofErr w:type="spellStart"/>
+          <w:r>
+            <w:t>Projekt_ProjektB</w:t>
           </w:r>
           <w:r>
-            <w:t>eschreibung]</w:t>
+            <w:t>eschreibung</w:t>
+          </w:r>
+          <w:proofErr w:type="spellEnd"/>
+          <w:r>
+            <w:t>]</w:t>
           </w:r>
         </w:p>
       </w:sdtContent>
     </w:sdt>
-    <w:bookmarkEnd w:id="21" w:displacedByCustomXml="prev"/>
+    <w:bookmarkEnd w:id="20" w:displacedByCustomXml="prev"/>
     <w:p>
       <w:pPr>
         <w:pStyle w:val="berschrift2"/>
@@ -4682,7 +4835,18 @@
                 <w:sz w:val="18"/>
                 <w:szCs w:val="18"/>
               </w:rPr>
-              <w:t>[Projekt_</w:t>
+              <w:t>[</w:t>
+            </w:r>
+            <w:proofErr w:type="spellStart"/>
+            <w:r>
+              <w:rPr>
+                <w:rFonts w:ascii="Arial" w:hAnsi="Arial"/>
+                <w:b/>
+                <w:color w:val="auto"/>
+                <w:sz w:val="18"/>
+                <w:szCs w:val="18"/>
+              </w:rPr>
+              <w:t>Projekt_</w:t>
             </w:r>
             <w:r>
               <w:rPr>
@@ -4692,7 +4856,18 @@
                 <w:sz w:val="18"/>
                 <w:szCs w:val="18"/>
               </w:rPr>
-              <w:t>ProjektTitel]</w:t>
+              <w:t>ProjektTitel</w:t>
+            </w:r>
+            <w:proofErr w:type="spellEnd"/>
+            <w:r>
+              <w:rPr>
+                <w:rFonts w:ascii="Arial" w:hAnsi="Arial"/>
+                <w:b/>
+                <w:color w:val="auto"/>
+                <w:sz w:val="18"/>
+                <w:szCs w:val="18"/>
+              </w:rPr>
+              <w:t>]</w:t>
             </w:r>
           </w:p>
         </w:tc>
@@ -4874,17 +5049,17 @@
         <w:pStyle w:val="berschrift2"/>
         <w:ind w:left="426" w:hanging="426"/>
       </w:pPr>
-      <w:bookmarkStart w:id="22" w:name="_Toc372806262"/>
-      <w:bookmarkStart w:id="23" w:name="_Toc372807703"/>
-      <w:bookmarkStart w:id="24" w:name="_Toc372808284"/>
-      <w:bookmarkStart w:id="25" w:name="_Toc454977889"/>
+      <w:bookmarkStart w:id="21" w:name="_Toc372806262"/>
+      <w:bookmarkStart w:id="22" w:name="_Toc372807703"/>
+      <w:bookmarkStart w:id="23" w:name="_Toc372808284"/>
+      <w:bookmarkStart w:id="24" w:name="_Toc454977889"/>
       <w:r>
         <w:t>Information über Projektfortschritt</w:t>
       </w:r>
+      <w:bookmarkEnd w:id="21"/>
       <w:bookmarkEnd w:id="22"/>
       <w:bookmarkEnd w:id="23"/>
       <w:bookmarkEnd w:id="24"/>
-      <w:bookmarkEnd w:id="25"/>
     </w:p>
     <w:sdt>
       <w:sdtPr>
@@ -4948,10 +5123,10 @@
           <w:sz w:val="20"/>
         </w:rPr>
       </w:pPr>
-      <w:bookmarkStart w:id="26" w:name="_Toc372806265"/>
-      <w:bookmarkStart w:id="27" w:name="_Toc372807706"/>
-      <w:bookmarkStart w:id="28" w:name="_Toc372808287"/>
-      <w:bookmarkStart w:id="29" w:name="_Toc454977892"/>
+      <w:bookmarkStart w:id="25" w:name="_Toc372806265"/>
+      <w:bookmarkStart w:id="26" w:name="_Toc372807706"/>
+      <w:bookmarkStart w:id="27" w:name="_Toc372808287"/>
+      <w:bookmarkStart w:id="28" w:name="_Toc454977892"/>
       <w:r>
         <w:rPr>
           <w:rStyle w:val="Hervorhebung"/>
@@ -4990,13 +5165,10 @@
           <w:color w:val="auto"/>
           <w:sz w:val="20"/>
         </w:rPr>
-        <w:t>[Projekt_StartDatum]</w:t>
-      </w:r>
-    </w:p>
-    <w:p>
-      <w:pPr>
-        <w:pStyle w:val="Text"/>
-        <w:ind w:left="426"/>
+        <w:t>[</w:t>
+      </w:r>
+      <w:proofErr w:type="spellStart"/>
+      <w:r>
         <w:rPr>
           <w:rStyle w:val="Hervorhebung"/>
           <w:i w:val="0"/>
@@ -5004,7 +5176,9 @@
           <w:color w:val="auto"/>
           <w:sz w:val="20"/>
         </w:rPr>
-      </w:pPr>
+        <w:t>Projekt_StartDatum</w:t>
+      </w:r>
+      <w:proofErr w:type="spellEnd"/>
       <w:r>
         <w:rPr>
           <w:rStyle w:val="Hervorhebung"/>
@@ -5013,10 +5187,13 @@
           <w:color w:val="auto"/>
           <w:sz w:val="20"/>
         </w:rPr>
-        <w:lastRenderedPageBreak/>
-        <w:t xml:space="preserve">Es wird davon ausgegangen, dass bis zum </w:t>
-      </w:r>
-      <w:r>
+        <w:t>]</w:t>
+      </w:r>
+    </w:p>
+    <w:p>
+      <w:pPr>
+        <w:pStyle w:val="Text"/>
+        <w:ind w:left="426"/>
         <w:rPr>
           <w:rStyle w:val="Hervorhebung"/>
           <w:i w:val="0"/>
@@ -5024,8 +5201,7 @@
           <w:color w:val="auto"/>
           <w:sz w:val="20"/>
         </w:rPr>
-        <w:t xml:space="preserve">[Projekt_StartDatum] </w:t>
-      </w:r>
+      </w:pPr>
       <w:r>
         <w:rPr>
           <w:rStyle w:val="Hervorhebung"/>
@@ -5034,6 +5210,49 @@
           <w:color w:val="auto"/>
           <w:sz w:val="20"/>
         </w:rPr>
+        <w:lastRenderedPageBreak/>
+        <w:t xml:space="preserve">Es wird davon ausgegangen, dass bis zum </w:t>
+      </w:r>
+      <w:r>
+        <w:rPr>
+          <w:rStyle w:val="Hervorhebung"/>
+          <w:i w:val="0"/>
+          <w:iCs w:val="0"/>
+          <w:color w:val="auto"/>
+          <w:sz w:val="20"/>
+        </w:rPr>
+        <w:t>[</w:t>
+      </w:r>
+      <w:proofErr w:type="spellStart"/>
+      <w:r>
+        <w:rPr>
+          <w:rStyle w:val="Hervorhebung"/>
+          <w:i w:val="0"/>
+          <w:iCs w:val="0"/>
+          <w:color w:val="auto"/>
+          <w:sz w:val="20"/>
+        </w:rPr>
+        <w:t>Projekt_StartDatum</w:t>
+      </w:r>
+      <w:proofErr w:type="spellEnd"/>
+      <w:r>
+        <w:rPr>
+          <w:rStyle w:val="Hervorhebung"/>
+          <w:i w:val="0"/>
+          <w:iCs w:val="0"/>
+          <w:color w:val="auto"/>
+          <w:sz w:val="20"/>
+        </w:rPr>
+        <w:t xml:space="preserve">] </w:t>
+      </w:r>
+      <w:r>
+        <w:rPr>
+          <w:rStyle w:val="Hervorhebung"/>
+          <w:i w:val="0"/>
+          <w:iCs w:val="0"/>
+          <w:color w:val="auto"/>
+          <w:sz w:val="20"/>
+        </w:rPr>
         <w:t>alle notwendigen kaufmännischen und technischen Einzelheiten geklärt sind. Unter dieser Prämisse kann der Projektstart eingehalten werden. Wenn die Parameter bis zum o. g. Datum nicht geklärt sind, werden die Parteien einen späteren Projektstart vereinbaren.</w:t>
       </w:r>
     </w:p>
@@ -5045,10 +5264,10 @@
       <w:r>
         <w:t>Abgabe der Arbeiten</w:t>
       </w:r>
+      <w:bookmarkEnd w:id="25"/>
       <w:bookmarkEnd w:id="26"/>
       <w:bookmarkEnd w:id="27"/>
       <w:bookmarkEnd w:id="28"/>
-      <w:bookmarkEnd w:id="29"/>
     </w:p>
     <w:tbl>
       <w:tblPr>
@@ -5115,7 +5334,19 @@
                 <w:sz w:val="18"/>
                 <w:szCs w:val="18"/>
               </w:rPr>
-              <w:t>[Projekt_</w:t>
+              <w:t>[</w:t>
+            </w:r>
+            <w:proofErr w:type="spellStart"/>
+            <w:r>
+              <w:rPr>
+                <w:rFonts w:ascii="Arial" w:hAnsi="Arial" w:cs="Arial"/>
+                <w:b/>
+                <w:snapToGrid w:val="0"/>
+                <w:color w:val="auto"/>
+                <w:sz w:val="18"/>
+                <w:szCs w:val="18"/>
+              </w:rPr>
+              <w:t>Projekt_</w:t>
             </w:r>
             <w:r>
               <w:rPr>
@@ -5126,7 +5357,19 @@
                 <w:sz w:val="18"/>
                 <w:szCs w:val="18"/>
               </w:rPr>
-              <w:t>ProjektTitel]</w:t>
+              <w:t>ProjektTitel</w:t>
+            </w:r>
+            <w:proofErr w:type="spellEnd"/>
+            <w:r>
+              <w:rPr>
+                <w:rFonts w:ascii="Arial" w:hAnsi="Arial" w:cs="Arial"/>
+                <w:b/>
+                <w:snapToGrid w:val="0"/>
+                <w:color w:val="auto"/>
+                <w:sz w:val="18"/>
+                <w:szCs w:val="18"/>
+              </w:rPr>
+              <w:t>]</w:t>
             </w:r>
           </w:p>
         </w:tc>
@@ -5233,7 +5476,23 @@
                 <w:color w:val="000000" w:themeColor="text1"/>
                 <w:szCs w:val="16"/>
               </w:rPr>
-              <w:t>[Projekt_EndDatum]</w:t>
+              <w:t>[</w:t>
+            </w:r>
+            <w:proofErr w:type="spellStart"/>
+            <w:r>
+              <w:rPr>
+                <w:color w:val="000000" w:themeColor="text1"/>
+                <w:szCs w:val="16"/>
+              </w:rPr>
+              <w:t>Projekt_EndDatum</w:t>
+            </w:r>
+            <w:proofErr w:type="spellEnd"/>
+            <w:r>
+              <w:rPr>
+                <w:color w:val="000000" w:themeColor="text1"/>
+                <w:szCs w:val="16"/>
+              </w:rPr>
+              <w:t>]</w:t>
             </w:r>
             <w:r>
               <w:rPr>
@@ -5258,17 +5517,17 @@
         <w:pStyle w:val="berschrift2"/>
         <w:ind w:left="426" w:hanging="426"/>
       </w:pPr>
-      <w:bookmarkStart w:id="30" w:name="_Toc372806266"/>
-      <w:bookmarkStart w:id="31" w:name="_Toc372807707"/>
-      <w:bookmarkStart w:id="32" w:name="_Toc372808288"/>
-      <w:bookmarkStart w:id="33" w:name="_Toc454977893"/>
+      <w:bookmarkStart w:id="29" w:name="_Toc372806266"/>
+      <w:bookmarkStart w:id="30" w:name="_Toc372807707"/>
+      <w:bookmarkStart w:id="31" w:name="_Toc372808288"/>
+      <w:bookmarkStart w:id="32" w:name="_Toc454977893"/>
       <w:r>
         <w:t>Ausführungsort</w:t>
       </w:r>
+      <w:bookmarkEnd w:id="29"/>
       <w:bookmarkEnd w:id="30"/>
       <w:bookmarkEnd w:id="31"/>
       <w:bookmarkEnd w:id="32"/>
-      <w:bookmarkEnd w:id="33"/>
     </w:p>
     <w:p>
       <w:pPr>
@@ -5279,9 +5538,9 @@
           <w:sz w:val="20"/>
         </w:rPr>
       </w:pPr>
-      <w:bookmarkStart w:id="34" w:name="_Toc372806267"/>
-      <w:bookmarkStart w:id="35" w:name="_Toc372807708"/>
-      <w:bookmarkStart w:id="36" w:name="_Toc372808289"/>
+      <w:bookmarkStart w:id="33" w:name="_Toc372806267"/>
+      <w:bookmarkStart w:id="34" w:name="_Toc372807708"/>
+      <w:bookmarkStart w:id="35" w:name="_Toc372808289"/>
       <w:r>
         <w:rPr>
           <w:noProof/>
@@ -5365,7 +5624,15 @@
         <w:t xml:space="preserve"> </w:t>
       </w:r>
       <w:r>
-        <w:t>[Kunden_Vollname]</w:t>
+        <w:t>[</w:t>
+      </w:r>
+      <w:proofErr w:type="spellStart"/>
+      <w:r>
+        <w:t>Kunden_Vollname</w:t>
+      </w:r>
+      <w:proofErr w:type="spellEnd"/>
+      <w:r>
+        <w:t>]</w:t>
       </w:r>
       <w:r>
         <w:t>,</w:t>
@@ -5376,16 +5643,24 @@
       <w:r>
         <w:tab/>
       </w:r>
-      <w:bookmarkStart w:id="37" w:name="AP_Kunde_Art"/>
+      <w:bookmarkStart w:id="36" w:name="AP_Kunde_Art"/>
       <w:r>
         <w:t>Mail</w:t>
       </w:r>
-      <w:bookmarkEnd w:id="37"/>
+      <w:bookmarkEnd w:id="36"/>
       <w:r>
         <w:t xml:space="preserve">: </w:t>
       </w:r>
       <w:r>
-        <w:t>[Kunden_Email]</w:t>
+        <w:t>[</w:t>
+      </w:r>
+      <w:proofErr w:type="spellStart"/>
+      <w:r>
+        <w:t>Kunden_Email</w:t>
+      </w:r>
+      <w:proofErr w:type="spellEnd"/>
+      <w:r>
+        <w:t>]</w:t>
       </w:r>
     </w:p>
     <w:p>
@@ -5419,7 +5694,15 @@
         <w:t xml:space="preserve"> </w:t>
       </w:r>
       <w:r>
-        <w:t>[Projekt_Koordinator]</w:t>
+        <w:t>[</w:t>
+      </w:r>
+      <w:proofErr w:type="spellStart"/>
+      <w:r>
+        <w:t>Projekt_Koordinator</w:t>
+      </w:r>
+      <w:proofErr w:type="spellEnd"/>
+      <w:r>
+        <w:t>]</w:t>
       </w:r>
       <w:r>
         <w:t>,</w:t>
@@ -5428,11 +5711,11 @@
         <w:tab/>
         <w:t xml:space="preserve">  Tel.: </w:t>
       </w:r>
-      <w:bookmarkStart w:id="38" w:name="Tel_Koordinator"/>
+      <w:bookmarkStart w:id="37" w:name="Tel_Koordinator"/>
       <w:r>
         <w:t>08323-986 25-26</w:t>
       </w:r>
-      <w:bookmarkEnd w:id="38"/>
+      <w:bookmarkEnd w:id="37"/>
     </w:p>
     <w:p>
       <w:pPr>
@@ -5448,7 +5731,15 @@
         <w:t xml:space="preserve"> </w:t>
       </w:r>
       <w:r>
-        <w:t>[Projekt_Disponent]</w:t>
+        <w:t>[</w:t>
+      </w:r>
+      <w:proofErr w:type="spellStart"/>
+      <w:r>
+        <w:t>Projekt_Disponent</w:t>
+      </w:r>
+      <w:proofErr w:type="spellEnd"/>
+      <w:r>
+        <w:t>]</w:t>
       </w:r>
       <w:r>
         <w:t>,</w:t>
@@ -5457,28 +5748,28 @@
         <w:tab/>
         <w:t xml:space="preserve">  Tel.: </w:t>
       </w:r>
-      <w:bookmarkStart w:id="39" w:name="Tel_FENI_Anwender"/>
+      <w:bookmarkStart w:id="38" w:name="Tel_FENI_Anwender"/>
       <w:r>
         <w:t>0831-526 208-0</w:t>
       </w:r>
+      <w:bookmarkEnd w:id="38"/>
+    </w:p>
+    <w:p>
+      <w:pPr>
+        <w:pStyle w:val="berschrift2"/>
+        <w:ind w:left="426" w:hanging="426"/>
+      </w:pPr>
+      <w:bookmarkStart w:id="39" w:name="_Toc454977894"/>
+      <w:r>
+        <w:t xml:space="preserve">Unterstützung seitens Auftraggeber </w:t>
+      </w:r>
+      <w:bookmarkEnd w:id="33"/>
+      <w:bookmarkEnd w:id="34"/>
+      <w:bookmarkEnd w:id="35"/>
       <w:bookmarkEnd w:id="39"/>
     </w:p>
     <w:p>
       <w:pPr>
-        <w:pStyle w:val="berschrift2"/>
-        <w:ind w:left="426" w:hanging="426"/>
-      </w:pPr>
-      <w:bookmarkStart w:id="40" w:name="_Toc454977894"/>
-      <w:r>
-        <w:t xml:space="preserve">Unterstützung seitens Auftraggeber </w:t>
-      </w:r>
-      <w:bookmarkEnd w:id="34"/>
-      <w:bookmarkEnd w:id="35"/>
-      <w:bookmarkEnd w:id="36"/>
-      <w:bookmarkEnd w:id="40"/>
-    </w:p>
-    <w:p>
-      <w:pPr>
         <w:ind w:left="426"/>
       </w:pPr>
       <w:r>
@@ -5499,17 +5790,17 @@
         <w:pStyle w:val="berschrift2"/>
         <w:ind w:left="426" w:hanging="426"/>
       </w:pPr>
-      <w:bookmarkStart w:id="41" w:name="_Toc372806268"/>
-      <w:bookmarkStart w:id="42" w:name="_Toc372807709"/>
-      <w:bookmarkStart w:id="43" w:name="_Toc372808290"/>
-      <w:bookmarkStart w:id="44" w:name="_Toc454977895"/>
+      <w:bookmarkStart w:id="40" w:name="_Toc372806268"/>
+      <w:bookmarkStart w:id="41" w:name="_Toc372807709"/>
+      <w:bookmarkStart w:id="42" w:name="_Toc372808290"/>
+      <w:bookmarkStart w:id="43" w:name="_Toc454977895"/>
       <w:r>
         <w:t xml:space="preserve">Beistellungen seitens </w:t>
       </w:r>
+      <w:bookmarkEnd w:id="40"/>
       <w:bookmarkEnd w:id="41"/>
       <w:bookmarkEnd w:id="42"/>
       <w:bookmarkEnd w:id="43"/>
-      <w:bookmarkEnd w:id="44"/>
       <w:r>
         <w:t>Auftraggeber</w:t>
       </w:r>
@@ -5522,7 +5813,15 @@
         <w:t xml:space="preserve">Ihre Vorgaben in Gesprächen mit </w:t>
       </w:r>
       <w:r>
-        <w:t>[Projekt_Gesprächsperson]</w:t>
+        <w:t>[</w:t>
+      </w:r>
+      <w:proofErr w:type="spellStart"/>
+      <w:r>
+        <w:t>Projekt_Gesprächsperson</w:t>
+      </w:r>
+      <w:proofErr w:type="spellEnd"/>
+      <w:r>
+        <w:t>]</w:t>
       </w:r>
       <w:r>
         <w:t xml:space="preserve"> </w:t>
@@ -5540,17 +5839,17 @@
         <w:pStyle w:val="berschrift2"/>
         <w:ind w:left="426" w:hanging="426"/>
       </w:pPr>
-      <w:bookmarkStart w:id="45" w:name="_Toc372806269"/>
-      <w:bookmarkStart w:id="46" w:name="_Toc372807710"/>
-      <w:bookmarkStart w:id="47" w:name="_Toc372808291"/>
-      <w:bookmarkStart w:id="48" w:name="_Toc454977896"/>
+      <w:bookmarkStart w:id="44" w:name="_Toc372806269"/>
+      <w:bookmarkStart w:id="45" w:name="_Toc372807710"/>
+      <w:bookmarkStart w:id="46" w:name="_Toc372808291"/>
+      <w:bookmarkStart w:id="47" w:name="_Toc454977896"/>
       <w:r>
         <w:t>Offene Punkte</w:t>
       </w:r>
+      <w:bookmarkEnd w:id="44"/>
       <w:bookmarkEnd w:id="45"/>
       <w:bookmarkEnd w:id="46"/>
       <w:bookmarkEnd w:id="47"/>
-      <w:bookmarkEnd w:id="48"/>
     </w:p>
     <w:p>
       <w:pPr>
@@ -5564,34 +5863,34 @@
       <w:pPr>
         <w:pStyle w:val="berschrift1"/>
       </w:pPr>
-      <w:bookmarkStart w:id="49" w:name="_Toc372806271"/>
-      <w:bookmarkStart w:id="50" w:name="_Toc372807712"/>
-      <w:bookmarkStart w:id="51" w:name="_Toc372808293"/>
-      <w:bookmarkStart w:id="52" w:name="_Toc454977898"/>
+      <w:bookmarkStart w:id="48" w:name="_Toc372806271"/>
+      <w:bookmarkStart w:id="49" w:name="_Toc372807712"/>
+      <w:bookmarkStart w:id="50" w:name="_Toc372808293"/>
+      <w:bookmarkStart w:id="51" w:name="_Toc454977898"/>
       <w:r>
         <w:t>KAUFMÄNNISCHES ANGEBOT</w:t>
       </w:r>
+      <w:bookmarkEnd w:id="48"/>
       <w:bookmarkEnd w:id="49"/>
       <w:bookmarkEnd w:id="50"/>
       <w:bookmarkEnd w:id="51"/>
-      <w:bookmarkEnd w:id="52"/>
     </w:p>
     <w:p>
       <w:pPr>
         <w:pStyle w:val="berschrift2"/>
         <w:ind w:left="426" w:hanging="426"/>
       </w:pPr>
-      <w:bookmarkStart w:id="53" w:name="_Toc372806272"/>
-      <w:bookmarkStart w:id="54" w:name="_Toc372807713"/>
-      <w:bookmarkStart w:id="55" w:name="_Toc372808294"/>
-      <w:bookmarkStart w:id="56" w:name="_Toc454977899"/>
+      <w:bookmarkStart w:id="52" w:name="_Toc372806272"/>
+      <w:bookmarkStart w:id="53" w:name="_Toc372807713"/>
+      <w:bookmarkStart w:id="54" w:name="_Toc372808294"/>
+      <w:bookmarkStart w:id="55" w:name="_Toc454977899"/>
       <w:r>
         <w:t>Vertragsart</w:t>
       </w:r>
+      <w:bookmarkEnd w:id="52"/>
       <w:bookmarkEnd w:id="53"/>
       <w:bookmarkEnd w:id="54"/>
       <w:bookmarkEnd w:id="55"/>
-      <w:bookmarkEnd w:id="56"/>
     </w:p>
     <w:p>
       <w:pPr>
@@ -5613,18 +5912,18 @@
         <w:pStyle w:val="berschrift2"/>
         <w:ind w:left="426" w:hanging="426"/>
       </w:pPr>
-      <w:bookmarkStart w:id="57" w:name="_Toc372806273"/>
-      <w:bookmarkStart w:id="58" w:name="_Toc372807714"/>
-      <w:bookmarkStart w:id="59" w:name="_Toc372808295"/>
-      <w:bookmarkStart w:id="60" w:name="_Toc454977900"/>
+      <w:bookmarkStart w:id="56" w:name="_Toc372806273"/>
+      <w:bookmarkStart w:id="57" w:name="_Toc372807714"/>
+      <w:bookmarkStart w:id="58" w:name="_Toc372808295"/>
+      <w:bookmarkStart w:id="59" w:name="_Toc454977900"/>
       <w:r>
         <w:lastRenderedPageBreak/>
         <w:t>Angebotspreis</w:t>
       </w:r>
+      <w:bookmarkEnd w:id="56"/>
       <w:bookmarkEnd w:id="57"/>
       <w:bookmarkEnd w:id="58"/>
       <w:bookmarkEnd w:id="59"/>
-      <w:bookmarkEnd w:id="60"/>
     </w:p>
     <w:tbl>
       <w:tblPr>
@@ -5751,7 +6050,29 @@
                 <w:sz w:val="18"/>
                 <w:szCs w:val="18"/>
               </w:rPr>
-              <w:t>[Projekt_ProjektTitel]</w:t>
+              <w:t>[</w:t>
+            </w:r>
+            <w:proofErr w:type="spellStart"/>
+            <w:r>
+              <w:rPr>
+                <w:rFonts w:cs="Arial"/>
+                <w:b/>
+                <w:color w:val="auto"/>
+                <w:sz w:val="18"/>
+                <w:szCs w:val="18"/>
+              </w:rPr>
+              <w:t>Projekt_ProjektTitel</w:t>
+            </w:r>
+            <w:proofErr w:type="spellEnd"/>
+            <w:r>
+              <w:rPr>
+                <w:rFonts w:cs="Arial"/>
+                <w:b/>
+                <w:color w:val="auto"/>
+                <w:sz w:val="18"/>
+                <w:szCs w:val="18"/>
+              </w:rPr>
+              <w:t>]</w:t>
             </w:r>
           </w:p>
         </w:tc>
@@ -6010,14 +6331,30 @@
                 <w:color w:val="000000" w:themeColor="text1"/>
                 <w:szCs w:val="16"/>
               </w:rPr>
-              <w:t>[Projekt_</w:t>
+              <w:t>[</w:t>
+            </w:r>
+            <w:proofErr w:type="spellStart"/>
+            <w:r>
+              <w:rPr>
+                <w:color w:val="000000" w:themeColor="text1"/>
+                <w:szCs w:val="16"/>
+              </w:rPr>
+              <w:t>Projekt_</w:t>
             </w:r>
             <w:r>
               <w:rPr>
                 <w:color w:val="000000" w:themeColor="text1"/>
                 <w:szCs w:val="16"/>
               </w:rPr>
-              <w:t>ProjektTitel]</w:t>
+              <w:t>ProjektTitel</w:t>
+            </w:r>
+            <w:proofErr w:type="spellEnd"/>
+            <w:r>
+              <w:rPr>
+                <w:color w:val="000000" w:themeColor="text1"/>
+                <w:szCs w:val="16"/>
+              </w:rPr>
+              <w:t>]</w:t>
             </w:r>
           </w:p>
         </w:tc>
@@ -6064,7 +6401,23 @@
                 <w:color w:val="000000" w:themeColor="text1"/>
                 <w:szCs w:val="16"/>
               </w:rPr>
-              <w:t>[Projekt_AnzahlStunden]</w:t>
+              <w:t>[</w:t>
+            </w:r>
+            <w:proofErr w:type="spellStart"/>
+            <w:r>
+              <w:rPr>
+                <w:color w:val="000000" w:themeColor="text1"/>
+                <w:szCs w:val="16"/>
+              </w:rPr>
+              <w:t>Projekt_AnzahlStunden</w:t>
+            </w:r>
+            <w:proofErr w:type="spellEnd"/>
+            <w:r>
+              <w:rPr>
+                <w:color w:val="000000" w:themeColor="text1"/>
+                <w:szCs w:val="16"/>
+              </w:rPr>
+              <w:t>]</w:t>
             </w:r>
           </w:p>
         </w:tc>
@@ -6125,7 +6478,15 @@
                 <w:color w:val="000000" w:themeColor="text1"/>
                 <w:szCs w:val="18"/>
               </w:rPr>
-              <w:t>[Projekt_</w:t>
+              <w:t>[</w:t>
+            </w:r>
+            <w:proofErr w:type="spellStart"/>
+            <w:r>
+              <w:rPr>
+                <w:color w:val="000000" w:themeColor="text1"/>
+                <w:szCs w:val="18"/>
+              </w:rPr>
+              <w:t>Projekt_</w:t>
             </w:r>
             <w:r>
               <w:rPr>
@@ -6134,6 +6495,7 @@
               </w:rPr>
               <w:t>Einzelpreis</w:t>
             </w:r>
+            <w:proofErr w:type="spellEnd"/>
             <w:r>
               <w:rPr>
                 <w:color w:val="000000" w:themeColor="text1"/>
@@ -6166,7 +6528,23 @@
                 <w:color w:val="000000" w:themeColor="text1"/>
                 <w:szCs w:val="18"/>
               </w:rPr>
-              <w:t>[Projekt_AngebotSumme]</w:t>
+              <w:t>[</w:t>
+            </w:r>
+            <w:proofErr w:type="spellStart"/>
+            <w:r>
+              <w:rPr>
+                <w:color w:val="000000" w:themeColor="text1"/>
+                <w:szCs w:val="18"/>
+              </w:rPr>
+              <w:t>Projekt_AngebotSumme</w:t>
+            </w:r>
+            <w:proofErr w:type="spellEnd"/>
+            <w:r>
+              <w:rPr>
+                <w:color w:val="000000" w:themeColor="text1"/>
+                <w:szCs w:val="18"/>
+              </w:rPr>
+              <w:t>]</w:t>
             </w:r>
           </w:p>
         </w:tc>
@@ -6413,8 +6791,16 @@
               <w:rPr>
                 <w:b/>
               </w:rPr>
-              <w:t>zzgl. gesetzlich gültiger USt</w:t>
+              <w:t xml:space="preserve">zzgl. gesetzlich gültiger </w:t>
             </w:r>
+            <w:proofErr w:type="spellStart"/>
+            <w:r>
+              <w:rPr>
+                <w:b/>
+              </w:rPr>
+              <w:t>USt</w:t>
+            </w:r>
+            <w:proofErr w:type="spellEnd"/>
             <w:r>
               <w:rPr>
                 <w:b/>
@@ -6452,17 +6838,37 @@
                 <w:sz w:val="18"/>
                 <w:szCs w:val="18"/>
               </w:rPr>
-              <w:t>[Projekt_AngebotSumme]</w:t>
+              <w:t>[</w:t>
+            </w:r>
+            <w:proofErr w:type="spellStart"/>
+            <w:r>
+              <w:rPr>
+                <w:b/>
+                <w:color w:val="000000" w:themeColor="text1"/>
+                <w:sz w:val="18"/>
+                <w:szCs w:val="18"/>
+              </w:rPr>
+              <w:t>Projekt_AngebotSumme</w:t>
+            </w:r>
+            <w:proofErr w:type="spellEnd"/>
+            <w:r>
+              <w:rPr>
+                <w:b/>
+                <w:color w:val="000000" w:themeColor="text1"/>
+                <w:sz w:val="18"/>
+                <w:szCs w:val="18"/>
+              </w:rPr>
+              <w:t>]</w:t>
             </w:r>
           </w:p>
         </w:tc>
       </w:tr>
     </w:tbl>
     <w:p>
-      <w:bookmarkStart w:id="61" w:name="_Toc372806274"/>
-      <w:bookmarkStart w:id="62" w:name="_Toc372807715"/>
-      <w:bookmarkStart w:id="63" w:name="_Toc372808296"/>
-      <w:bookmarkStart w:id="64" w:name="_Toc454977901"/>
+      <w:bookmarkStart w:id="60" w:name="_Toc372806274"/>
+      <w:bookmarkStart w:id="61" w:name="_Toc372807715"/>
+      <w:bookmarkStart w:id="62" w:name="_Toc372808296"/>
+      <w:bookmarkStart w:id="63" w:name="_Toc454977901"/>
     </w:p>
     <w:p>
       <w:pPr>
@@ -6480,34 +6886,34 @@
         <w:pStyle w:val="berschrift2"/>
         <w:ind w:left="426" w:hanging="426"/>
       </w:pPr>
-      <w:bookmarkStart w:id="65" w:name="_Toc372806276"/>
-      <w:bookmarkStart w:id="66" w:name="_Toc372807717"/>
-      <w:bookmarkStart w:id="67" w:name="_Toc372808298"/>
-      <w:bookmarkStart w:id="68" w:name="_Toc454977903"/>
+      <w:bookmarkStart w:id="64" w:name="_Toc372806276"/>
+      <w:bookmarkStart w:id="65" w:name="_Toc372807717"/>
+      <w:bookmarkStart w:id="66" w:name="_Toc372808298"/>
+      <w:bookmarkStart w:id="67" w:name="_Toc454977903"/>
+      <w:bookmarkEnd w:id="60"/>
       <w:bookmarkEnd w:id="61"/>
       <w:bookmarkEnd w:id="62"/>
       <w:bookmarkEnd w:id="63"/>
+      <w:r>
+        <w:t>Haftung</w:t>
+      </w:r>
       <w:bookmarkEnd w:id="64"/>
-      <w:r>
-        <w:t>Haftung</w:t>
-      </w:r>
       <w:bookmarkEnd w:id="65"/>
       <w:bookmarkEnd w:id="66"/>
       <w:bookmarkEnd w:id="67"/>
-      <w:bookmarkEnd w:id="68"/>
     </w:p>
     <w:p>
       <w:pPr>
         <w:pStyle w:val="Kommentartext"/>
         <w:ind w:left="426"/>
       </w:pPr>
-      <w:bookmarkStart w:id="69" w:name="_Toc372806278"/>
-      <w:bookmarkStart w:id="70" w:name="_Toc372807719"/>
-      <w:bookmarkStart w:id="71" w:name="_Toc372808300"/>
-      <w:bookmarkStart w:id="72" w:name="_Toc454977905"/>
-      <w:bookmarkStart w:id="73" w:name="_Toc372806277"/>
-      <w:bookmarkStart w:id="74" w:name="_Toc372807718"/>
-      <w:bookmarkStart w:id="75" w:name="_Toc372808299"/>
+      <w:bookmarkStart w:id="68" w:name="_Toc372806278"/>
+      <w:bookmarkStart w:id="69" w:name="_Toc372807719"/>
+      <w:bookmarkStart w:id="70" w:name="_Toc372808300"/>
+      <w:bookmarkStart w:id="71" w:name="_Toc454977905"/>
+      <w:bookmarkStart w:id="72" w:name="_Toc372806277"/>
+      <w:bookmarkStart w:id="73" w:name="_Toc372807718"/>
+      <w:bookmarkStart w:id="74" w:name="_Toc372808299"/>
       <w:r>
         <w:t xml:space="preserve">Die Haftung ist in der </w:t>
       </w:r>
@@ -6524,19 +6930,36 @@
         <w:t xml:space="preserve"> geregelt</w:t>
       </w:r>
     </w:p>
-    <w:p/>
     <w:p>
       <w:pPr>
-        <w:ind w:firstLine="139"/>
-        <w:jc w:val="center"/>
+        <w:ind w:left="426"/>
+      </w:pPr>
+      <w:bookmarkStart w:id="75" w:name="_GoBack"/>
+      <w:bookmarkEnd w:id="75"/>
+    </w:p>
+    <w:p>
+      <w:pPr>
+        <w:ind w:left="426"/>
       </w:pPr>
       <w:bookmarkStart w:id="76" w:name="TabelleKosten"/>
       <w:r>
-        <w:t>[Projekt_TabelleKosten]</w:t>
+        <w:t>[</w:t>
+      </w:r>
+      <w:proofErr w:type="spellStart"/>
+      <w:r>
+        <w:t>Projekt_TabelleKosten</w:t>
+      </w:r>
+      <w:proofErr w:type="spellEnd"/>
+      <w:r>
+        <w:t>]</w:t>
       </w:r>
     </w:p>
     <w:bookmarkEnd w:id="76"/>
-    <w:p/>
+    <w:p>
+      <w:pPr>
+        <w:ind w:left="426"/>
+      </w:pPr>
+    </w:p>
     <w:p>
       <w:pPr>
         <w:pStyle w:val="berschrift2"/>
@@ -6545,10 +6968,10 @@
       <w:r>
         <w:t>Rahmenvereinbarung</w:t>
       </w:r>
+      <w:bookmarkEnd w:id="68"/>
       <w:bookmarkEnd w:id="69"/>
       <w:bookmarkEnd w:id="70"/>
       <w:bookmarkEnd w:id="71"/>
-      <w:bookmarkEnd w:id="72"/>
     </w:p>
     <w:p>
       <w:pPr>
@@ -6637,9 +7060,9 @@
       <w:bookmarkStart w:id="83" w:name="_Toc372807721"/>
       <w:bookmarkStart w:id="84" w:name="_Toc372808302"/>
       <w:bookmarkStart w:id="85" w:name="_Toc454977907"/>
+      <w:bookmarkEnd w:id="72"/>
       <w:bookmarkEnd w:id="73"/>
       <w:bookmarkEnd w:id="74"/>
-      <w:bookmarkEnd w:id="75"/>
       <w:r>
         <w:t>Geltungsreihenfolge</w:t>
       </w:r>
@@ -6881,7 +7304,29 @@
           <w:color w:val="auto"/>
           <w:sz w:val="20"/>
         </w:rPr>
-        <w:t>[Projekt_Disponent]</w:t>
+        <w:t>[</w:t>
+      </w:r>
+      <w:proofErr w:type="spellStart"/>
+      <w:r>
+        <w:rPr>
+          <w:rStyle w:val="Hervorhebung"/>
+          <w:i w:val="0"/>
+          <w:iCs w:val="0"/>
+          <w:color w:val="auto"/>
+          <w:sz w:val="20"/>
+        </w:rPr>
+        <w:t>Projekt_Disponent</w:t>
+      </w:r>
+      <w:proofErr w:type="spellEnd"/>
+      <w:r>
+        <w:rPr>
+          <w:rStyle w:val="Hervorhebung"/>
+          <w:i w:val="0"/>
+          <w:iCs w:val="0"/>
+          <w:color w:val="auto"/>
+          <w:sz w:val="20"/>
+        </w:rPr>
+        <w:t>]</w:t>
       </w:r>
       <w:r>
         <w:rPr>
@@ -7170,7 +7615,25 @@
           <w:sz w:val="20"/>
           <w:szCs w:val="18"/>
         </w:rPr>
-        <w:t>[Projekt_Disponent]</w:t>
+        <w:t>[</w:t>
+      </w:r>
+      <w:proofErr w:type="spellStart"/>
+      <w:r>
+        <w:rPr>
+          <w:color w:val="auto"/>
+          <w:sz w:val="20"/>
+          <w:szCs w:val="18"/>
+        </w:rPr>
+        <w:t>Projekt_Disponent</w:t>
+      </w:r>
+      <w:proofErr w:type="spellEnd"/>
+      <w:r>
+        <w:rPr>
+          <w:color w:val="auto"/>
+          <w:sz w:val="20"/>
+          <w:szCs w:val="18"/>
+        </w:rPr>
+        <w:t>]</w:t>
       </w:r>
     </w:p>
     <w:sectPr>
@@ -7372,7 +7835,7 @@
                               <w:noProof/>
                               <w:sz w:val="16"/>
                             </w:rPr>
-                            <w:t>5</w:t>
+                            <w:t>1</w:t>
                           </w:r>
                           <w:r>
                             <w:rPr>
@@ -7517,7 +7980,7 @@
                         <w:noProof/>
                         <w:sz w:val="16"/>
                       </w:rPr>
-                      <w:t>5</w:t>
+                      <w:t>1</w:t>
                     </w:r>
                     <w:r>
                       <w:rPr>
@@ -7684,7 +8147,7 @@
                               <w:noProof/>
                               <w:sz w:val="16"/>
                             </w:rPr>
-                            <w:t>2</w:t>
+                            <w:t>4</w:t>
                           </w:r>
                           <w:r>
                             <w:rPr>
@@ -7819,7 +8282,7 @@
                         <w:noProof/>
                         <w:sz w:val="16"/>
                       </w:rPr>
-                      <w:t>2</w:t>
+                      <w:t>4</w:t>
                     </w:r>
                     <w:r>
                       <w:rPr>
@@ -13139,6 +13602,7 @@
     <w:rsid w:val="00CA1DA5"/>
     <w:rsid w:val="00CC1B22"/>
     <w:rsid w:val="00CF14F9"/>
+    <w:rsid w:val="00D42B15"/>
     <w:rsid w:val="00D96768"/>
     <w:rsid w:val="00DA6033"/>
     <w:rsid w:val="00DB1714"/>
@@ -14195,7 +14659,7 @@
 </file>
 
 <file path=customXml/itemProps2.xml><?xml version="1.0" encoding="utf-8"?>
-<ds:datastoreItem xmlns:ds="http://schemas.openxmlformats.org/officeDocument/2006/customXml" ds:itemID="{FD5186AB-60DE-4CEB-A4E4-79A7D0DD276E}">
+<ds:datastoreItem xmlns:ds="http://schemas.openxmlformats.org/officeDocument/2006/customXml" ds:itemID="{C2AE1D72-64DB-4064-861E-47ADCF1550F4}">
   <ds:schemaRefs>
     <ds:schemaRef ds:uri="http://schemas.openxmlformats.org/officeDocument/2006/bibliography"/>
   </ds:schemaRefs>

</xml_diff>